<commit_message>
practice handsOn: jsonPlaceholder post curd app added
</commit_message>
<xml_diff>
--- a/React-Material.docx
+++ b/React-Material.docx
@@ -1108,6 +1108,17 @@
           <w:lang w:eastAsia="en-IN"/>
         </w:rPr>
         <w:t>Node.js</w:t>
+      </w:r>
+      <w:r>
+        <w:rPr>
+          <w:rFonts w:ascii="Calibri" w:eastAsia="Times New Roman" w:hAnsi="Calibri" w:cs="Calibri"/>
+          <w:b/>
+          <w:bCs/>
+          <w:sz w:val="24"/>
+          <w:szCs w:val="24"/>
+          <w:lang w:eastAsia="en-IN"/>
+        </w:rPr>
+        <w:t>, Express.js</w:t>
       </w:r>
       <w:r>
         <w:rPr>
@@ -2172,6 +2183,4570 @@
     </w:p>
     <w:p>
       <w:pPr>
+        <w:pStyle w:val="Heading2"/>
+        <w:spacing w:line="276" w:lineRule="auto"/>
+        <w:jc w:val="both"/>
+        <w:rPr>
+          <w:rFonts w:ascii="Segoe UI Symbol" w:hAnsi="Segoe UI Symbol" w:cs="Segoe UI Symbol"/>
+          <w:color w:val="2E74B5" w:themeColor="accent1" w:themeShade="BF"/>
+        </w:rPr>
+        <w:sectPr>
+          <w:pgSz w:w="11906" w:h="16838"/>
+          <w:pgMar w:top="720" w:right="720" w:bottom="720" w:left="720" w:header="708" w:footer="708" w:gutter="0"/>
+          <w:cols w:space="708"/>
+          <w:docGrid w:linePitch="360"/>
+        </w:sectPr>
+      </w:pPr>
+    </w:p>
+    <w:p>
+      <w:pPr>
+        <w:pStyle w:val="Heading2"/>
+        <w:spacing w:line="276" w:lineRule="auto"/>
+        <w:jc w:val="both"/>
+        <w:rPr>
+          <w:rFonts w:asciiTheme="minorHAnsi" w:hAnsiTheme="minorHAnsi" w:cstheme="minorHAnsi"/>
+          <w:color w:val="2E74B5" w:themeColor="accent1" w:themeShade="BF"/>
+        </w:rPr>
+      </w:pPr>
+      <w:r>
+        <w:rPr>
+          <w:rFonts w:ascii="Segoe UI Symbol" w:hAnsi="Segoe UI Symbol" w:cs="Segoe UI Symbol"/>
+          <w:color w:val="2E74B5" w:themeColor="accent1" w:themeShade="BF"/>
+        </w:rPr>
+        <w:lastRenderedPageBreak/>
+        <w:t>📘</w:t>
+      </w:r>
+      <w:r>
+        <w:rPr>
+          <w:rFonts w:asciiTheme="minorHAnsi" w:hAnsiTheme="minorHAnsi" w:cstheme="minorHAnsi"/>
+          <w:color w:val="2E74B5" w:themeColor="accent1" w:themeShade="BF"/>
+        </w:rPr>
+        <w:t xml:space="preserve"> JavaScript ES6+ Features You Should Know for React</w:t>
+      </w:r>
+    </w:p>
+    <w:p>
+      <w:pPr>
+        <w:pStyle w:val="Heading3"/>
+        <w:spacing w:line="276" w:lineRule="auto"/>
+        <w:jc w:val="both"/>
+        <w:rPr>
+          <w:rFonts w:asciiTheme="minorHAnsi" w:hAnsiTheme="minorHAnsi" w:cstheme="minorHAnsi"/>
+          <w:color w:val="538135" w:themeColor="accent6" w:themeShade="BF"/>
+        </w:rPr>
+      </w:pPr>
+      <w:r>
+        <w:rPr>
+          <w:rFonts w:asciiTheme="minorHAnsi" w:hAnsiTheme="minorHAnsi" w:cstheme="minorHAnsi"/>
+          <w:color w:val="538135" w:themeColor="accent6" w:themeShade="BF"/>
+        </w:rPr>
+        <w:t xml:space="preserve">1. </w:t>
+      </w:r>
+      <w:r>
+        <w:rPr>
+          <w:rStyle w:val="Strong"/>
+          <w:rFonts w:asciiTheme="minorHAnsi" w:hAnsiTheme="minorHAnsi" w:cstheme="minorHAnsi"/>
+          <w:b/>
+          <w:bCs/>
+          <w:color w:val="538135" w:themeColor="accent6" w:themeShade="BF"/>
+        </w:rPr>
+        <w:t>Arrow Functions (</w:t>
+      </w:r>
+      <w:r>
+        <w:rPr>
+          <w:rStyle w:val="HTMLCode"/>
+          <w:rFonts w:asciiTheme="minorHAnsi" w:hAnsiTheme="minorHAnsi" w:cstheme="minorHAnsi"/>
+          <w:color w:val="538135" w:themeColor="accent6" w:themeShade="BF"/>
+        </w:rPr>
+        <w:t>=&gt;</w:t>
+      </w:r>
+      <w:r>
+        <w:rPr>
+          <w:rStyle w:val="Strong"/>
+          <w:rFonts w:asciiTheme="minorHAnsi" w:hAnsiTheme="minorHAnsi" w:cstheme="minorHAnsi"/>
+          <w:b/>
+          <w:bCs/>
+          <w:color w:val="538135" w:themeColor="accent6" w:themeShade="BF"/>
+        </w:rPr>
+        <w:t>)</w:t>
+      </w:r>
+    </w:p>
+    <w:p>
+      <w:pPr>
+        <w:pStyle w:val="NormalWeb"/>
+        <w:spacing w:line="276" w:lineRule="auto"/>
+        <w:jc w:val="both"/>
+        <w:rPr>
+          <w:rFonts w:asciiTheme="minorHAnsi" w:hAnsiTheme="minorHAnsi" w:cstheme="minorHAnsi"/>
+        </w:rPr>
+      </w:pPr>
+      <w:r>
+        <w:rPr>
+          <w:rFonts w:asciiTheme="minorHAnsi" w:hAnsiTheme="minorHAnsi" w:cstheme="minorHAnsi"/>
+        </w:rPr>
+        <w:t xml:space="preserve">Arrow functions are a shorter syntax for writing functions, and they do </w:t>
+      </w:r>
+      <w:r>
+        <w:rPr>
+          <w:rStyle w:val="Strong"/>
+          <w:rFonts w:asciiTheme="minorHAnsi" w:hAnsiTheme="minorHAnsi" w:cstheme="minorHAnsi"/>
+        </w:rPr>
+        <w:t xml:space="preserve">not bind their own </w:t>
+      </w:r>
+      <w:r>
+        <w:rPr>
+          <w:rStyle w:val="HTMLCode"/>
+          <w:rFonts w:asciiTheme="minorHAnsi" w:hAnsiTheme="minorHAnsi" w:cstheme="minorHAnsi"/>
+          <w:b/>
+          <w:bCs/>
+        </w:rPr>
+        <w:t>this</w:t>
+      </w:r>
+      <w:r>
+        <w:rPr>
+          <w:rFonts w:asciiTheme="minorHAnsi" w:hAnsiTheme="minorHAnsi" w:cstheme="minorHAnsi"/>
+        </w:rPr>
+        <w:t>, which is helpful in React components.</w:t>
+      </w:r>
+    </w:p>
+    <w:p>
+      <w:pPr>
+        <w:pStyle w:val="Heading4"/>
+        <w:spacing w:line="276" w:lineRule="auto"/>
+        <w:jc w:val="both"/>
+        <w:rPr>
+          <w:rFonts w:asciiTheme="minorHAnsi" w:hAnsiTheme="minorHAnsi" w:cstheme="minorHAnsi"/>
+        </w:rPr>
+      </w:pPr>
+      <w:r>
+        <w:rPr>
+          <w:rFonts w:asciiTheme="minorHAnsi" w:hAnsiTheme="minorHAnsi" w:cstheme="minorHAnsi"/>
+        </w:rPr>
+        <w:t>Example:</w:t>
+      </w:r>
+    </w:p>
+    <w:p>
+      <w:pPr>
+        <w:pStyle w:val="HTMLPreformatted"/>
+        <w:spacing w:line="276" w:lineRule="auto"/>
+        <w:jc w:val="both"/>
+        <w:rPr>
+          <w:rStyle w:val="HTMLCode"/>
+          <w:rFonts w:asciiTheme="minorHAnsi" w:hAnsiTheme="minorHAnsi" w:cstheme="minorHAnsi"/>
+        </w:rPr>
+      </w:pPr>
+      <w:r>
+        <w:rPr>
+          <w:rStyle w:val="HTMLCode"/>
+          <w:rFonts w:asciiTheme="minorHAnsi" w:hAnsiTheme="minorHAnsi" w:cstheme="minorHAnsi"/>
+        </w:rPr>
+        <w:t>// Traditional function</w:t>
+      </w:r>
+    </w:p>
+    <w:p>
+      <w:pPr>
+        <w:pStyle w:val="HTMLPreformatted"/>
+        <w:spacing w:line="276" w:lineRule="auto"/>
+        <w:jc w:val="both"/>
+        <w:rPr>
+          <w:rStyle w:val="HTMLCode"/>
+          <w:rFonts w:asciiTheme="minorHAnsi" w:hAnsiTheme="minorHAnsi" w:cstheme="minorHAnsi"/>
+        </w:rPr>
+      </w:pPr>
+      <w:proofErr w:type="gramStart"/>
+      <w:r>
+        <w:rPr>
+          <w:rStyle w:val="HTMLCode"/>
+          <w:rFonts w:asciiTheme="minorHAnsi" w:hAnsiTheme="minorHAnsi" w:cstheme="minorHAnsi"/>
+        </w:rPr>
+        <w:t>function</w:t>
+      </w:r>
+      <w:proofErr w:type="gramEnd"/>
+      <w:r>
+        <w:rPr>
+          <w:rStyle w:val="HTMLCode"/>
+          <w:rFonts w:asciiTheme="minorHAnsi" w:hAnsiTheme="minorHAnsi" w:cstheme="minorHAnsi"/>
+        </w:rPr>
+        <w:t xml:space="preserve"> greet(name) {</w:t>
+      </w:r>
+    </w:p>
+    <w:p>
+      <w:pPr>
+        <w:pStyle w:val="HTMLPreformatted"/>
+        <w:spacing w:line="276" w:lineRule="auto"/>
+        <w:jc w:val="both"/>
+        <w:rPr>
+          <w:rStyle w:val="HTMLCode"/>
+          <w:rFonts w:asciiTheme="minorHAnsi" w:hAnsiTheme="minorHAnsi" w:cstheme="minorHAnsi"/>
+        </w:rPr>
+      </w:pPr>
+      <w:r>
+        <w:rPr>
+          <w:rStyle w:val="HTMLCode"/>
+          <w:rFonts w:asciiTheme="minorHAnsi" w:hAnsiTheme="minorHAnsi" w:cstheme="minorHAnsi"/>
+        </w:rPr>
+        <w:t xml:space="preserve">  </w:t>
+      </w:r>
+      <w:proofErr w:type="gramStart"/>
+      <w:r>
+        <w:rPr>
+          <w:rStyle w:val="HTMLCode"/>
+          <w:rFonts w:asciiTheme="minorHAnsi" w:hAnsiTheme="minorHAnsi" w:cstheme="minorHAnsi"/>
+        </w:rPr>
+        <w:t>return</w:t>
+      </w:r>
+      <w:proofErr w:type="gramEnd"/>
+      <w:r>
+        <w:rPr>
+          <w:rStyle w:val="HTMLCode"/>
+          <w:rFonts w:asciiTheme="minorHAnsi" w:hAnsiTheme="minorHAnsi" w:cstheme="minorHAnsi"/>
+        </w:rPr>
+        <w:t xml:space="preserve"> `Hello, ${name}`;</w:t>
+      </w:r>
+    </w:p>
+    <w:p>
+      <w:pPr>
+        <w:pStyle w:val="HTMLPreformatted"/>
+        <w:spacing w:line="276" w:lineRule="auto"/>
+        <w:jc w:val="both"/>
+        <w:rPr>
+          <w:rStyle w:val="HTMLCode"/>
+          <w:rFonts w:asciiTheme="minorHAnsi" w:hAnsiTheme="minorHAnsi" w:cstheme="minorHAnsi"/>
+        </w:rPr>
+      </w:pPr>
+      <w:r>
+        <w:rPr>
+          <w:rStyle w:val="HTMLCode"/>
+          <w:rFonts w:asciiTheme="minorHAnsi" w:hAnsiTheme="minorHAnsi" w:cstheme="minorHAnsi"/>
+        </w:rPr>
+        <w:t>}</w:t>
+      </w:r>
+    </w:p>
+    <w:p>
+      <w:pPr>
+        <w:pStyle w:val="HTMLPreformatted"/>
+        <w:spacing w:line="276" w:lineRule="auto"/>
+        <w:jc w:val="both"/>
+        <w:rPr>
+          <w:rStyle w:val="HTMLCode"/>
+          <w:rFonts w:asciiTheme="minorHAnsi" w:hAnsiTheme="minorHAnsi" w:cstheme="minorHAnsi"/>
+        </w:rPr>
+      </w:pPr>
+    </w:p>
+    <w:p>
+      <w:pPr>
+        <w:pStyle w:val="HTMLPreformatted"/>
+        <w:spacing w:line="276" w:lineRule="auto"/>
+        <w:jc w:val="both"/>
+        <w:rPr>
+          <w:rStyle w:val="HTMLCode"/>
+          <w:rFonts w:asciiTheme="minorHAnsi" w:hAnsiTheme="minorHAnsi" w:cstheme="minorHAnsi"/>
+        </w:rPr>
+      </w:pPr>
+      <w:r>
+        <w:rPr>
+          <w:rStyle w:val="HTMLCode"/>
+          <w:rFonts w:asciiTheme="minorHAnsi" w:hAnsiTheme="minorHAnsi" w:cstheme="minorHAnsi"/>
+        </w:rPr>
+        <w:t>// Arrow function</w:t>
+      </w:r>
+    </w:p>
+    <w:p>
+      <w:pPr>
+        <w:pStyle w:val="HTMLPreformatted"/>
+        <w:spacing w:line="276" w:lineRule="auto"/>
+        <w:jc w:val="both"/>
+        <w:rPr>
+          <w:rStyle w:val="HTMLCode"/>
+          <w:rFonts w:asciiTheme="minorHAnsi" w:hAnsiTheme="minorHAnsi" w:cstheme="minorHAnsi"/>
+        </w:rPr>
+      </w:pPr>
+      <w:proofErr w:type="spellStart"/>
+      <w:proofErr w:type="gramStart"/>
+      <w:r>
+        <w:rPr>
+          <w:rStyle w:val="HTMLCode"/>
+          <w:rFonts w:asciiTheme="minorHAnsi" w:hAnsiTheme="minorHAnsi" w:cstheme="minorHAnsi"/>
+        </w:rPr>
+        <w:t>const</w:t>
+      </w:r>
+      <w:proofErr w:type="spellEnd"/>
+      <w:proofErr w:type="gramEnd"/>
+      <w:r>
+        <w:rPr>
+          <w:rStyle w:val="HTMLCode"/>
+          <w:rFonts w:asciiTheme="minorHAnsi" w:hAnsiTheme="minorHAnsi" w:cstheme="minorHAnsi"/>
+        </w:rPr>
+        <w:t xml:space="preserve"> greet = (name) =&gt; `Hello, ${name}`;</w:t>
+      </w:r>
+    </w:p>
+    <w:p>
+      <w:pPr>
+        <w:pStyle w:val="Heading4"/>
+        <w:spacing w:line="276" w:lineRule="auto"/>
+        <w:jc w:val="both"/>
+        <w:rPr>
+          <w:rFonts w:asciiTheme="minorHAnsi" w:hAnsiTheme="minorHAnsi" w:cstheme="minorHAnsi"/>
+        </w:rPr>
+      </w:pPr>
+      <w:r>
+        <w:rPr>
+          <w:rFonts w:asciiTheme="minorHAnsi" w:hAnsiTheme="minorHAnsi" w:cstheme="minorHAnsi"/>
+        </w:rPr>
+        <w:t>In React:</w:t>
+      </w:r>
+    </w:p>
+    <w:p>
+      <w:pPr>
+        <w:pStyle w:val="HTMLPreformatted"/>
+        <w:spacing w:line="276" w:lineRule="auto"/>
+        <w:jc w:val="both"/>
+        <w:rPr>
+          <w:rStyle w:val="HTMLCode"/>
+          <w:rFonts w:asciiTheme="minorHAnsi" w:hAnsiTheme="minorHAnsi" w:cstheme="minorHAnsi"/>
+        </w:rPr>
+      </w:pPr>
+      <w:proofErr w:type="spellStart"/>
+      <w:proofErr w:type="gramStart"/>
+      <w:r>
+        <w:rPr>
+          <w:rStyle w:val="HTMLCode"/>
+          <w:rFonts w:asciiTheme="minorHAnsi" w:hAnsiTheme="minorHAnsi" w:cstheme="minorHAnsi"/>
+        </w:rPr>
+        <w:t>const</w:t>
+      </w:r>
+      <w:proofErr w:type="spellEnd"/>
+      <w:proofErr w:type="gramEnd"/>
+      <w:r>
+        <w:rPr>
+          <w:rStyle w:val="HTMLCode"/>
+          <w:rFonts w:asciiTheme="minorHAnsi" w:hAnsiTheme="minorHAnsi" w:cstheme="minorHAnsi"/>
+        </w:rPr>
+        <w:t xml:space="preserve"> Button = ({ </w:t>
+      </w:r>
+      <w:proofErr w:type="spellStart"/>
+      <w:r>
+        <w:rPr>
+          <w:rStyle w:val="HTMLCode"/>
+          <w:rFonts w:asciiTheme="minorHAnsi" w:hAnsiTheme="minorHAnsi" w:cstheme="minorHAnsi"/>
+        </w:rPr>
+        <w:t>onClick</w:t>
+      </w:r>
+      <w:proofErr w:type="spellEnd"/>
+      <w:r>
+        <w:rPr>
+          <w:rStyle w:val="HTMLCode"/>
+          <w:rFonts w:asciiTheme="minorHAnsi" w:hAnsiTheme="minorHAnsi" w:cstheme="minorHAnsi"/>
+        </w:rPr>
+        <w:t xml:space="preserve"> }) =&gt; &lt;button </w:t>
+      </w:r>
+      <w:proofErr w:type="spellStart"/>
+      <w:r>
+        <w:rPr>
+          <w:rStyle w:val="HTMLCode"/>
+          <w:rFonts w:asciiTheme="minorHAnsi" w:hAnsiTheme="minorHAnsi" w:cstheme="minorHAnsi"/>
+        </w:rPr>
+        <w:t>onClick</w:t>
+      </w:r>
+      <w:proofErr w:type="spellEnd"/>
+      <w:r>
+        <w:rPr>
+          <w:rStyle w:val="HTMLCode"/>
+          <w:rFonts w:asciiTheme="minorHAnsi" w:hAnsiTheme="minorHAnsi" w:cstheme="minorHAnsi"/>
+        </w:rPr>
+        <w:t>={</w:t>
+      </w:r>
+      <w:proofErr w:type="spellStart"/>
+      <w:r>
+        <w:rPr>
+          <w:rStyle w:val="HTMLCode"/>
+          <w:rFonts w:asciiTheme="minorHAnsi" w:hAnsiTheme="minorHAnsi" w:cstheme="minorHAnsi"/>
+        </w:rPr>
+        <w:t>onClick</w:t>
+      </w:r>
+      <w:proofErr w:type="spellEnd"/>
+      <w:r>
+        <w:rPr>
+          <w:rStyle w:val="HTMLCode"/>
+          <w:rFonts w:asciiTheme="minorHAnsi" w:hAnsiTheme="minorHAnsi" w:cstheme="minorHAnsi"/>
+        </w:rPr>
+        <w:t>}&gt;Click me&lt;/button&gt;;</w:t>
+      </w:r>
+    </w:p>
+    <w:p>
+      <w:pPr>
+        <w:pStyle w:val="Heading3"/>
+        <w:spacing w:line="276" w:lineRule="auto"/>
+        <w:jc w:val="both"/>
+        <w:rPr>
+          <w:rFonts w:asciiTheme="minorHAnsi" w:hAnsiTheme="minorHAnsi" w:cstheme="minorHAnsi"/>
+          <w:color w:val="538135" w:themeColor="accent6" w:themeShade="BF"/>
+        </w:rPr>
+      </w:pPr>
+      <w:r>
+        <w:rPr>
+          <w:rFonts w:asciiTheme="minorHAnsi" w:hAnsiTheme="minorHAnsi" w:cstheme="minorHAnsi"/>
+          <w:color w:val="538135" w:themeColor="accent6" w:themeShade="BF"/>
+        </w:rPr>
+        <w:t xml:space="preserve">2. </w:t>
+      </w:r>
+      <w:proofErr w:type="gramStart"/>
+      <w:r>
+        <w:rPr>
+          <w:rStyle w:val="HTMLCode"/>
+          <w:rFonts w:asciiTheme="minorHAnsi" w:hAnsiTheme="minorHAnsi" w:cstheme="minorHAnsi"/>
+          <w:color w:val="538135" w:themeColor="accent6" w:themeShade="BF"/>
+        </w:rPr>
+        <w:t>let</w:t>
+      </w:r>
+      <w:proofErr w:type="gramEnd"/>
+      <w:r>
+        <w:rPr>
+          <w:rStyle w:val="Strong"/>
+          <w:rFonts w:asciiTheme="minorHAnsi" w:hAnsiTheme="minorHAnsi" w:cstheme="minorHAnsi"/>
+          <w:b/>
+          <w:bCs/>
+          <w:color w:val="538135" w:themeColor="accent6" w:themeShade="BF"/>
+        </w:rPr>
+        <w:t xml:space="preserve"> and </w:t>
+      </w:r>
+      <w:proofErr w:type="spellStart"/>
+      <w:r>
+        <w:rPr>
+          <w:rStyle w:val="HTMLCode"/>
+          <w:rFonts w:asciiTheme="minorHAnsi" w:hAnsiTheme="minorHAnsi" w:cstheme="minorHAnsi"/>
+          <w:color w:val="538135" w:themeColor="accent6" w:themeShade="BF"/>
+        </w:rPr>
+        <w:t>const</w:t>
+      </w:r>
+      <w:proofErr w:type="spellEnd"/>
+    </w:p>
+    <w:p>
+      <w:pPr>
+        <w:pStyle w:val="NormalWeb"/>
+        <w:numPr>
+          <w:ilvl w:val="0"/>
+          <w:numId w:val="10"/>
+        </w:numPr>
+        <w:spacing w:line="276" w:lineRule="auto"/>
+        <w:jc w:val="both"/>
+        <w:rPr>
+          <w:rFonts w:asciiTheme="minorHAnsi" w:hAnsiTheme="minorHAnsi" w:cstheme="minorHAnsi"/>
+        </w:rPr>
+      </w:pPr>
+      <w:proofErr w:type="gramStart"/>
+      <w:r>
+        <w:rPr>
+          <w:rStyle w:val="HTMLCode"/>
+          <w:rFonts w:asciiTheme="minorHAnsi" w:hAnsiTheme="minorHAnsi" w:cstheme="minorHAnsi"/>
+        </w:rPr>
+        <w:t>let</w:t>
+      </w:r>
+      <w:proofErr w:type="gramEnd"/>
+      <w:r>
+        <w:rPr>
+          <w:rFonts w:asciiTheme="minorHAnsi" w:hAnsiTheme="minorHAnsi" w:cstheme="minorHAnsi"/>
+        </w:rPr>
+        <w:t xml:space="preserve"> is used for variables that can change.</w:t>
+      </w:r>
+    </w:p>
+    <w:p>
+      <w:pPr>
+        <w:pStyle w:val="NormalWeb"/>
+        <w:numPr>
+          <w:ilvl w:val="0"/>
+          <w:numId w:val="10"/>
+        </w:numPr>
+        <w:spacing w:line="276" w:lineRule="auto"/>
+        <w:jc w:val="both"/>
+        <w:rPr>
+          <w:rFonts w:asciiTheme="minorHAnsi" w:hAnsiTheme="minorHAnsi" w:cstheme="minorHAnsi"/>
+        </w:rPr>
+      </w:pPr>
+      <w:proofErr w:type="spellStart"/>
+      <w:proofErr w:type="gramStart"/>
+      <w:r>
+        <w:rPr>
+          <w:rStyle w:val="HTMLCode"/>
+          <w:rFonts w:asciiTheme="minorHAnsi" w:hAnsiTheme="minorHAnsi" w:cstheme="minorHAnsi"/>
+        </w:rPr>
+        <w:t>const</w:t>
+      </w:r>
+      <w:proofErr w:type="spellEnd"/>
+      <w:proofErr w:type="gramEnd"/>
+      <w:r>
+        <w:rPr>
+          <w:rFonts w:asciiTheme="minorHAnsi" w:hAnsiTheme="minorHAnsi" w:cstheme="minorHAnsi"/>
+        </w:rPr>
+        <w:t xml:space="preserve"> is for constants (values that don’t change).</w:t>
+      </w:r>
+    </w:p>
+    <w:p>
+      <w:pPr>
+        <w:pStyle w:val="Heading4"/>
+        <w:spacing w:line="276" w:lineRule="auto"/>
+        <w:jc w:val="both"/>
+        <w:rPr>
+          <w:rFonts w:asciiTheme="minorHAnsi" w:hAnsiTheme="minorHAnsi" w:cstheme="minorHAnsi"/>
+        </w:rPr>
+      </w:pPr>
+      <w:r>
+        <w:rPr>
+          <w:rFonts w:asciiTheme="minorHAnsi" w:hAnsiTheme="minorHAnsi" w:cstheme="minorHAnsi"/>
+        </w:rPr>
+        <w:t>Example:</w:t>
+      </w:r>
+    </w:p>
+    <w:p>
+      <w:pPr>
+        <w:pStyle w:val="HTMLPreformatted"/>
+        <w:spacing w:line="276" w:lineRule="auto"/>
+        <w:jc w:val="both"/>
+        <w:rPr>
+          <w:rStyle w:val="HTMLCode"/>
+          <w:rFonts w:asciiTheme="minorHAnsi" w:hAnsiTheme="minorHAnsi" w:cstheme="minorHAnsi"/>
+        </w:rPr>
+      </w:pPr>
+      <w:proofErr w:type="gramStart"/>
+      <w:r>
+        <w:rPr>
+          <w:rStyle w:val="HTMLCode"/>
+          <w:rFonts w:asciiTheme="minorHAnsi" w:hAnsiTheme="minorHAnsi" w:cstheme="minorHAnsi"/>
+        </w:rPr>
+        <w:t>let</w:t>
+      </w:r>
+      <w:proofErr w:type="gramEnd"/>
+      <w:r>
+        <w:rPr>
+          <w:rStyle w:val="HTMLCode"/>
+          <w:rFonts w:asciiTheme="minorHAnsi" w:hAnsiTheme="minorHAnsi" w:cstheme="minorHAnsi"/>
+        </w:rPr>
+        <w:t xml:space="preserve"> count = 1;</w:t>
+      </w:r>
+    </w:p>
+    <w:p>
+      <w:pPr>
+        <w:pStyle w:val="HTMLPreformatted"/>
+        <w:spacing w:line="276" w:lineRule="auto"/>
+        <w:jc w:val="both"/>
+        <w:rPr>
+          <w:rStyle w:val="HTMLCode"/>
+          <w:rFonts w:asciiTheme="minorHAnsi" w:hAnsiTheme="minorHAnsi" w:cstheme="minorHAnsi"/>
+        </w:rPr>
+      </w:pPr>
+      <w:proofErr w:type="gramStart"/>
+      <w:r>
+        <w:rPr>
+          <w:rStyle w:val="HTMLCode"/>
+          <w:rFonts w:asciiTheme="minorHAnsi" w:hAnsiTheme="minorHAnsi" w:cstheme="minorHAnsi"/>
+        </w:rPr>
+        <w:t>count</w:t>
+      </w:r>
+      <w:proofErr w:type="gramEnd"/>
+      <w:r>
+        <w:rPr>
+          <w:rStyle w:val="HTMLCode"/>
+          <w:rFonts w:asciiTheme="minorHAnsi" w:hAnsiTheme="minorHAnsi" w:cstheme="minorHAnsi"/>
+        </w:rPr>
+        <w:t xml:space="preserve"> = 2;</w:t>
+      </w:r>
+    </w:p>
+    <w:p>
+      <w:pPr>
+        <w:pStyle w:val="HTMLPreformatted"/>
+        <w:spacing w:line="276" w:lineRule="auto"/>
+        <w:jc w:val="both"/>
+        <w:rPr>
+          <w:rStyle w:val="HTMLCode"/>
+          <w:rFonts w:asciiTheme="minorHAnsi" w:hAnsiTheme="minorHAnsi" w:cstheme="minorHAnsi"/>
+        </w:rPr>
+      </w:pPr>
+    </w:p>
+    <w:p>
+      <w:pPr>
+        <w:pStyle w:val="HTMLPreformatted"/>
+        <w:spacing w:line="276" w:lineRule="auto"/>
+        <w:jc w:val="both"/>
+        <w:rPr>
+          <w:rStyle w:val="HTMLCode"/>
+          <w:rFonts w:asciiTheme="minorHAnsi" w:hAnsiTheme="minorHAnsi" w:cstheme="minorHAnsi"/>
+        </w:rPr>
+      </w:pPr>
+      <w:proofErr w:type="spellStart"/>
+      <w:proofErr w:type="gramStart"/>
+      <w:r>
+        <w:rPr>
+          <w:rStyle w:val="HTMLCode"/>
+          <w:rFonts w:asciiTheme="minorHAnsi" w:hAnsiTheme="minorHAnsi" w:cstheme="minorHAnsi"/>
+        </w:rPr>
+        <w:t>const</w:t>
+      </w:r>
+      <w:proofErr w:type="spellEnd"/>
+      <w:proofErr w:type="gramEnd"/>
+      <w:r>
+        <w:rPr>
+          <w:rStyle w:val="HTMLCode"/>
+          <w:rFonts w:asciiTheme="minorHAnsi" w:hAnsiTheme="minorHAnsi" w:cstheme="minorHAnsi"/>
+        </w:rPr>
+        <w:t xml:space="preserve"> name = 'React';</w:t>
+      </w:r>
+    </w:p>
+    <w:p>
+      <w:pPr>
+        <w:pStyle w:val="HTMLPreformatted"/>
+        <w:spacing w:line="276" w:lineRule="auto"/>
+        <w:jc w:val="both"/>
+        <w:rPr>
+          <w:rStyle w:val="HTMLCode"/>
+          <w:rFonts w:asciiTheme="minorHAnsi" w:hAnsiTheme="minorHAnsi" w:cstheme="minorHAnsi"/>
+        </w:rPr>
+      </w:pPr>
+      <w:r>
+        <w:rPr>
+          <w:rStyle w:val="HTMLCode"/>
+          <w:rFonts w:asciiTheme="minorHAnsi" w:hAnsiTheme="minorHAnsi" w:cstheme="minorHAnsi"/>
+        </w:rPr>
+        <w:t>// name = '</w:t>
+      </w:r>
+      <w:proofErr w:type="spellStart"/>
+      <w:r>
+        <w:rPr>
+          <w:rStyle w:val="HTMLCode"/>
+          <w:rFonts w:asciiTheme="minorHAnsi" w:hAnsiTheme="minorHAnsi" w:cstheme="minorHAnsi"/>
+        </w:rPr>
+        <w:t>Vue</w:t>
+      </w:r>
+      <w:proofErr w:type="spellEnd"/>
+      <w:r>
+        <w:rPr>
+          <w:rStyle w:val="HTMLCode"/>
+          <w:rFonts w:asciiTheme="minorHAnsi" w:hAnsiTheme="minorHAnsi" w:cstheme="minorHAnsi"/>
+        </w:rPr>
+        <w:t xml:space="preserve">'; // </w:t>
+      </w:r>
+      <w:r>
+        <w:rPr>
+          <w:rStyle w:val="HTMLCode"/>
+          <w:rFonts w:ascii="Segoe UI Symbol" w:hAnsi="Segoe UI Symbol" w:cs="Segoe UI Symbol"/>
+        </w:rPr>
+        <w:t>❌</w:t>
+      </w:r>
+      <w:r>
+        <w:rPr>
+          <w:rStyle w:val="HTMLCode"/>
+          <w:rFonts w:asciiTheme="minorHAnsi" w:hAnsiTheme="minorHAnsi" w:cstheme="minorHAnsi"/>
+        </w:rPr>
+        <w:t xml:space="preserve"> </w:t>
+      </w:r>
+      <w:proofErr w:type="gramStart"/>
+      <w:r>
+        <w:rPr>
+          <w:rStyle w:val="HTMLCode"/>
+          <w:rFonts w:asciiTheme="minorHAnsi" w:hAnsiTheme="minorHAnsi" w:cstheme="minorHAnsi"/>
+        </w:rPr>
+        <w:t>This</w:t>
+      </w:r>
+      <w:proofErr w:type="gramEnd"/>
+      <w:r>
+        <w:rPr>
+          <w:rStyle w:val="HTMLCode"/>
+          <w:rFonts w:asciiTheme="minorHAnsi" w:hAnsiTheme="minorHAnsi" w:cstheme="minorHAnsi"/>
+        </w:rPr>
+        <w:t xml:space="preserve"> will throw an error</w:t>
+      </w:r>
+    </w:p>
+    <w:p>
+      <w:pPr>
+        <w:pStyle w:val="NormalWeb"/>
+        <w:spacing w:line="276" w:lineRule="auto"/>
+        <w:jc w:val="both"/>
+        <w:rPr>
+          <w:rFonts w:asciiTheme="minorHAnsi" w:hAnsiTheme="minorHAnsi" w:cstheme="minorHAnsi"/>
+        </w:rPr>
+      </w:pPr>
+      <w:r>
+        <w:rPr>
+          <w:rFonts w:asciiTheme="minorHAnsi" w:hAnsiTheme="minorHAnsi" w:cstheme="minorHAnsi"/>
+        </w:rPr>
+        <w:t xml:space="preserve">In React, you'll often use </w:t>
+      </w:r>
+      <w:proofErr w:type="spellStart"/>
+      <w:r>
+        <w:rPr>
+          <w:rStyle w:val="HTMLCode"/>
+          <w:rFonts w:asciiTheme="minorHAnsi" w:hAnsiTheme="minorHAnsi" w:cstheme="minorHAnsi"/>
+        </w:rPr>
+        <w:t>const</w:t>
+      </w:r>
+      <w:proofErr w:type="spellEnd"/>
+      <w:r>
+        <w:rPr>
+          <w:rFonts w:asciiTheme="minorHAnsi" w:hAnsiTheme="minorHAnsi" w:cstheme="minorHAnsi"/>
+        </w:rPr>
+        <w:t xml:space="preserve"> for defining components and </w:t>
+      </w:r>
+      <w:r>
+        <w:rPr>
+          <w:rStyle w:val="HTMLCode"/>
+          <w:rFonts w:asciiTheme="minorHAnsi" w:hAnsiTheme="minorHAnsi" w:cstheme="minorHAnsi"/>
+        </w:rPr>
+        <w:t>let</w:t>
+      </w:r>
+      <w:r>
+        <w:rPr>
+          <w:rFonts w:asciiTheme="minorHAnsi" w:hAnsiTheme="minorHAnsi" w:cstheme="minorHAnsi"/>
+        </w:rPr>
+        <w:t xml:space="preserve"> for variables that might change.</w:t>
+      </w:r>
+    </w:p>
+    <w:p>
+      <w:pPr>
+        <w:pStyle w:val="Heading3"/>
+        <w:spacing w:line="276" w:lineRule="auto"/>
+        <w:jc w:val="both"/>
+        <w:rPr>
+          <w:rFonts w:asciiTheme="minorHAnsi" w:hAnsiTheme="minorHAnsi" w:cstheme="minorHAnsi"/>
+          <w:color w:val="538135" w:themeColor="accent6" w:themeShade="BF"/>
+        </w:rPr>
+      </w:pPr>
+      <w:r>
+        <w:rPr>
+          <w:rFonts w:asciiTheme="minorHAnsi" w:hAnsiTheme="minorHAnsi" w:cstheme="minorHAnsi"/>
+          <w:color w:val="538135" w:themeColor="accent6" w:themeShade="BF"/>
+        </w:rPr>
+        <w:t xml:space="preserve">3. </w:t>
+      </w:r>
+      <w:r>
+        <w:rPr>
+          <w:rStyle w:val="Strong"/>
+          <w:rFonts w:asciiTheme="minorHAnsi" w:hAnsiTheme="minorHAnsi" w:cstheme="minorHAnsi"/>
+          <w:b/>
+          <w:bCs/>
+          <w:color w:val="538135" w:themeColor="accent6" w:themeShade="BF"/>
+        </w:rPr>
+        <w:t>Template Literals (</w:t>
+      </w:r>
+      <w:r>
+        <w:rPr>
+          <w:rStyle w:val="HTMLCode"/>
+          <w:rFonts w:asciiTheme="minorHAnsi" w:hAnsiTheme="minorHAnsi" w:cstheme="minorHAnsi"/>
+          <w:color w:val="538135" w:themeColor="accent6" w:themeShade="BF"/>
+        </w:rPr>
+        <w:t xml:space="preserve"> </w:t>
+      </w:r>
+      <w:r>
+        <w:rPr>
+          <w:rStyle w:val="Strong"/>
+          <w:rFonts w:asciiTheme="minorHAnsi" w:hAnsiTheme="minorHAnsi" w:cstheme="minorHAnsi"/>
+          <w:b/>
+          <w:bCs/>
+          <w:color w:val="538135" w:themeColor="accent6" w:themeShade="BF"/>
+        </w:rPr>
+        <w:t>)</w:t>
+      </w:r>
+    </w:p>
+    <w:p>
+      <w:pPr>
+        <w:pStyle w:val="NormalWeb"/>
+        <w:spacing w:line="276" w:lineRule="auto"/>
+        <w:jc w:val="both"/>
+        <w:rPr>
+          <w:rFonts w:asciiTheme="minorHAnsi" w:hAnsiTheme="minorHAnsi" w:cstheme="minorHAnsi"/>
+        </w:rPr>
+      </w:pPr>
+      <w:r>
+        <w:rPr>
+          <w:rFonts w:asciiTheme="minorHAnsi" w:hAnsiTheme="minorHAnsi" w:cstheme="minorHAnsi"/>
+        </w:rPr>
+        <w:t xml:space="preserve">Allows embedding variables inside strings using </w:t>
+      </w:r>
+      <w:r>
+        <w:rPr>
+          <w:rStyle w:val="HTMLCode"/>
+          <w:rFonts w:asciiTheme="minorHAnsi" w:hAnsiTheme="minorHAnsi" w:cstheme="minorHAnsi"/>
+        </w:rPr>
+        <w:t>${}</w:t>
+      </w:r>
+      <w:r>
+        <w:rPr>
+          <w:rFonts w:asciiTheme="minorHAnsi" w:hAnsiTheme="minorHAnsi" w:cstheme="minorHAnsi"/>
+        </w:rPr>
+        <w:t>.</w:t>
+      </w:r>
+    </w:p>
+    <w:p>
+      <w:pPr>
+        <w:pStyle w:val="Heading4"/>
+        <w:spacing w:line="276" w:lineRule="auto"/>
+        <w:jc w:val="both"/>
+        <w:rPr>
+          <w:rFonts w:asciiTheme="minorHAnsi" w:hAnsiTheme="minorHAnsi" w:cstheme="minorHAnsi"/>
+        </w:rPr>
+      </w:pPr>
+      <w:r>
+        <w:rPr>
+          <w:rFonts w:asciiTheme="minorHAnsi" w:hAnsiTheme="minorHAnsi" w:cstheme="minorHAnsi"/>
+        </w:rPr>
+        <w:t>Example:</w:t>
+      </w:r>
+    </w:p>
+    <w:p>
+      <w:pPr>
+        <w:pStyle w:val="HTMLPreformatted"/>
+        <w:spacing w:line="276" w:lineRule="auto"/>
+        <w:jc w:val="both"/>
+        <w:rPr>
+          <w:rStyle w:val="HTMLCode"/>
+          <w:rFonts w:asciiTheme="minorHAnsi" w:hAnsiTheme="minorHAnsi" w:cstheme="minorHAnsi"/>
+        </w:rPr>
+      </w:pPr>
+      <w:proofErr w:type="spellStart"/>
+      <w:proofErr w:type="gramStart"/>
+      <w:r>
+        <w:rPr>
+          <w:rStyle w:val="HTMLCode"/>
+          <w:rFonts w:asciiTheme="minorHAnsi" w:hAnsiTheme="minorHAnsi" w:cstheme="minorHAnsi"/>
+        </w:rPr>
+        <w:t>const</w:t>
+      </w:r>
+      <w:proofErr w:type="spellEnd"/>
+      <w:proofErr w:type="gramEnd"/>
+      <w:r>
+        <w:rPr>
+          <w:rStyle w:val="HTMLCode"/>
+          <w:rFonts w:asciiTheme="minorHAnsi" w:hAnsiTheme="minorHAnsi" w:cstheme="minorHAnsi"/>
+        </w:rPr>
+        <w:t xml:space="preserve"> name = 'React';</w:t>
+      </w:r>
+    </w:p>
+    <w:p>
+      <w:pPr>
+        <w:pStyle w:val="HTMLPreformatted"/>
+        <w:spacing w:line="276" w:lineRule="auto"/>
+        <w:jc w:val="both"/>
+        <w:rPr>
+          <w:rStyle w:val="HTMLCode"/>
+          <w:rFonts w:asciiTheme="minorHAnsi" w:hAnsiTheme="minorHAnsi" w:cstheme="minorHAnsi"/>
+        </w:rPr>
+      </w:pPr>
+      <w:proofErr w:type="gramStart"/>
+      <w:r>
+        <w:rPr>
+          <w:rStyle w:val="HTMLCode"/>
+          <w:rFonts w:asciiTheme="minorHAnsi" w:hAnsiTheme="minorHAnsi" w:cstheme="minorHAnsi"/>
+        </w:rPr>
+        <w:t>console.log(</w:t>
+      </w:r>
+      <w:proofErr w:type="gramEnd"/>
+      <w:r>
+        <w:rPr>
+          <w:rStyle w:val="HTMLCode"/>
+          <w:rFonts w:asciiTheme="minorHAnsi" w:hAnsiTheme="minorHAnsi" w:cstheme="minorHAnsi"/>
+        </w:rPr>
+        <w:t>`Welcome to ${name}!`);</w:t>
+      </w:r>
+    </w:p>
+    <w:p>
+      <w:pPr>
+        <w:pStyle w:val="NormalWeb"/>
+        <w:spacing w:line="276" w:lineRule="auto"/>
+        <w:jc w:val="both"/>
+        <w:rPr>
+          <w:rFonts w:asciiTheme="minorHAnsi" w:hAnsiTheme="minorHAnsi" w:cstheme="minorHAnsi"/>
+        </w:rPr>
+      </w:pPr>
+      <w:r>
+        <w:rPr>
+          <w:rFonts w:asciiTheme="minorHAnsi" w:hAnsiTheme="minorHAnsi" w:cstheme="minorHAnsi"/>
+        </w:rPr>
+        <w:t>In React:</w:t>
+      </w:r>
+    </w:p>
+    <w:p>
+      <w:pPr>
+        <w:pStyle w:val="HTMLPreformatted"/>
+        <w:spacing w:line="276" w:lineRule="auto"/>
+        <w:jc w:val="both"/>
+        <w:rPr>
+          <w:rStyle w:val="HTMLCode"/>
+          <w:rFonts w:asciiTheme="minorHAnsi" w:hAnsiTheme="minorHAnsi" w:cstheme="minorHAnsi"/>
+        </w:rPr>
+      </w:pPr>
+      <w:proofErr w:type="spellStart"/>
+      <w:proofErr w:type="gramStart"/>
+      <w:r>
+        <w:rPr>
+          <w:rStyle w:val="HTMLCode"/>
+          <w:rFonts w:asciiTheme="minorHAnsi" w:hAnsiTheme="minorHAnsi" w:cstheme="minorHAnsi"/>
+        </w:rPr>
+        <w:t>const</w:t>
+      </w:r>
+      <w:proofErr w:type="spellEnd"/>
+      <w:proofErr w:type="gramEnd"/>
+      <w:r>
+        <w:rPr>
+          <w:rStyle w:val="HTMLCode"/>
+          <w:rFonts w:asciiTheme="minorHAnsi" w:hAnsiTheme="minorHAnsi" w:cstheme="minorHAnsi"/>
+        </w:rPr>
+        <w:t xml:space="preserve"> user = 'Alice';</w:t>
+      </w:r>
+    </w:p>
+    <w:p>
+      <w:pPr>
+        <w:pStyle w:val="HTMLPreformatted"/>
+        <w:spacing w:line="276" w:lineRule="auto"/>
+        <w:jc w:val="both"/>
+        <w:rPr>
+          <w:rStyle w:val="HTMLCode"/>
+          <w:rFonts w:asciiTheme="minorHAnsi" w:hAnsiTheme="minorHAnsi" w:cstheme="minorHAnsi"/>
+        </w:rPr>
+      </w:pPr>
+      <w:proofErr w:type="gramStart"/>
+      <w:r>
+        <w:rPr>
+          <w:rStyle w:val="HTMLCode"/>
+          <w:rFonts w:asciiTheme="minorHAnsi" w:hAnsiTheme="minorHAnsi" w:cstheme="minorHAnsi"/>
+        </w:rPr>
+        <w:t>return</w:t>
+      </w:r>
+      <w:proofErr w:type="gramEnd"/>
+      <w:r>
+        <w:rPr>
+          <w:rStyle w:val="HTMLCode"/>
+          <w:rFonts w:asciiTheme="minorHAnsi" w:hAnsiTheme="minorHAnsi" w:cstheme="minorHAnsi"/>
+        </w:rPr>
+        <w:t xml:space="preserve"> &lt;p&gt;Hello, {`${user}`}&lt;/p&gt;;</w:t>
+      </w:r>
+    </w:p>
+    <w:p>
+      <w:pPr>
+        <w:spacing w:line="276" w:lineRule="auto"/>
+        <w:jc w:val="both"/>
+        <w:rPr>
+          <w:rFonts w:cstheme="minorHAnsi"/>
+        </w:rPr>
+      </w:pPr>
+    </w:p>
+    <w:p>
+      <w:pPr>
+        <w:pStyle w:val="Heading3"/>
+        <w:spacing w:line="276" w:lineRule="auto"/>
+        <w:jc w:val="both"/>
+        <w:rPr>
+          <w:rFonts w:asciiTheme="minorHAnsi" w:hAnsiTheme="minorHAnsi" w:cstheme="minorHAnsi"/>
+          <w:color w:val="538135" w:themeColor="accent6" w:themeShade="BF"/>
+        </w:rPr>
+      </w:pPr>
+      <w:r>
+        <w:rPr>
+          <w:rFonts w:asciiTheme="minorHAnsi" w:hAnsiTheme="minorHAnsi" w:cstheme="minorHAnsi"/>
+          <w:color w:val="538135" w:themeColor="accent6" w:themeShade="BF"/>
+        </w:rPr>
+        <w:lastRenderedPageBreak/>
+        <w:t xml:space="preserve">4. </w:t>
+      </w:r>
+      <w:proofErr w:type="spellStart"/>
+      <w:r>
+        <w:rPr>
+          <w:rStyle w:val="Strong"/>
+          <w:rFonts w:asciiTheme="minorHAnsi" w:hAnsiTheme="minorHAnsi" w:cstheme="minorHAnsi"/>
+          <w:b/>
+          <w:bCs/>
+          <w:color w:val="538135" w:themeColor="accent6" w:themeShade="BF"/>
+        </w:rPr>
+        <w:t>Destructuring</w:t>
+      </w:r>
+      <w:proofErr w:type="spellEnd"/>
+    </w:p>
+    <w:p>
+      <w:pPr>
+        <w:pStyle w:val="Heading4"/>
+        <w:spacing w:line="276" w:lineRule="auto"/>
+        <w:jc w:val="both"/>
+        <w:rPr>
+          <w:rFonts w:asciiTheme="minorHAnsi" w:hAnsiTheme="minorHAnsi" w:cstheme="minorHAnsi"/>
+        </w:rPr>
+      </w:pPr>
+      <w:r>
+        <w:rPr>
+          <w:rFonts w:asciiTheme="minorHAnsi" w:hAnsiTheme="minorHAnsi" w:cstheme="minorHAnsi"/>
+        </w:rPr>
+        <w:t>Arrays:</w:t>
+      </w:r>
+    </w:p>
+    <w:p>
+      <w:pPr>
+        <w:pStyle w:val="HTMLPreformatted"/>
+        <w:spacing w:line="276" w:lineRule="auto"/>
+        <w:jc w:val="both"/>
+        <w:rPr>
+          <w:rStyle w:val="HTMLCode"/>
+          <w:rFonts w:asciiTheme="minorHAnsi" w:hAnsiTheme="minorHAnsi" w:cstheme="minorHAnsi"/>
+        </w:rPr>
+      </w:pPr>
+      <w:proofErr w:type="spellStart"/>
+      <w:proofErr w:type="gramStart"/>
+      <w:r>
+        <w:rPr>
+          <w:rStyle w:val="HTMLCode"/>
+          <w:rFonts w:asciiTheme="minorHAnsi" w:hAnsiTheme="minorHAnsi" w:cstheme="minorHAnsi"/>
+        </w:rPr>
+        <w:t>const</w:t>
+      </w:r>
+      <w:proofErr w:type="spellEnd"/>
+      <w:proofErr w:type="gramEnd"/>
+      <w:r>
+        <w:rPr>
+          <w:rStyle w:val="HTMLCode"/>
+          <w:rFonts w:asciiTheme="minorHAnsi" w:hAnsiTheme="minorHAnsi" w:cstheme="minorHAnsi"/>
+        </w:rPr>
+        <w:t xml:space="preserve"> </w:t>
+      </w:r>
+      <w:proofErr w:type="spellStart"/>
+      <w:r>
+        <w:rPr>
+          <w:rStyle w:val="HTMLCode"/>
+          <w:rFonts w:asciiTheme="minorHAnsi" w:hAnsiTheme="minorHAnsi" w:cstheme="minorHAnsi"/>
+        </w:rPr>
+        <w:t>nums</w:t>
+      </w:r>
+      <w:proofErr w:type="spellEnd"/>
+      <w:r>
+        <w:rPr>
+          <w:rStyle w:val="HTMLCode"/>
+          <w:rFonts w:asciiTheme="minorHAnsi" w:hAnsiTheme="minorHAnsi" w:cstheme="minorHAnsi"/>
+        </w:rPr>
+        <w:t xml:space="preserve"> = [1, 2];</w:t>
+      </w:r>
+    </w:p>
+    <w:p>
+      <w:pPr>
+        <w:pStyle w:val="HTMLPreformatted"/>
+        <w:spacing w:line="276" w:lineRule="auto"/>
+        <w:jc w:val="both"/>
+        <w:rPr>
+          <w:rStyle w:val="HTMLCode"/>
+          <w:rFonts w:asciiTheme="minorHAnsi" w:hAnsiTheme="minorHAnsi" w:cstheme="minorHAnsi"/>
+        </w:rPr>
+      </w:pPr>
+      <w:proofErr w:type="spellStart"/>
+      <w:proofErr w:type="gramStart"/>
+      <w:r>
+        <w:rPr>
+          <w:rStyle w:val="HTMLCode"/>
+          <w:rFonts w:asciiTheme="minorHAnsi" w:hAnsiTheme="minorHAnsi" w:cstheme="minorHAnsi"/>
+        </w:rPr>
+        <w:t>const</w:t>
+      </w:r>
+      <w:proofErr w:type="spellEnd"/>
+      <w:proofErr w:type="gramEnd"/>
+      <w:r>
+        <w:rPr>
+          <w:rStyle w:val="HTMLCode"/>
+          <w:rFonts w:asciiTheme="minorHAnsi" w:hAnsiTheme="minorHAnsi" w:cstheme="minorHAnsi"/>
+        </w:rPr>
+        <w:t xml:space="preserve"> [a, b] = </w:t>
+      </w:r>
+      <w:proofErr w:type="spellStart"/>
+      <w:r>
+        <w:rPr>
+          <w:rStyle w:val="HTMLCode"/>
+          <w:rFonts w:asciiTheme="minorHAnsi" w:hAnsiTheme="minorHAnsi" w:cstheme="minorHAnsi"/>
+        </w:rPr>
+        <w:t>nums</w:t>
+      </w:r>
+      <w:proofErr w:type="spellEnd"/>
+      <w:r>
+        <w:rPr>
+          <w:rStyle w:val="HTMLCode"/>
+          <w:rFonts w:asciiTheme="minorHAnsi" w:hAnsiTheme="minorHAnsi" w:cstheme="minorHAnsi"/>
+        </w:rPr>
+        <w:t>; // a = 1, b = 2</w:t>
+      </w:r>
+    </w:p>
+    <w:p>
+      <w:pPr>
+        <w:pStyle w:val="Heading4"/>
+        <w:spacing w:line="276" w:lineRule="auto"/>
+        <w:jc w:val="both"/>
+        <w:rPr>
+          <w:rFonts w:asciiTheme="minorHAnsi" w:hAnsiTheme="minorHAnsi" w:cstheme="minorHAnsi"/>
+        </w:rPr>
+      </w:pPr>
+      <w:r>
+        <w:rPr>
+          <w:rFonts w:asciiTheme="minorHAnsi" w:hAnsiTheme="minorHAnsi" w:cstheme="minorHAnsi"/>
+        </w:rPr>
+        <w:t>Objects:</w:t>
+      </w:r>
+    </w:p>
+    <w:p>
+      <w:pPr>
+        <w:pStyle w:val="HTMLPreformatted"/>
+        <w:spacing w:line="276" w:lineRule="auto"/>
+        <w:jc w:val="both"/>
+        <w:rPr>
+          <w:rStyle w:val="HTMLCode"/>
+          <w:rFonts w:asciiTheme="minorHAnsi" w:hAnsiTheme="minorHAnsi" w:cstheme="minorHAnsi"/>
+        </w:rPr>
+      </w:pPr>
+      <w:proofErr w:type="spellStart"/>
+      <w:proofErr w:type="gramStart"/>
+      <w:r>
+        <w:rPr>
+          <w:rStyle w:val="HTMLCode"/>
+          <w:rFonts w:asciiTheme="minorHAnsi" w:hAnsiTheme="minorHAnsi" w:cstheme="minorHAnsi"/>
+        </w:rPr>
+        <w:t>const</w:t>
+      </w:r>
+      <w:proofErr w:type="spellEnd"/>
+      <w:proofErr w:type="gramEnd"/>
+      <w:r>
+        <w:rPr>
+          <w:rStyle w:val="HTMLCode"/>
+          <w:rFonts w:asciiTheme="minorHAnsi" w:hAnsiTheme="minorHAnsi" w:cstheme="minorHAnsi"/>
+        </w:rPr>
+        <w:t xml:space="preserve"> user = { name: 'John', age: 30 };</w:t>
+      </w:r>
+    </w:p>
+    <w:p>
+      <w:pPr>
+        <w:pStyle w:val="HTMLPreformatted"/>
+        <w:spacing w:line="276" w:lineRule="auto"/>
+        <w:jc w:val="both"/>
+        <w:rPr>
+          <w:rStyle w:val="HTMLCode"/>
+          <w:rFonts w:asciiTheme="minorHAnsi" w:hAnsiTheme="minorHAnsi" w:cstheme="minorHAnsi"/>
+        </w:rPr>
+      </w:pPr>
+      <w:proofErr w:type="spellStart"/>
+      <w:proofErr w:type="gramStart"/>
+      <w:r>
+        <w:rPr>
+          <w:rStyle w:val="HTMLCode"/>
+          <w:rFonts w:asciiTheme="minorHAnsi" w:hAnsiTheme="minorHAnsi" w:cstheme="minorHAnsi"/>
+        </w:rPr>
+        <w:t>const</w:t>
+      </w:r>
+      <w:proofErr w:type="spellEnd"/>
+      <w:proofErr w:type="gramEnd"/>
+      <w:r>
+        <w:rPr>
+          <w:rStyle w:val="HTMLCode"/>
+          <w:rFonts w:asciiTheme="minorHAnsi" w:hAnsiTheme="minorHAnsi" w:cstheme="minorHAnsi"/>
+        </w:rPr>
+        <w:t xml:space="preserve"> { name, age } = user;</w:t>
+      </w:r>
+    </w:p>
+    <w:p>
+      <w:pPr>
+        <w:pStyle w:val="NormalWeb"/>
+        <w:spacing w:line="276" w:lineRule="auto"/>
+        <w:jc w:val="both"/>
+        <w:rPr>
+          <w:rFonts w:asciiTheme="minorHAnsi" w:hAnsiTheme="minorHAnsi" w:cstheme="minorHAnsi"/>
+        </w:rPr>
+      </w:pPr>
+      <w:r>
+        <w:rPr>
+          <w:rFonts w:asciiTheme="minorHAnsi" w:hAnsiTheme="minorHAnsi" w:cstheme="minorHAnsi"/>
+        </w:rPr>
+        <w:t xml:space="preserve">In </w:t>
+      </w:r>
+      <w:proofErr w:type="gramStart"/>
+      <w:r>
+        <w:rPr>
+          <w:rFonts w:asciiTheme="minorHAnsi" w:hAnsiTheme="minorHAnsi" w:cstheme="minorHAnsi"/>
+        </w:rPr>
+        <w:t>React</w:t>
+      </w:r>
+      <w:proofErr w:type="gramEnd"/>
+      <w:r>
+        <w:rPr>
+          <w:rFonts w:asciiTheme="minorHAnsi" w:hAnsiTheme="minorHAnsi" w:cstheme="minorHAnsi"/>
+        </w:rPr>
+        <w:t xml:space="preserve"> (very common for props):</w:t>
+      </w:r>
+    </w:p>
+    <w:p>
+      <w:pPr>
+        <w:pStyle w:val="HTMLPreformatted"/>
+        <w:spacing w:line="276" w:lineRule="auto"/>
+        <w:jc w:val="both"/>
+        <w:rPr>
+          <w:rStyle w:val="HTMLCode"/>
+          <w:rFonts w:asciiTheme="minorHAnsi" w:hAnsiTheme="minorHAnsi" w:cstheme="minorHAnsi"/>
+        </w:rPr>
+      </w:pPr>
+      <w:proofErr w:type="spellStart"/>
+      <w:proofErr w:type="gramStart"/>
+      <w:r>
+        <w:rPr>
+          <w:rStyle w:val="HTMLCode"/>
+          <w:rFonts w:asciiTheme="minorHAnsi" w:hAnsiTheme="minorHAnsi" w:cstheme="minorHAnsi"/>
+        </w:rPr>
+        <w:t>const</w:t>
+      </w:r>
+      <w:proofErr w:type="spellEnd"/>
+      <w:proofErr w:type="gramEnd"/>
+      <w:r>
+        <w:rPr>
+          <w:rStyle w:val="HTMLCode"/>
+          <w:rFonts w:asciiTheme="minorHAnsi" w:hAnsiTheme="minorHAnsi" w:cstheme="minorHAnsi"/>
+        </w:rPr>
+        <w:t xml:space="preserve"> </w:t>
+      </w:r>
+      <w:proofErr w:type="spellStart"/>
+      <w:r>
+        <w:rPr>
+          <w:rStyle w:val="HTMLCode"/>
+          <w:rFonts w:asciiTheme="minorHAnsi" w:hAnsiTheme="minorHAnsi" w:cstheme="minorHAnsi"/>
+        </w:rPr>
+        <w:t>UserCard</w:t>
+      </w:r>
+      <w:proofErr w:type="spellEnd"/>
+      <w:r>
+        <w:rPr>
+          <w:rStyle w:val="HTMLCode"/>
+          <w:rFonts w:asciiTheme="minorHAnsi" w:hAnsiTheme="minorHAnsi" w:cstheme="minorHAnsi"/>
+        </w:rPr>
+        <w:t xml:space="preserve"> = ({ name, age }) =&gt; (</w:t>
+      </w:r>
+    </w:p>
+    <w:p>
+      <w:pPr>
+        <w:pStyle w:val="HTMLPreformatted"/>
+        <w:spacing w:line="276" w:lineRule="auto"/>
+        <w:jc w:val="both"/>
+        <w:rPr>
+          <w:rStyle w:val="HTMLCode"/>
+          <w:rFonts w:asciiTheme="minorHAnsi" w:hAnsiTheme="minorHAnsi" w:cstheme="minorHAnsi"/>
+        </w:rPr>
+      </w:pPr>
+      <w:r>
+        <w:rPr>
+          <w:rStyle w:val="HTMLCode"/>
+          <w:rFonts w:asciiTheme="minorHAnsi" w:hAnsiTheme="minorHAnsi" w:cstheme="minorHAnsi"/>
+        </w:rPr>
+        <w:t xml:space="preserve">  &lt;</w:t>
+      </w:r>
+      <w:proofErr w:type="gramStart"/>
+      <w:r>
+        <w:rPr>
+          <w:rStyle w:val="HTMLCode"/>
+          <w:rFonts w:asciiTheme="minorHAnsi" w:hAnsiTheme="minorHAnsi" w:cstheme="minorHAnsi"/>
+        </w:rPr>
+        <w:t>div</w:t>
+      </w:r>
+      <w:proofErr w:type="gramEnd"/>
+      <w:r>
+        <w:rPr>
+          <w:rStyle w:val="HTMLCode"/>
+          <w:rFonts w:asciiTheme="minorHAnsi" w:hAnsiTheme="minorHAnsi" w:cstheme="minorHAnsi"/>
+        </w:rPr>
+        <w:t>&gt;{name} - {age}&lt;/div&gt;</w:t>
+      </w:r>
+    </w:p>
+    <w:p>
+      <w:pPr>
+        <w:pStyle w:val="HTMLPreformatted"/>
+        <w:spacing w:line="276" w:lineRule="auto"/>
+        <w:jc w:val="both"/>
+        <w:rPr>
+          <w:rStyle w:val="HTMLCode"/>
+          <w:rFonts w:asciiTheme="minorHAnsi" w:hAnsiTheme="minorHAnsi" w:cstheme="minorHAnsi"/>
+        </w:rPr>
+      </w:pPr>
+      <w:r>
+        <w:rPr>
+          <w:rStyle w:val="HTMLCode"/>
+          <w:rFonts w:asciiTheme="minorHAnsi" w:hAnsiTheme="minorHAnsi" w:cstheme="minorHAnsi"/>
+        </w:rPr>
+        <w:t>);</w:t>
+      </w:r>
+    </w:p>
+    <w:p>
+      <w:pPr>
+        <w:pStyle w:val="Heading3"/>
+        <w:spacing w:line="276" w:lineRule="auto"/>
+        <w:jc w:val="both"/>
+        <w:rPr>
+          <w:rFonts w:asciiTheme="minorHAnsi" w:hAnsiTheme="minorHAnsi" w:cstheme="minorHAnsi"/>
+          <w:color w:val="538135" w:themeColor="accent6" w:themeShade="BF"/>
+        </w:rPr>
+      </w:pPr>
+      <w:r>
+        <w:rPr>
+          <w:rFonts w:asciiTheme="minorHAnsi" w:hAnsiTheme="minorHAnsi" w:cstheme="minorHAnsi"/>
+          <w:color w:val="538135" w:themeColor="accent6" w:themeShade="BF"/>
+        </w:rPr>
+        <w:t xml:space="preserve">5. </w:t>
+      </w:r>
+      <w:r>
+        <w:rPr>
+          <w:rStyle w:val="Strong"/>
+          <w:rFonts w:asciiTheme="minorHAnsi" w:hAnsiTheme="minorHAnsi" w:cstheme="minorHAnsi"/>
+          <w:b/>
+          <w:bCs/>
+          <w:color w:val="538135" w:themeColor="accent6" w:themeShade="BF"/>
+        </w:rPr>
+        <w:t>Spread (</w:t>
+      </w:r>
+      <w:r>
+        <w:rPr>
+          <w:rStyle w:val="HTMLCode"/>
+          <w:rFonts w:asciiTheme="minorHAnsi" w:hAnsiTheme="minorHAnsi" w:cstheme="minorHAnsi"/>
+          <w:color w:val="538135" w:themeColor="accent6" w:themeShade="BF"/>
+        </w:rPr>
+        <w:t>...</w:t>
+      </w:r>
+      <w:r>
+        <w:rPr>
+          <w:rStyle w:val="Strong"/>
+          <w:rFonts w:asciiTheme="minorHAnsi" w:hAnsiTheme="minorHAnsi" w:cstheme="minorHAnsi"/>
+          <w:b/>
+          <w:bCs/>
+          <w:color w:val="538135" w:themeColor="accent6" w:themeShade="BF"/>
+        </w:rPr>
+        <w:t>) and Rest Operators</w:t>
+      </w:r>
+    </w:p>
+    <w:p>
+      <w:pPr>
+        <w:pStyle w:val="Heading4"/>
+        <w:spacing w:line="276" w:lineRule="auto"/>
+        <w:jc w:val="both"/>
+        <w:rPr>
+          <w:rFonts w:asciiTheme="minorHAnsi" w:hAnsiTheme="minorHAnsi" w:cstheme="minorHAnsi"/>
+        </w:rPr>
+      </w:pPr>
+      <w:r>
+        <w:rPr>
+          <w:rFonts w:asciiTheme="minorHAnsi" w:hAnsiTheme="minorHAnsi" w:cstheme="minorHAnsi"/>
+        </w:rPr>
+        <w:t>Spread - to copy or merge arrays/objects:</w:t>
+      </w:r>
+    </w:p>
+    <w:p>
+      <w:pPr>
+        <w:pStyle w:val="HTMLPreformatted"/>
+        <w:spacing w:line="276" w:lineRule="auto"/>
+        <w:jc w:val="both"/>
+        <w:rPr>
+          <w:rStyle w:val="HTMLCode"/>
+          <w:rFonts w:asciiTheme="minorHAnsi" w:hAnsiTheme="minorHAnsi" w:cstheme="minorHAnsi"/>
+        </w:rPr>
+      </w:pPr>
+      <w:proofErr w:type="spellStart"/>
+      <w:proofErr w:type="gramStart"/>
+      <w:r>
+        <w:rPr>
+          <w:rStyle w:val="HTMLCode"/>
+          <w:rFonts w:asciiTheme="minorHAnsi" w:hAnsiTheme="minorHAnsi" w:cstheme="minorHAnsi"/>
+        </w:rPr>
+        <w:t>const</w:t>
+      </w:r>
+      <w:proofErr w:type="spellEnd"/>
+      <w:proofErr w:type="gramEnd"/>
+      <w:r>
+        <w:rPr>
+          <w:rStyle w:val="HTMLCode"/>
+          <w:rFonts w:asciiTheme="minorHAnsi" w:hAnsiTheme="minorHAnsi" w:cstheme="minorHAnsi"/>
+        </w:rPr>
+        <w:t xml:space="preserve"> </w:t>
+      </w:r>
+      <w:proofErr w:type="spellStart"/>
+      <w:r>
+        <w:rPr>
+          <w:rStyle w:val="HTMLCode"/>
+          <w:rFonts w:asciiTheme="minorHAnsi" w:hAnsiTheme="minorHAnsi" w:cstheme="minorHAnsi"/>
+        </w:rPr>
+        <w:t>arr</w:t>
+      </w:r>
+      <w:proofErr w:type="spellEnd"/>
+      <w:r>
+        <w:rPr>
+          <w:rStyle w:val="HTMLCode"/>
+          <w:rFonts w:asciiTheme="minorHAnsi" w:hAnsiTheme="minorHAnsi" w:cstheme="minorHAnsi"/>
+        </w:rPr>
+        <w:t xml:space="preserve"> = [1, 2];</w:t>
+      </w:r>
+    </w:p>
+    <w:p>
+      <w:pPr>
+        <w:pStyle w:val="HTMLPreformatted"/>
+        <w:spacing w:line="276" w:lineRule="auto"/>
+        <w:jc w:val="both"/>
+        <w:rPr>
+          <w:rStyle w:val="HTMLCode"/>
+          <w:rFonts w:asciiTheme="minorHAnsi" w:hAnsiTheme="minorHAnsi" w:cstheme="minorHAnsi"/>
+        </w:rPr>
+      </w:pPr>
+      <w:proofErr w:type="spellStart"/>
+      <w:proofErr w:type="gramStart"/>
+      <w:r>
+        <w:rPr>
+          <w:rStyle w:val="HTMLCode"/>
+          <w:rFonts w:asciiTheme="minorHAnsi" w:hAnsiTheme="minorHAnsi" w:cstheme="minorHAnsi"/>
+        </w:rPr>
+        <w:t>const</w:t>
+      </w:r>
+      <w:proofErr w:type="spellEnd"/>
+      <w:proofErr w:type="gramEnd"/>
+      <w:r>
+        <w:rPr>
+          <w:rStyle w:val="HTMLCode"/>
+          <w:rFonts w:asciiTheme="minorHAnsi" w:hAnsiTheme="minorHAnsi" w:cstheme="minorHAnsi"/>
+        </w:rPr>
+        <w:t xml:space="preserve"> </w:t>
+      </w:r>
+      <w:proofErr w:type="spellStart"/>
+      <w:r>
+        <w:rPr>
+          <w:rStyle w:val="HTMLCode"/>
+          <w:rFonts w:asciiTheme="minorHAnsi" w:hAnsiTheme="minorHAnsi" w:cstheme="minorHAnsi"/>
+        </w:rPr>
+        <w:t>newArr</w:t>
+      </w:r>
+      <w:proofErr w:type="spellEnd"/>
+      <w:r>
+        <w:rPr>
+          <w:rStyle w:val="HTMLCode"/>
+          <w:rFonts w:asciiTheme="minorHAnsi" w:hAnsiTheme="minorHAnsi" w:cstheme="minorHAnsi"/>
+        </w:rPr>
+        <w:t xml:space="preserve"> = [...</w:t>
+      </w:r>
+      <w:proofErr w:type="spellStart"/>
+      <w:r>
+        <w:rPr>
+          <w:rStyle w:val="HTMLCode"/>
+          <w:rFonts w:asciiTheme="minorHAnsi" w:hAnsiTheme="minorHAnsi" w:cstheme="minorHAnsi"/>
+        </w:rPr>
+        <w:t>arr</w:t>
+      </w:r>
+      <w:proofErr w:type="spellEnd"/>
+      <w:r>
+        <w:rPr>
+          <w:rStyle w:val="HTMLCode"/>
+          <w:rFonts w:asciiTheme="minorHAnsi" w:hAnsiTheme="minorHAnsi" w:cstheme="minorHAnsi"/>
+        </w:rPr>
+        <w:t>, 3]; // [1, 2, 3]</w:t>
+      </w:r>
+    </w:p>
+    <w:p>
+      <w:pPr>
+        <w:pStyle w:val="HTMLPreformatted"/>
+        <w:spacing w:line="276" w:lineRule="auto"/>
+        <w:jc w:val="both"/>
+        <w:rPr>
+          <w:rStyle w:val="HTMLCode"/>
+          <w:rFonts w:asciiTheme="minorHAnsi" w:hAnsiTheme="minorHAnsi" w:cstheme="minorHAnsi"/>
+        </w:rPr>
+      </w:pPr>
+    </w:p>
+    <w:p>
+      <w:pPr>
+        <w:pStyle w:val="HTMLPreformatted"/>
+        <w:spacing w:line="276" w:lineRule="auto"/>
+        <w:jc w:val="both"/>
+        <w:rPr>
+          <w:rStyle w:val="HTMLCode"/>
+          <w:rFonts w:asciiTheme="minorHAnsi" w:hAnsiTheme="minorHAnsi" w:cstheme="minorHAnsi"/>
+        </w:rPr>
+      </w:pPr>
+      <w:proofErr w:type="spellStart"/>
+      <w:proofErr w:type="gramStart"/>
+      <w:r>
+        <w:rPr>
+          <w:rStyle w:val="HTMLCode"/>
+          <w:rFonts w:asciiTheme="minorHAnsi" w:hAnsiTheme="minorHAnsi" w:cstheme="minorHAnsi"/>
+        </w:rPr>
+        <w:t>const</w:t>
+      </w:r>
+      <w:proofErr w:type="spellEnd"/>
+      <w:proofErr w:type="gramEnd"/>
+      <w:r>
+        <w:rPr>
+          <w:rStyle w:val="HTMLCode"/>
+          <w:rFonts w:asciiTheme="minorHAnsi" w:hAnsiTheme="minorHAnsi" w:cstheme="minorHAnsi"/>
+        </w:rPr>
+        <w:t xml:space="preserve"> </w:t>
+      </w:r>
+      <w:proofErr w:type="spellStart"/>
+      <w:r>
+        <w:rPr>
+          <w:rStyle w:val="HTMLCode"/>
+          <w:rFonts w:asciiTheme="minorHAnsi" w:hAnsiTheme="minorHAnsi" w:cstheme="minorHAnsi"/>
+        </w:rPr>
+        <w:t>obj</w:t>
+      </w:r>
+      <w:proofErr w:type="spellEnd"/>
+      <w:r>
+        <w:rPr>
+          <w:rStyle w:val="HTMLCode"/>
+          <w:rFonts w:asciiTheme="minorHAnsi" w:hAnsiTheme="minorHAnsi" w:cstheme="minorHAnsi"/>
+        </w:rPr>
+        <w:t xml:space="preserve"> = { name: 'Alice' };</w:t>
+      </w:r>
+    </w:p>
+    <w:p>
+      <w:pPr>
+        <w:pStyle w:val="HTMLPreformatted"/>
+        <w:spacing w:line="276" w:lineRule="auto"/>
+        <w:jc w:val="both"/>
+        <w:rPr>
+          <w:rStyle w:val="HTMLCode"/>
+          <w:rFonts w:asciiTheme="minorHAnsi" w:hAnsiTheme="minorHAnsi" w:cstheme="minorHAnsi"/>
+        </w:rPr>
+      </w:pPr>
+      <w:proofErr w:type="spellStart"/>
+      <w:proofErr w:type="gramStart"/>
+      <w:r>
+        <w:rPr>
+          <w:rStyle w:val="HTMLCode"/>
+          <w:rFonts w:asciiTheme="minorHAnsi" w:hAnsiTheme="minorHAnsi" w:cstheme="minorHAnsi"/>
+        </w:rPr>
+        <w:t>const</w:t>
+      </w:r>
+      <w:proofErr w:type="spellEnd"/>
+      <w:proofErr w:type="gramEnd"/>
+      <w:r>
+        <w:rPr>
+          <w:rStyle w:val="HTMLCode"/>
+          <w:rFonts w:asciiTheme="minorHAnsi" w:hAnsiTheme="minorHAnsi" w:cstheme="minorHAnsi"/>
+        </w:rPr>
+        <w:t xml:space="preserve"> </w:t>
+      </w:r>
+      <w:proofErr w:type="spellStart"/>
+      <w:r>
+        <w:rPr>
+          <w:rStyle w:val="HTMLCode"/>
+          <w:rFonts w:asciiTheme="minorHAnsi" w:hAnsiTheme="minorHAnsi" w:cstheme="minorHAnsi"/>
+        </w:rPr>
+        <w:t>newObj</w:t>
+      </w:r>
+      <w:proofErr w:type="spellEnd"/>
+      <w:r>
+        <w:rPr>
+          <w:rStyle w:val="HTMLCode"/>
+          <w:rFonts w:asciiTheme="minorHAnsi" w:hAnsiTheme="minorHAnsi" w:cstheme="minorHAnsi"/>
+        </w:rPr>
+        <w:t xml:space="preserve"> = { ...</w:t>
+      </w:r>
+      <w:proofErr w:type="spellStart"/>
+      <w:r>
+        <w:rPr>
+          <w:rStyle w:val="HTMLCode"/>
+          <w:rFonts w:asciiTheme="minorHAnsi" w:hAnsiTheme="minorHAnsi" w:cstheme="minorHAnsi"/>
+        </w:rPr>
+        <w:t>obj</w:t>
+      </w:r>
+      <w:proofErr w:type="spellEnd"/>
+      <w:r>
+        <w:rPr>
+          <w:rStyle w:val="HTMLCode"/>
+          <w:rFonts w:asciiTheme="minorHAnsi" w:hAnsiTheme="minorHAnsi" w:cstheme="minorHAnsi"/>
+        </w:rPr>
+        <w:t>, age: 25 };</w:t>
+      </w:r>
+    </w:p>
+    <w:p>
+      <w:pPr>
+        <w:pStyle w:val="Heading4"/>
+        <w:spacing w:line="276" w:lineRule="auto"/>
+        <w:jc w:val="both"/>
+        <w:rPr>
+          <w:rFonts w:asciiTheme="minorHAnsi" w:hAnsiTheme="minorHAnsi" w:cstheme="minorHAnsi"/>
+        </w:rPr>
+      </w:pPr>
+      <w:r>
+        <w:rPr>
+          <w:rFonts w:asciiTheme="minorHAnsi" w:hAnsiTheme="minorHAnsi" w:cstheme="minorHAnsi"/>
+        </w:rPr>
+        <w:t>Rest - to gather remaining values:</w:t>
+      </w:r>
+    </w:p>
+    <w:p>
+      <w:pPr>
+        <w:pStyle w:val="HTMLPreformatted"/>
+        <w:spacing w:line="276" w:lineRule="auto"/>
+        <w:jc w:val="both"/>
+        <w:rPr>
+          <w:rStyle w:val="HTMLCode"/>
+          <w:rFonts w:asciiTheme="minorHAnsi" w:hAnsiTheme="minorHAnsi" w:cstheme="minorHAnsi"/>
+        </w:rPr>
+      </w:pPr>
+      <w:proofErr w:type="gramStart"/>
+      <w:r>
+        <w:rPr>
+          <w:rStyle w:val="HTMLCode"/>
+          <w:rFonts w:asciiTheme="minorHAnsi" w:hAnsiTheme="minorHAnsi" w:cstheme="minorHAnsi"/>
+        </w:rPr>
+        <w:t>function</w:t>
+      </w:r>
+      <w:proofErr w:type="gramEnd"/>
+      <w:r>
+        <w:rPr>
+          <w:rStyle w:val="HTMLCode"/>
+          <w:rFonts w:asciiTheme="minorHAnsi" w:hAnsiTheme="minorHAnsi" w:cstheme="minorHAnsi"/>
+        </w:rPr>
+        <w:t xml:space="preserve"> sum(...</w:t>
+      </w:r>
+      <w:proofErr w:type="spellStart"/>
+      <w:r>
+        <w:rPr>
+          <w:rStyle w:val="HTMLCode"/>
+          <w:rFonts w:asciiTheme="minorHAnsi" w:hAnsiTheme="minorHAnsi" w:cstheme="minorHAnsi"/>
+        </w:rPr>
+        <w:t>nums</w:t>
+      </w:r>
+      <w:proofErr w:type="spellEnd"/>
+      <w:r>
+        <w:rPr>
+          <w:rStyle w:val="HTMLCode"/>
+          <w:rFonts w:asciiTheme="minorHAnsi" w:hAnsiTheme="minorHAnsi" w:cstheme="minorHAnsi"/>
+        </w:rPr>
+        <w:t>) {</w:t>
+      </w:r>
+    </w:p>
+    <w:p>
+      <w:pPr>
+        <w:pStyle w:val="HTMLPreformatted"/>
+        <w:spacing w:line="276" w:lineRule="auto"/>
+        <w:jc w:val="both"/>
+        <w:rPr>
+          <w:rStyle w:val="HTMLCode"/>
+          <w:rFonts w:asciiTheme="minorHAnsi" w:hAnsiTheme="minorHAnsi" w:cstheme="minorHAnsi"/>
+        </w:rPr>
+      </w:pPr>
+      <w:r>
+        <w:rPr>
+          <w:rStyle w:val="HTMLCode"/>
+          <w:rFonts w:asciiTheme="minorHAnsi" w:hAnsiTheme="minorHAnsi" w:cstheme="minorHAnsi"/>
+        </w:rPr>
+        <w:t xml:space="preserve">  </w:t>
+      </w:r>
+      <w:proofErr w:type="gramStart"/>
+      <w:r>
+        <w:rPr>
+          <w:rStyle w:val="HTMLCode"/>
+          <w:rFonts w:asciiTheme="minorHAnsi" w:hAnsiTheme="minorHAnsi" w:cstheme="minorHAnsi"/>
+        </w:rPr>
+        <w:t>return</w:t>
+      </w:r>
+      <w:proofErr w:type="gramEnd"/>
+      <w:r>
+        <w:rPr>
+          <w:rStyle w:val="HTMLCode"/>
+          <w:rFonts w:asciiTheme="minorHAnsi" w:hAnsiTheme="minorHAnsi" w:cstheme="minorHAnsi"/>
+        </w:rPr>
+        <w:t xml:space="preserve"> </w:t>
+      </w:r>
+      <w:proofErr w:type="spellStart"/>
+      <w:r>
+        <w:rPr>
+          <w:rStyle w:val="HTMLCode"/>
+          <w:rFonts w:asciiTheme="minorHAnsi" w:hAnsiTheme="minorHAnsi" w:cstheme="minorHAnsi"/>
+        </w:rPr>
+        <w:t>nums.reduce</w:t>
+      </w:r>
+      <w:proofErr w:type="spellEnd"/>
+      <w:r>
+        <w:rPr>
+          <w:rStyle w:val="HTMLCode"/>
+          <w:rFonts w:asciiTheme="minorHAnsi" w:hAnsiTheme="minorHAnsi" w:cstheme="minorHAnsi"/>
+        </w:rPr>
+        <w:t>((a, b) =&gt; a + b);</w:t>
+      </w:r>
+    </w:p>
+    <w:p>
+      <w:pPr>
+        <w:pStyle w:val="HTMLPreformatted"/>
+        <w:spacing w:line="276" w:lineRule="auto"/>
+        <w:jc w:val="both"/>
+        <w:rPr>
+          <w:rStyle w:val="HTMLCode"/>
+          <w:rFonts w:asciiTheme="minorHAnsi" w:hAnsiTheme="minorHAnsi" w:cstheme="minorHAnsi"/>
+        </w:rPr>
+      </w:pPr>
+      <w:r>
+        <w:rPr>
+          <w:rStyle w:val="HTMLCode"/>
+          <w:rFonts w:asciiTheme="minorHAnsi" w:hAnsiTheme="minorHAnsi" w:cstheme="minorHAnsi"/>
+        </w:rPr>
+        <w:t>}</w:t>
+      </w:r>
+    </w:p>
+    <w:p>
+      <w:pPr>
+        <w:pStyle w:val="NormalWeb"/>
+        <w:spacing w:line="276" w:lineRule="auto"/>
+        <w:jc w:val="both"/>
+        <w:rPr>
+          <w:rFonts w:asciiTheme="minorHAnsi" w:hAnsiTheme="minorHAnsi" w:cstheme="minorHAnsi"/>
+        </w:rPr>
+      </w:pPr>
+      <w:r>
+        <w:rPr>
+          <w:rFonts w:asciiTheme="minorHAnsi" w:hAnsiTheme="minorHAnsi" w:cstheme="minorHAnsi"/>
+        </w:rPr>
+        <w:t>In React (spread props):</w:t>
+      </w:r>
+    </w:p>
+    <w:p>
+      <w:pPr>
+        <w:pStyle w:val="HTMLPreformatted"/>
+        <w:spacing w:line="276" w:lineRule="auto"/>
+        <w:jc w:val="both"/>
+        <w:rPr>
+          <w:rStyle w:val="HTMLCode"/>
+          <w:rFonts w:asciiTheme="minorHAnsi" w:hAnsiTheme="minorHAnsi" w:cstheme="minorHAnsi"/>
+        </w:rPr>
+      </w:pPr>
+      <w:proofErr w:type="spellStart"/>
+      <w:proofErr w:type="gramStart"/>
+      <w:r>
+        <w:rPr>
+          <w:rStyle w:val="HTMLCode"/>
+          <w:rFonts w:asciiTheme="minorHAnsi" w:hAnsiTheme="minorHAnsi" w:cstheme="minorHAnsi"/>
+        </w:rPr>
+        <w:t>const</w:t>
+      </w:r>
+      <w:proofErr w:type="spellEnd"/>
+      <w:proofErr w:type="gramEnd"/>
+      <w:r>
+        <w:rPr>
+          <w:rStyle w:val="HTMLCode"/>
+          <w:rFonts w:asciiTheme="minorHAnsi" w:hAnsiTheme="minorHAnsi" w:cstheme="minorHAnsi"/>
+        </w:rPr>
+        <w:t xml:space="preserve"> props = { name: 'Bob', age: 25 };</w:t>
+      </w:r>
+    </w:p>
+    <w:p>
+      <w:pPr>
+        <w:pStyle w:val="HTMLPreformatted"/>
+        <w:spacing w:line="276" w:lineRule="auto"/>
+        <w:jc w:val="both"/>
+        <w:rPr>
+          <w:rStyle w:val="HTMLCode"/>
+          <w:rFonts w:asciiTheme="minorHAnsi" w:hAnsiTheme="minorHAnsi" w:cstheme="minorHAnsi"/>
+        </w:rPr>
+      </w:pPr>
+      <w:r>
+        <w:rPr>
+          <w:rStyle w:val="HTMLCode"/>
+          <w:rFonts w:asciiTheme="minorHAnsi" w:hAnsiTheme="minorHAnsi" w:cstheme="minorHAnsi"/>
+        </w:rPr>
+        <w:t>&lt;</w:t>
+      </w:r>
+      <w:proofErr w:type="spellStart"/>
+      <w:r>
+        <w:rPr>
+          <w:rStyle w:val="HTMLCode"/>
+          <w:rFonts w:asciiTheme="minorHAnsi" w:hAnsiTheme="minorHAnsi" w:cstheme="minorHAnsi"/>
+        </w:rPr>
+        <w:t>UserCard</w:t>
+      </w:r>
+      <w:proofErr w:type="spellEnd"/>
+      <w:r>
+        <w:rPr>
+          <w:rStyle w:val="HTMLCode"/>
+          <w:rFonts w:asciiTheme="minorHAnsi" w:hAnsiTheme="minorHAnsi" w:cstheme="minorHAnsi"/>
+        </w:rPr>
+        <w:t xml:space="preserve"> {...props} /&gt;;</w:t>
+      </w:r>
+    </w:p>
+    <w:p>
+      <w:pPr>
+        <w:pStyle w:val="Heading3"/>
+        <w:spacing w:line="276" w:lineRule="auto"/>
+        <w:jc w:val="both"/>
+        <w:rPr>
+          <w:rFonts w:asciiTheme="minorHAnsi" w:hAnsiTheme="minorHAnsi" w:cstheme="minorHAnsi"/>
+          <w:color w:val="538135" w:themeColor="accent6" w:themeShade="BF"/>
+        </w:rPr>
+      </w:pPr>
+      <w:r>
+        <w:rPr>
+          <w:rFonts w:asciiTheme="minorHAnsi" w:hAnsiTheme="minorHAnsi" w:cstheme="minorHAnsi"/>
+          <w:color w:val="538135" w:themeColor="accent6" w:themeShade="BF"/>
+        </w:rPr>
+        <w:t xml:space="preserve">6. </w:t>
+      </w:r>
+      <w:r>
+        <w:rPr>
+          <w:rStyle w:val="Strong"/>
+          <w:rFonts w:asciiTheme="minorHAnsi" w:hAnsiTheme="minorHAnsi" w:cstheme="minorHAnsi"/>
+          <w:b/>
+          <w:bCs/>
+          <w:color w:val="538135" w:themeColor="accent6" w:themeShade="BF"/>
+        </w:rPr>
+        <w:t>Default Parameters</w:t>
+      </w:r>
+    </w:p>
+    <w:p>
+      <w:pPr>
+        <w:pStyle w:val="NormalWeb"/>
+        <w:spacing w:line="276" w:lineRule="auto"/>
+        <w:jc w:val="both"/>
+        <w:rPr>
+          <w:rFonts w:asciiTheme="minorHAnsi" w:hAnsiTheme="minorHAnsi" w:cstheme="minorHAnsi"/>
+        </w:rPr>
+      </w:pPr>
+      <w:r>
+        <w:rPr>
+          <w:rFonts w:asciiTheme="minorHAnsi" w:hAnsiTheme="minorHAnsi" w:cstheme="minorHAnsi"/>
+        </w:rPr>
+        <w:t>Provide default values to function parameters.</w:t>
+      </w:r>
+    </w:p>
+    <w:p>
+      <w:pPr>
+        <w:pStyle w:val="Heading4"/>
+        <w:spacing w:line="276" w:lineRule="auto"/>
+        <w:jc w:val="both"/>
+        <w:rPr>
+          <w:rFonts w:asciiTheme="minorHAnsi" w:hAnsiTheme="minorHAnsi" w:cstheme="minorHAnsi"/>
+        </w:rPr>
+      </w:pPr>
+      <w:r>
+        <w:rPr>
+          <w:rFonts w:asciiTheme="minorHAnsi" w:hAnsiTheme="minorHAnsi" w:cstheme="minorHAnsi"/>
+        </w:rPr>
+        <w:t>Example:</w:t>
+      </w:r>
+    </w:p>
+    <w:p>
+      <w:pPr>
+        <w:pStyle w:val="HTMLPreformatted"/>
+        <w:spacing w:line="276" w:lineRule="auto"/>
+        <w:jc w:val="both"/>
+        <w:rPr>
+          <w:rStyle w:val="HTMLCode"/>
+          <w:rFonts w:asciiTheme="minorHAnsi" w:hAnsiTheme="minorHAnsi" w:cstheme="minorHAnsi"/>
+        </w:rPr>
+      </w:pPr>
+      <w:proofErr w:type="gramStart"/>
+      <w:r>
+        <w:rPr>
+          <w:rStyle w:val="HTMLCode"/>
+          <w:rFonts w:asciiTheme="minorHAnsi" w:hAnsiTheme="minorHAnsi" w:cstheme="minorHAnsi"/>
+        </w:rPr>
+        <w:t>function</w:t>
+      </w:r>
+      <w:proofErr w:type="gramEnd"/>
+      <w:r>
+        <w:rPr>
+          <w:rStyle w:val="HTMLCode"/>
+          <w:rFonts w:asciiTheme="minorHAnsi" w:hAnsiTheme="minorHAnsi" w:cstheme="minorHAnsi"/>
+        </w:rPr>
+        <w:t xml:space="preserve"> greet(name = 'Guest') {</w:t>
+      </w:r>
+    </w:p>
+    <w:p>
+      <w:pPr>
+        <w:pStyle w:val="HTMLPreformatted"/>
+        <w:spacing w:line="276" w:lineRule="auto"/>
+        <w:jc w:val="both"/>
+        <w:rPr>
+          <w:rStyle w:val="HTMLCode"/>
+          <w:rFonts w:asciiTheme="minorHAnsi" w:hAnsiTheme="minorHAnsi" w:cstheme="minorHAnsi"/>
+        </w:rPr>
+      </w:pPr>
+      <w:r>
+        <w:rPr>
+          <w:rStyle w:val="HTMLCode"/>
+          <w:rFonts w:asciiTheme="minorHAnsi" w:hAnsiTheme="minorHAnsi" w:cstheme="minorHAnsi"/>
+        </w:rPr>
+        <w:t xml:space="preserve">  </w:t>
+      </w:r>
+      <w:proofErr w:type="gramStart"/>
+      <w:r>
+        <w:rPr>
+          <w:rStyle w:val="HTMLCode"/>
+          <w:rFonts w:asciiTheme="minorHAnsi" w:hAnsiTheme="minorHAnsi" w:cstheme="minorHAnsi"/>
+        </w:rPr>
+        <w:t>return</w:t>
+      </w:r>
+      <w:proofErr w:type="gramEnd"/>
+      <w:r>
+        <w:rPr>
+          <w:rStyle w:val="HTMLCode"/>
+          <w:rFonts w:asciiTheme="minorHAnsi" w:hAnsiTheme="minorHAnsi" w:cstheme="minorHAnsi"/>
+        </w:rPr>
+        <w:t xml:space="preserve"> `Hello, ${name}`;</w:t>
+      </w:r>
+    </w:p>
+    <w:p>
+      <w:pPr>
+        <w:pStyle w:val="HTMLPreformatted"/>
+        <w:spacing w:line="276" w:lineRule="auto"/>
+        <w:jc w:val="both"/>
+        <w:rPr>
+          <w:rStyle w:val="HTMLCode"/>
+          <w:rFonts w:asciiTheme="minorHAnsi" w:hAnsiTheme="minorHAnsi" w:cstheme="minorHAnsi"/>
+        </w:rPr>
+      </w:pPr>
+      <w:r>
+        <w:rPr>
+          <w:rStyle w:val="HTMLCode"/>
+          <w:rFonts w:asciiTheme="minorHAnsi" w:hAnsiTheme="minorHAnsi" w:cstheme="minorHAnsi"/>
+        </w:rPr>
+        <w:t>}</w:t>
+      </w:r>
+    </w:p>
+    <w:p>
+      <w:pPr>
+        <w:pStyle w:val="NormalWeb"/>
+        <w:spacing w:line="276" w:lineRule="auto"/>
+        <w:jc w:val="both"/>
+        <w:rPr>
+          <w:rFonts w:asciiTheme="minorHAnsi" w:hAnsiTheme="minorHAnsi" w:cstheme="minorHAnsi"/>
+        </w:rPr>
+      </w:pPr>
+      <w:r>
+        <w:rPr>
+          <w:rFonts w:asciiTheme="minorHAnsi" w:hAnsiTheme="minorHAnsi" w:cstheme="minorHAnsi"/>
+        </w:rPr>
+        <w:t>In React:</w:t>
+      </w:r>
+    </w:p>
+    <w:p>
+      <w:pPr>
+        <w:pStyle w:val="HTMLPreformatted"/>
+        <w:spacing w:line="276" w:lineRule="auto"/>
+        <w:jc w:val="both"/>
+        <w:rPr>
+          <w:rStyle w:val="HTMLCode"/>
+          <w:rFonts w:asciiTheme="minorHAnsi" w:hAnsiTheme="minorHAnsi" w:cstheme="minorHAnsi"/>
+        </w:rPr>
+      </w:pPr>
+      <w:proofErr w:type="spellStart"/>
+      <w:proofErr w:type="gramStart"/>
+      <w:r>
+        <w:rPr>
+          <w:rStyle w:val="HTMLCode"/>
+          <w:rFonts w:asciiTheme="minorHAnsi" w:hAnsiTheme="minorHAnsi" w:cstheme="minorHAnsi"/>
+        </w:rPr>
+        <w:t>const</w:t>
+      </w:r>
+      <w:proofErr w:type="spellEnd"/>
+      <w:proofErr w:type="gramEnd"/>
+      <w:r>
+        <w:rPr>
+          <w:rStyle w:val="HTMLCode"/>
+          <w:rFonts w:asciiTheme="minorHAnsi" w:hAnsiTheme="minorHAnsi" w:cstheme="minorHAnsi"/>
+        </w:rPr>
+        <w:t xml:space="preserve"> Welcome = ({ name = 'Guest' }) =&gt; &lt;h1&gt;Hi, {name}&lt;/h1&gt;;</w:t>
+      </w:r>
+    </w:p>
+    <w:p>
+      <w:pPr>
+        <w:pStyle w:val="Heading3"/>
+        <w:spacing w:line="276" w:lineRule="auto"/>
+        <w:jc w:val="both"/>
+        <w:rPr>
+          <w:rFonts w:asciiTheme="minorHAnsi" w:hAnsiTheme="minorHAnsi" w:cstheme="minorHAnsi"/>
+          <w:color w:val="538135" w:themeColor="accent6" w:themeShade="BF"/>
+        </w:rPr>
+      </w:pPr>
+      <w:r>
+        <w:rPr>
+          <w:rFonts w:asciiTheme="minorHAnsi" w:hAnsiTheme="minorHAnsi" w:cstheme="minorHAnsi"/>
+          <w:color w:val="538135" w:themeColor="accent6" w:themeShade="BF"/>
+        </w:rPr>
+        <w:lastRenderedPageBreak/>
+        <w:t xml:space="preserve">7. </w:t>
+      </w:r>
+      <w:r>
+        <w:rPr>
+          <w:rStyle w:val="Strong"/>
+          <w:rFonts w:asciiTheme="minorHAnsi" w:hAnsiTheme="minorHAnsi" w:cstheme="minorHAnsi"/>
+          <w:b/>
+          <w:bCs/>
+          <w:color w:val="538135" w:themeColor="accent6" w:themeShade="BF"/>
+        </w:rPr>
+        <w:t xml:space="preserve">Classes and </w:t>
+      </w:r>
+      <w:r>
+        <w:rPr>
+          <w:rStyle w:val="HTMLCode"/>
+          <w:rFonts w:asciiTheme="minorHAnsi" w:hAnsiTheme="minorHAnsi" w:cstheme="minorHAnsi"/>
+          <w:color w:val="538135" w:themeColor="accent6" w:themeShade="BF"/>
+        </w:rPr>
+        <w:t>this</w:t>
+      </w:r>
+    </w:p>
+    <w:p>
+      <w:pPr>
+        <w:pStyle w:val="NormalWeb"/>
+        <w:spacing w:line="276" w:lineRule="auto"/>
+        <w:jc w:val="both"/>
+        <w:rPr>
+          <w:rFonts w:asciiTheme="minorHAnsi" w:hAnsiTheme="minorHAnsi" w:cstheme="minorHAnsi"/>
+        </w:rPr>
+      </w:pPr>
+      <w:r>
+        <w:rPr>
+          <w:rFonts w:asciiTheme="minorHAnsi" w:hAnsiTheme="minorHAnsi" w:cstheme="minorHAnsi"/>
+        </w:rPr>
+        <w:t xml:space="preserve">React supports both class and function components. Class components manage </w:t>
+      </w:r>
+      <w:r>
+        <w:rPr>
+          <w:rStyle w:val="HTMLCode"/>
+          <w:rFonts w:asciiTheme="minorHAnsi" w:hAnsiTheme="minorHAnsi" w:cstheme="minorHAnsi"/>
+        </w:rPr>
+        <w:t>state</w:t>
+      </w:r>
+      <w:r>
+        <w:rPr>
+          <w:rFonts w:asciiTheme="minorHAnsi" w:hAnsiTheme="minorHAnsi" w:cstheme="minorHAnsi"/>
+        </w:rPr>
+        <w:t xml:space="preserve"> and lifecycle methods.</w:t>
+      </w:r>
+    </w:p>
+    <w:p>
+      <w:pPr>
+        <w:pStyle w:val="Heading4"/>
+        <w:spacing w:line="276" w:lineRule="auto"/>
+        <w:jc w:val="both"/>
+        <w:rPr>
+          <w:rFonts w:asciiTheme="minorHAnsi" w:hAnsiTheme="minorHAnsi" w:cstheme="minorHAnsi"/>
+        </w:rPr>
+      </w:pPr>
+      <w:r>
+        <w:rPr>
+          <w:rFonts w:asciiTheme="minorHAnsi" w:hAnsiTheme="minorHAnsi" w:cstheme="minorHAnsi"/>
+        </w:rPr>
+        <w:t>Class Syntax:</w:t>
+      </w:r>
+    </w:p>
+    <w:p>
+      <w:pPr>
+        <w:pStyle w:val="HTMLPreformatted"/>
+        <w:spacing w:line="276" w:lineRule="auto"/>
+        <w:jc w:val="both"/>
+        <w:rPr>
+          <w:rStyle w:val="HTMLCode"/>
+          <w:rFonts w:asciiTheme="minorHAnsi" w:hAnsiTheme="minorHAnsi" w:cstheme="minorHAnsi"/>
+        </w:rPr>
+      </w:pPr>
+      <w:proofErr w:type="gramStart"/>
+      <w:r>
+        <w:rPr>
+          <w:rStyle w:val="HTMLCode"/>
+          <w:rFonts w:asciiTheme="minorHAnsi" w:hAnsiTheme="minorHAnsi" w:cstheme="minorHAnsi"/>
+        </w:rPr>
+        <w:t>class</w:t>
+      </w:r>
+      <w:proofErr w:type="gramEnd"/>
+      <w:r>
+        <w:rPr>
+          <w:rStyle w:val="HTMLCode"/>
+          <w:rFonts w:asciiTheme="minorHAnsi" w:hAnsiTheme="minorHAnsi" w:cstheme="minorHAnsi"/>
+        </w:rPr>
+        <w:t xml:space="preserve"> Person {</w:t>
+      </w:r>
+    </w:p>
+    <w:p>
+      <w:pPr>
+        <w:pStyle w:val="HTMLPreformatted"/>
+        <w:spacing w:line="276" w:lineRule="auto"/>
+        <w:jc w:val="both"/>
+        <w:rPr>
+          <w:rStyle w:val="HTMLCode"/>
+          <w:rFonts w:asciiTheme="minorHAnsi" w:hAnsiTheme="minorHAnsi" w:cstheme="minorHAnsi"/>
+        </w:rPr>
+      </w:pPr>
+      <w:r>
+        <w:rPr>
+          <w:rStyle w:val="HTMLCode"/>
+          <w:rFonts w:asciiTheme="minorHAnsi" w:hAnsiTheme="minorHAnsi" w:cstheme="minorHAnsi"/>
+        </w:rPr>
+        <w:t xml:space="preserve">  </w:t>
+      </w:r>
+      <w:proofErr w:type="gramStart"/>
+      <w:r>
+        <w:rPr>
+          <w:rStyle w:val="HTMLCode"/>
+          <w:rFonts w:asciiTheme="minorHAnsi" w:hAnsiTheme="minorHAnsi" w:cstheme="minorHAnsi"/>
+        </w:rPr>
+        <w:t>constructor(</w:t>
+      </w:r>
+      <w:proofErr w:type="gramEnd"/>
+      <w:r>
+        <w:rPr>
+          <w:rStyle w:val="HTMLCode"/>
+          <w:rFonts w:asciiTheme="minorHAnsi" w:hAnsiTheme="minorHAnsi" w:cstheme="minorHAnsi"/>
+        </w:rPr>
+        <w:t>name) {</w:t>
+      </w:r>
+    </w:p>
+    <w:p>
+      <w:pPr>
+        <w:pStyle w:val="HTMLPreformatted"/>
+        <w:spacing w:line="276" w:lineRule="auto"/>
+        <w:jc w:val="both"/>
+        <w:rPr>
+          <w:rStyle w:val="HTMLCode"/>
+          <w:rFonts w:asciiTheme="minorHAnsi" w:hAnsiTheme="minorHAnsi" w:cstheme="minorHAnsi"/>
+        </w:rPr>
+      </w:pPr>
+      <w:r>
+        <w:rPr>
+          <w:rStyle w:val="HTMLCode"/>
+          <w:rFonts w:asciiTheme="minorHAnsi" w:hAnsiTheme="minorHAnsi" w:cstheme="minorHAnsi"/>
+        </w:rPr>
+        <w:t xml:space="preserve">    this.name = name;</w:t>
+      </w:r>
+    </w:p>
+    <w:p>
+      <w:pPr>
+        <w:pStyle w:val="HTMLPreformatted"/>
+        <w:spacing w:line="276" w:lineRule="auto"/>
+        <w:jc w:val="both"/>
+        <w:rPr>
+          <w:rStyle w:val="HTMLCode"/>
+          <w:rFonts w:asciiTheme="minorHAnsi" w:hAnsiTheme="minorHAnsi" w:cstheme="minorHAnsi"/>
+        </w:rPr>
+      </w:pPr>
+      <w:r>
+        <w:rPr>
+          <w:rStyle w:val="HTMLCode"/>
+          <w:rFonts w:asciiTheme="minorHAnsi" w:hAnsiTheme="minorHAnsi" w:cstheme="minorHAnsi"/>
+        </w:rPr>
+        <w:t xml:space="preserve">  }</w:t>
+      </w:r>
+    </w:p>
+    <w:p>
+      <w:pPr>
+        <w:pStyle w:val="HTMLPreformatted"/>
+        <w:spacing w:line="276" w:lineRule="auto"/>
+        <w:jc w:val="both"/>
+        <w:rPr>
+          <w:rStyle w:val="HTMLCode"/>
+          <w:rFonts w:asciiTheme="minorHAnsi" w:hAnsiTheme="minorHAnsi" w:cstheme="minorHAnsi"/>
+        </w:rPr>
+      </w:pPr>
+    </w:p>
+    <w:p>
+      <w:pPr>
+        <w:pStyle w:val="HTMLPreformatted"/>
+        <w:spacing w:line="276" w:lineRule="auto"/>
+        <w:jc w:val="both"/>
+        <w:rPr>
+          <w:rStyle w:val="HTMLCode"/>
+          <w:rFonts w:asciiTheme="minorHAnsi" w:hAnsiTheme="minorHAnsi" w:cstheme="minorHAnsi"/>
+        </w:rPr>
+      </w:pPr>
+      <w:r>
+        <w:rPr>
+          <w:rStyle w:val="HTMLCode"/>
+          <w:rFonts w:asciiTheme="minorHAnsi" w:hAnsiTheme="minorHAnsi" w:cstheme="minorHAnsi"/>
+        </w:rPr>
+        <w:t xml:space="preserve">  </w:t>
+      </w:r>
+      <w:proofErr w:type="gramStart"/>
+      <w:r>
+        <w:rPr>
+          <w:rStyle w:val="HTMLCode"/>
+          <w:rFonts w:asciiTheme="minorHAnsi" w:hAnsiTheme="minorHAnsi" w:cstheme="minorHAnsi"/>
+        </w:rPr>
+        <w:t>greet(</w:t>
+      </w:r>
+      <w:proofErr w:type="gramEnd"/>
+      <w:r>
+        <w:rPr>
+          <w:rStyle w:val="HTMLCode"/>
+          <w:rFonts w:asciiTheme="minorHAnsi" w:hAnsiTheme="minorHAnsi" w:cstheme="minorHAnsi"/>
+        </w:rPr>
+        <w:t>) {</w:t>
+      </w:r>
+    </w:p>
+    <w:p>
+      <w:pPr>
+        <w:pStyle w:val="HTMLPreformatted"/>
+        <w:spacing w:line="276" w:lineRule="auto"/>
+        <w:jc w:val="both"/>
+        <w:rPr>
+          <w:rStyle w:val="HTMLCode"/>
+          <w:rFonts w:asciiTheme="minorHAnsi" w:hAnsiTheme="minorHAnsi" w:cstheme="minorHAnsi"/>
+        </w:rPr>
+      </w:pPr>
+      <w:r>
+        <w:rPr>
+          <w:rStyle w:val="HTMLCode"/>
+          <w:rFonts w:asciiTheme="minorHAnsi" w:hAnsiTheme="minorHAnsi" w:cstheme="minorHAnsi"/>
+        </w:rPr>
+        <w:t xml:space="preserve">    </w:t>
+      </w:r>
+      <w:proofErr w:type="gramStart"/>
+      <w:r>
+        <w:rPr>
+          <w:rStyle w:val="HTMLCode"/>
+          <w:rFonts w:asciiTheme="minorHAnsi" w:hAnsiTheme="minorHAnsi" w:cstheme="minorHAnsi"/>
+        </w:rPr>
+        <w:t>console.log(</w:t>
+      </w:r>
+      <w:proofErr w:type="gramEnd"/>
+      <w:r>
+        <w:rPr>
+          <w:rStyle w:val="HTMLCode"/>
+          <w:rFonts w:asciiTheme="minorHAnsi" w:hAnsiTheme="minorHAnsi" w:cstheme="minorHAnsi"/>
+        </w:rPr>
+        <w:t>`Hi, I’m ${this.name}`);</w:t>
+      </w:r>
+    </w:p>
+    <w:p>
+      <w:pPr>
+        <w:pStyle w:val="HTMLPreformatted"/>
+        <w:spacing w:line="276" w:lineRule="auto"/>
+        <w:jc w:val="both"/>
+        <w:rPr>
+          <w:rStyle w:val="HTMLCode"/>
+          <w:rFonts w:asciiTheme="minorHAnsi" w:hAnsiTheme="minorHAnsi" w:cstheme="minorHAnsi"/>
+        </w:rPr>
+      </w:pPr>
+      <w:r>
+        <w:rPr>
+          <w:rStyle w:val="HTMLCode"/>
+          <w:rFonts w:asciiTheme="minorHAnsi" w:hAnsiTheme="minorHAnsi" w:cstheme="minorHAnsi"/>
+        </w:rPr>
+        <w:t xml:space="preserve">  }</w:t>
+      </w:r>
+    </w:p>
+    <w:p>
+      <w:pPr>
+        <w:pStyle w:val="HTMLPreformatted"/>
+        <w:spacing w:line="276" w:lineRule="auto"/>
+        <w:jc w:val="both"/>
+        <w:rPr>
+          <w:rStyle w:val="HTMLCode"/>
+          <w:rFonts w:asciiTheme="minorHAnsi" w:hAnsiTheme="minorHAnsi" w:cstheme="minorHAnsi"/>
+        </w:rPr>
+      </w:pPr>
+      <w:r>
+        <w:rPr>
+          <w:rStyle w:val="HTMLCode"/>
+          <w:rFonts w:asciiTheme="minorHAnsi" w:hAnsiTheme="minorHAnsi" w:cstheme="minorHAnsi"/>
+        </w:rPr>
+        <w:t>}</w:t>
+      </w:r>
+    </w:p>
+    <w:p>
+      <w:pPr>
+        <w:pStyle w:val="NormalWeb"/>
+        <w:spacing w:line="276" w:lineRule="auto"/>
+        <w:jc w:val="both"/>
+        <w:rPr>
+          <w:rFonts w:asciiTheme="minorHAnsi" w:hAnsiTheme="minorHAnsi" w:cstheme="minorHAnsi"/>
+        </w:rPr>
+      </w:pPr>
+      <w:r>
+        <w:rPr>
+          <w:rFonts w:asciiTheme="minorHAnsi" w:hAnsiTheme="minorHAnsi" w:cstheme="minorHAnsi"/>
+        </w:rPr>
+        <w:t xml:space="preserve">In </w:t>
+      </w:r>
+      <w:proofErr w:type="gramStart"/>
+      <w:r>
+        <w:rPr>
+          <w:rFonts w:asciiTheme="minorHAnsi" w:hAnsiTheme="minorHAnsi" w:cstheme="minorHAnsi"/>
+        </w:rPr>
+        <w:t>React</w:t>
+      </w:r>
+      <w:proofErr w:type="gramEnd"/>
+      <w:r>
+        <w:rPr>
+          <w:rFonts w:asciiTheme="minorHAnsi" w:hAnsiTheme="minorHAnsi" w:cstheme="minorHAnsi"/>
+        </w:rPr>
+        <w:t xml:space="preserve"> (class component):</w:t>
+      </w:r>
+    </w:p>
+    <w:p>
+      <w:pPr>
+        <w:pStyle w:val="HTMLPreformatted"/>
+        <w:spacing w:line="276" w:lineRule="auto"/>
+        <w:jc w:val="both"/>
+        <w:rPr>
+          <w:rStyle w:val="HTMLCode"/>
+          <w:rFonts w:asciiTheme="minorHAnsi" w:hAnsiTheme="minorHAnsi" w:cstheme="minorHAnsi"/>
+        </w:rPr>
+      </w:pPr>
+      <w:proofErr w:type="gramStart"/>
+      <w:r>
+        <w:rPr>
+          <w:rStyle w:val="HTMLCode"/>
+          <w:rFonts w:asciiTheme="minorHAnsi" w:hAnsiTheme="minorHAnsi" w:cstheme="minorHAnsi"/>
+        </w:rPr>
+        <w:t>class</w:t>
+      </w:r>
+      <w:proofErr w:type="gramEnd"/>
+      <w:r>
+        <w:rPr>
+          <w:rStyle w:val="HTMLCode"/>
+          <w:rFonts w:asciiTheme="minorHAnsi" w:hAnsiTheme="minorHAnsi" w:cstheme="minorHAnsi"/>
+        </w:rPr>
+        <w:t xml:space="preserve"> </w:t>
+      </w:r>
+      <w:proofErr w:type="spellStart"/>
+      <w:r>
+        <w:rPr>
+          <w:rStyle w:val="HTMLCode"/>
+          <w:rFonts w:asciiTheme="minorHAnsi" w:hAnsiTheme="minorHAnsi" w:cstheme="minorHAnsi"/>
+        </w:rPr>
+        <w:t>MyComponent</w:t>
+      </w:r>
+      <w:proofErr w:type="spellEnd"/>
+      <w:r>
+        <w:rPr>
+          <w:rStyle w:val="HTMLCode"/>
+          <w:rFonts w:asciiTheme="minorHAnsi" w:hAnsiTheme="minorHAnsi" w:cstheme="minorHAnsi"/>
+        </w:rPr>
+        <w:t xml:space="preserve"> extends </w:t>
+      </w:r>
+      <w:proofErr w:type="spellStart"/>
+      <w:r>
+        <w:rPr>
+          <w:rStyle w:val="HTMLCode"/>
+          <w:rFonts w:asciiTheme="minorHAnsi" w:hAnsiTheme="minorHAnsi" w:cstheme="minorHAnsi"/>
+        </w:rPr>
+        <w:t>React.Component</w:t>
+      </w:r>
+      <w:proofErr w:type="spellEnd"/>
+      <w:r>
+        <w:rPr>
+          <w:rStyle w:val="HTMLCode"/>
+          <w:rFonts w:asciiTheme="minorHAnsi" w:hAnsiTheme="minorHAnsi" w:cstheme="minorHAnsi"/>
+        </w:rPr>
+        <w:t xml:space="preserve"> {</w:t>
+      </w:r>
+    </w:p>
+    <w:p>
+      <w:pPr>
+        <w:pStyle w:val="HTMLPreformatted"/>
+        <w:spacing w:line="276" w:lineRule="auto"/>
+        <w:jc w:val="both"/>
+        <w:rPr>
+          <w:rStyle w:val="HTMLCode"/>
+          <w:rFonts w:asciiTheme="minorHAnsi" w:hAnsiTheme="minorHAnsi" w:cstheme="minorHAnsi"/>
+        </w:rPr>
+      </w:pPr>
+      <w:r>
+        <w:rPr>
+          <w:rStyle w:val="HTMLCode"/>
+          <w:rFonts w:asciiTheme="minorHAnsi" w:hAnsiTheme="minorHAnsi" w:cstheme="minorHAnsi"/>
+        </w:rPr>
+        <w:t xml:space="preserve">  </w:t>
+      </w:r>
+      <w:proofErr w:type="gramStart"/>
+      <w:r>
+        <w:rPr>
+          <w:rStyle w:val="HTMLCode"/>
+          <w:rFonts w:asciiTheme="minorHAnsi" w:hAnsiTheme="minorHAnsi" w:cstheme="minorHAnsi"/>
+        </w:rPr>
+        <w:t>render(</w:t>
+      </w:r>
+      <w:proofErr w:type="gramEnd"/>
+      <w:r>
+        <w:rPr>
+          <w:rStyle w:val="HTMLCode"/>
+          <w:rFonts w:asciiTheme="minorHAnsi" w:hAnsiTheme="minorHAnsi" w:cstheme="minorHAnsi"/>
+        </w:rPr>
+        <w:t>) {</w:t>
+      </w:r>
+    </w:p>
+    <w:p>
+      <w:pPr>
+        <w:pStyle w:val="HTMLPreformatted"/>
+        <w:spacing w:line="276" w:lineRule="auto"/>
+        <w:jc w:val="both"/>
+        <w:rPr>
+          <w:rStyle w:val="HTMLCode"/>
+          <w:rFonts w:asciiTheme="minorHAnsi" w:hAnsiTheme="minorHAnsi" w:cstheme="minorHAnsi"/>
+        </w:rPr>
+      </w:pPr>
+      <w:r>
+        <w:rPr>
+          <w:rStyle w:val="HTMLCode"/>
+          <w:rFonts w:asciiTheme="minorHAnsi" w:hAnsiTheme="minorHAnsi" w:cstheme="minorHAnsi"/>
+        </w:rPr>
+        <w:t xml:space="preserve">    </w:t>
+      </w:r>
+      <w:proofErr w:type="gramStart"/>
+      <w:r>
+        <w:rPr>
+          <w:rStyle w:val="HTMLCode"/>
+          <w:rFonts w:asciiTheme="minorHAnsi" w:hAnsiTheme="minorHAnsi" w:cstheme="minorHAnsi"/>
+        </w:rPr>
+        <w:t>return</w:t>
+      </w:r>
+      <w:proofErr w:type="gramEnd"/>
+      <w:r>
+        <w:rPr>
+          <w:rStyle w:val="HTMLCode"/>
+          <w:rFonts w:asciiTheme="minorHAnsi" w:hAnsiTheme="minorHAnsi" w:cstheme="minorHAnsi"/>
+        </w:rPr>
+        <w:t xml:space="preserve"> &lt;h1&gt;Hello, {this.props.name}&lt;/h1&gt;;</w:t>
+      </w:r>
+    </w:p>
+    <w:p>
+      <w:pPr>
+        <w:pStyle w:val="HTMLPreformatted"/>
+        <w:spacing w:line="276" w:lineRule="auto"/>
+        <w:jc w:val="both"/>
+        <w:rPr>
+          <w:rStyle w:val="HTMLCode"/>
+          <w:rFonts w:asciiTheme="minorHAnsi" w:hAnsiTheme="minorHAnsi" w:cstheme="minorHAnsi"/>
+        </w:rPr>
+      </w:pPr>
+      <w:r>
+        <w:rPr>
+          <w:rStyle w:val="HTMLCode"/>
+          <w:rFonts w:asciiTheme="minorHAnsi" w:hAnsiTheme="minorHAnsi" w:cstheme="minorHAnsi"/>
+        </w:rPr>
+        <w:t xml:space="preserve">  }</w:t>
+      </w:r>
+    </w:p>
+    <w:p>
+      <w:pPr>
+        <w:pStyle w:val="HTMLPreformatted"/>
+        <w:spacing w:line="276" w:lineRule="auto"/>
+        <w:jc w:val="both"/>
+        <w:rPr>
+          <w:rStyle w:val="HTMLCode"/>
+          <w:rFonts w:asciiTheme="minorHAnsi" w:hAnsiTheme="minorHAnsi" w:cstheme="minorHAnsi"/>
+        </w:rPr>
+      </w:pPr>
+      <w:r>
+        <w:rPr>
+          <w:rStyle w:val="HTMLCode"/>
+          <w:rFonts w:asciiTheme="minorHAnsi" w:hAnsiTheme="minorHAnsi" w:cstheme="minorHAnsi"/>
+        </w:rPr>
+        <w:t>}</w:t>
+      </w:r>
+    </w:p>
+    <w:p>
+      <w:pPr>
+        <w:pStyle w:val="NormalWeb"/>
+        <w:spacing w:line="276" w:lineRule="auto"/>
+        <w:jc w:val="both"/>
+        <w:rPr>
+          <w:rFonts w:asciiTheme="minorHAnsi" w:hAnsiTheme="minorHAnsi" w:cstheme="minorHAnsi"/>
+        </w:rPr>
+      </w:pPr>
+      <w:r>
+        <w:rPr>
+          <w:rFonts w:asciiTheme="minorHAnsi" w:hAnsiTheme="minorHAnsi" w:cstheme="minorHAnsi"/>
+        </w:rPr>
+        <w:t xml:space="preserve">Note: Function components with </w:t>
+      </w:r>
+      <w:r>
+        <w:rPr>
+          <w:rStyle w:val="Strong"/>
+          <w:rFonts w:asciiTheme="minorHAnsi" w:hAnsiTheme="minorHAnsi" w:cstheme="minorHAnsi"/>
+        </w:rPr>
+        <w:t>hooks</w:t>
+      </w:r>
+      <w:r>
+        <w:rPr>
+          <w:rFonts w:asciiTheme="minorHAnsi" w:hAnsiTheme="minorHAnsi" w:cstheme="minorHAnsi"/>
+        </w:rPr>
+        <w:t xml:space="preserve"> are now preferred.</w:t>
+      </w:r>
+    </w:p>
+    <w:p>
+      <w:pPr>
+        <w:pStyle w:val="Heading3"/>
+        <w:spacing w:line="276" w:lineRule="auto"/>
+        <w:jc w:val="both"/>
+        <w:rPr>
+          <w:rFonts w:asciiTheme="minorHAnsi" w:hAnsiTheme="minorHAnsi" w:cstheme="minorHAnsi"/>
+          <w:color w:val="538135" w:themeColor="accent6" w:themeShade="BF"/>
+        </w:rPr>
+      </w:pPr>
+      <w:r>
+        <w:rPr>
+          <w:rFonts w:asciiTheme="minorHAnsi" w:hAnsiTheme="minorHAnsi" w:cstheme="minorHAnsi"/>
+          <w:color w:val="538135" w:themeColor="accent6" w:themeShade="BF"/>
+        </w:rPr>
+        <w:t xml:space="preserve">8. </w:t>
+      </w:r>
+      <w:r>
+        <w:rPr>
+          <w:rStyle w:val="Strong"/>
+          <w:rFonts w:asciiTheme="minorHAnsi" w:hAnsiTheme="minorHAnsi" w:cstheme="minorHAnsi"/>
+          <w:b/>
+          <w:bCs/>
+          <w:color w:val="538135" w:themeColor="accent6" w:themeShade="BF"/>
+        </w:rPr>
+        <w:t>Modules (</w:t>
+      </w:r>
+      <w:r>
+        <w:rPr>
+          <w:rStyle w:val="HTMLCode"/>
+          <w:rFonts w:asciiTheme="minorHAnsi" w:hAnsiTheme="minorHAnsi" w:cstheme="minorHAnsi"/>
+          <w:color w:val="538135" w:themeColor="accent6" w:themeShade="BF"/>
+        </w:rPr>
+        <w:t>import/export</w:t>
+      </w:r>
+      <w:r>
+        <w:rPr>
+          <w:rStyle w:val="Strong"/>
+          <w:rFonts w:asciiTheme="minorHAnsi" w:hAnsiTheme="minorHAnsi" w:cstheme="minorHAnsi"/>
+          <w:b/>
+          <w:bCs/>
+          <w:color w:val="538135" w:themeColor="accent6" w:themeShade="BF"/>
+        </w:rPr>
+        <w:t>)</w:t>
+      </w:r>
+    </w:p>
+    <w:p>
+      <w:pPr>
+        <w:pStyle w:val="NormalWeb"/>
+        <w:spacing w:line="276" w:lineRule="auto"/>
+        <w:jc w:val="both"/>
+        <w:rPr>
+          <w:rFonts w:asciiTheme="minorHAnsi" w:hAnsiTheme="minorHAnsi" w:cstheme="minorHAnsi"/>
+        </w:rPr>
+      </w:pPr>
+      <w:r>
+        <w:rPr>
+          <w:rFonts w:asciiTheme="minorHAnsi" w:hAnsiTheme="minorHAnsi" w:cstheme="minorHAnsi"/>
+        </w:rPr>
+        <w:t>JavaScript modules allow you to split code into separate files and reuse them.</w:t>
+      </w:r>
+    </w:p>
+    <w:p>
+      <w:pPr>
+        <w:pStyle w:val="Heading4"/>
+        <w:spacing w:line="276" w:lineRule="auto"/>
+        <w:jc w:val="both"/>
+        <w:rPr>
+          <w:rFonts w:asciiTheme="minorHAnsi" w:hAnsiTheme="minorHAnsi" w:cstheme="minorHAnsi"/>
+        </w:rPr>
+      </w:pPr>
+      <w:r>
+        <w:rPr>
+          <w:rFonts w:asciiTheme="minorHAnsi" w:hAnsiTheme="minorHAnsi" w:cstheme="minorHAnsi"/>
+        </w:rPr>
+        <w:t>Exporting:</w:t>
+      </w:r>
+    </w:p>
+    <w:p>
+      <w:pPr>
+        <w:pStyle w:val="HTMLPreformatted"/>
+        <w:spacing w:line="276" w:lineRule="auto"/>
+        <w:jc w:val="both"/>
+        <w:rPr>
+          <w:rStyle w:val="HTMLCode"/>
+          <w:rFonts w:asciiTheme="minorHAnsi" w:hAnsiTheme="minorHAnsi" w:cstheme="minorHAnsi"/>
+        </w:rPr>
+      </w:pPr>
+      <w:r>
+        <w:rPr>
+          <w:rStyle w:val="HTMLCode"/>
+          <w:rFonts w:asciiTheme="minorHAnsi" w:hAnsiTheme="minorHAnsi" w:cstheme="minorHAnsi"/>
+        </w:rPr>
+        <w:t>// utils.js</w:t>
+      </w:r>
+    </w:p>
+    <w:p>
+      <w:pPr>
+        <w:pStyle w:val="HTMLPreformatted"/>
+        <w:spacing w:line="276" w:lineRule="auto"/>
+        <w:jc w:val="both"/>
+        <w:rPr>
+          <w:rStyle w:val="HTMLCode"/>
+          <w:rFonts w:asciiTheme="minorHAnsi" w:hAnsiTheme="minorHAnsi" w:cstheme="minorHAnsi"/>
+        </w:rPr>
+      </w:pPr>
+      <w:proofErr w:type="gramStart"/>
+      <w:r>
+        <w:rPr>
+          <w:rStyle w:val="HTMLCode"/>
+          <w:rFonts w:asciiTheme="minorHAnsi" w:hAnsiTheme="minorHAnsi" w:cstheme="minorHAnsi"/>
+        </w:rPr>
+        <w:t>export</w:t>
+      </w:r>
+      <w:proofErr w:type="gramEnd"/>
+      <w:r>
+        <w:rPr>
+          <w:rStyle w:val="HTMLCode"/>
+          <w:rFonts w:asciiTheme="minorHAnsi" w:hAnsiTheme="minorHAnsi" w:cstheme="minorHAnsi"/>
+        </w:rPr>
+        <w:t xml:space="preserve"> </w:t>
+      </w:r>
+      <w:proofErr w:type="spellStart"/>
+      <w:r>
+        <w:rPr>
+          <w:rStyle w:val="HTMLCode"/>
+          <w:rFonts w:asciiTheme="minorHAnsi" w:hAnsiTheme="minorHAnsi" w:cstheme="minorHAnsi"/>
+        </w:rPr>
+        <w:t>const</w:t>
+      </w:r>
+      <w:proofErr w:type="spellEnd"/>
+      <w:r>
+        <w:rPr>
+          <w:rStyle w:val="HTMLCode"/>
+          <w:rFonts w:asciiTheme="minorHAnsi" w:hAnsiTheme="minorHAnsi" w:cstheme="minorHAnsi"/>
+        </w:rPr>
+        <w:t xml:space="preserve"> add = (a, b) =&gt; a + b;</w:t>
+      </w:r>
+    </w:p>
+    <w:p>
+      <w:pPr>
+        <w:pStyle w:val="Heading4"/>
+        <w:spacing w:line="276" w:lineRule="auto"/>
+        <w:jc w:val="both"/>
+        <w:rPr>
+          <w:rFonts w:asciiTheme="minorHAnsi" w:hAnsiTheme="minorHAnsi" w:cstheme="minorHAnsi"/>
+        </w:rPr>
+      </w:pPr>
+      <w:r>
+        <w:rPr>
+          <w:rFonts w:asciiTheme="minorHAnsi" w:hAnsiTheme="minorHAnsi" w:cstheme="minorHAnsi"/>
+        </w:rPr>
+        <w:t>Importing:</w:t>
+      </w:r>
+    </w:p>
+    <w:p>
+      <w:pPr>
+        <w:pStyle w:val="HTMLPreformatted"/>
+        <w:spacing w:line="276" w:lineRule="auto"/>
+        <w:jc w:val="both"/>
+        <w:rPr>
+          <w:rStyle w:val="HTMLCode"/>
+          <w:rFonts w:asciiTheme="minorHAnsi" w:hAnsiTheme="minorHAnsi" w:cstheme="minorHAnsi"/>
+        </w:rPr>
+      </w:pPr>
+      <w:r>
+        <w:rPr>
+          <w:rStyle w:val="HTMLCode"/>
+          <w:rFonts w:asciiTheme="minorHAnsi" w:hAnsiTheme="minorHAnsi" w:cstheme="minorHAnsi"/>
+        </w:rPr>
+        <w:t>// app.js</w:t>
+      </w:r>
+    </w:p>
+    <w:p>
+      <w:pPr>
+        <w:pStyle w:val="HTMLPreformatted"/>
+        <w:spacing w:line="276" w:lineRule="auto"/>
+        <w:jc w:val="both"/>
+        <w:rPr>
+          <w:rStyle w:val="HTMLCode"/>
+          <w:rFonts w:asciiTheme="minorHAnsi" w:hAnsiTheme="minorHAnsi" w:cstheme="minorHAnsi"/>
+        </w:rPr>
+      </w:pPr>
+      <w:proofErr w:type="gramStart"/>
+      <w:r>
+        <w:rPr>
+          <w:rStyle w:val="HTMLCode"/>
+          <w:rFonts w:asciiTheme="minorHAnsi" w:hAnsiTheme="minorHAnsi" w:cstheme="minorHAnsi"/>
+        </w:rPr>
+        <w:t>import</w:t>
+      </w:r>
+      <w:proofErr w:type="gramEnd"/>
+      <w:r>
+        <w:rPr>
+          <w:rStyle w:val="HTMLCode"/>
+          <w:rFonts w:asciiTheme="minorHAnsi" w:hAnsiTheme="minorHAnsi" w:cstheme="minorHAnsi"/>
+        </w:rPr>
+        <w:t xml:space="preserve"> { add } from './</w:t>
+      </w:r>
+      <w:proofErr w:type="spellStart"/>
+      <w:r>
+        <w:rPr>
+          <w:rStyle w:val="HTMLCode"/>
+          <w:rFonts w:asciiTheme="minorHAnsi" w:hAnsiTheme="minorHAnsi" w:cstheme="minorHAnsi"/>
+        </w:rPr>
+        <w:t>utils</w:t>
+      </w:r>
+      <w:proofErr w:type="spellEnd"/>
+      <w:r>
+        <w:rPr>
+          <w:rStyle w:val="HTMLCode"/>
+          <w:rFonts w:asciiTheme="minorHAnsi" w:hAnsiTheme="minorHAnsi" w:cstheme="minorHAnsi"/>
+        </w:rPr>
+        <w:t>';</w:t>
+      </w:r>
+    </w:p>
+    <w:p>
+      <w:pPr>
+        <w:pStyle w:val="NormalWeb"/>
+        <w:spacing w:line="276" w:lineRule="auto"/>
+        <w:jc w:val="both"/>
+        <w:rPr>
+          <w:rFonts w:asciiTheme="minorHAnsi" w:hAnsiTheme="minorHAnsi" w:cstheme="minorHAnsi"/>
+        </w:rPr>
+      </w:pPr>
+      <w:r>
+        <w:rPr>
+          <w:rFonts w:asciiTheme="minorHAnsi" w:hAnsiTheme="minorHAnsi" w:cstheme="minorHAnsi"/>
+        </w:rPr>
+        <w:t>React heavily relies on modules to organize components.</w:t>
+      </w:r>
+    </w:p>
+    <w:p>
+      <w:pPr>
+        <w:pStyle w:val="Heading3"/>
+        <w:spacing w:line="276" w:lineRule="auto"/>
+        <w:jc w:val="both"/>
+        <w:rPr>
+          <w:rFonts w:asciiTheme="minorHAnsi" w:hAnsiTheme="minorHAnsi" w:cstheme="minorHAnsi"/>
+          <w:color w:val="538135" w:themeColor="accent6" w:themeShade="BF"/>
+        </w:rPr>
+      </w:pPr>
+      <w:r>
+        <w:rPr>
+          <w:rFonts w:asciiTheme="minorHAnsi" w:hAnsiTheme="minorHAnsi" w:cstheme="minorHAnsi"/>
+          <w:color w:val="538135" w:themeColor="accent6" w:themeShade="BF"/>
+        </w:rPr>
+        <w:t xml:space="preserve">9. </w:t>
+      </w:r>
+      <w:r>
+        <w:rPr>
+          <w:rStyle w:val="Strong"/>
+          <w:rFonts w:asciiTheme="minorHAnsi" w:hAnsiTheme="minorHAnsi" w:cstheme="minorHAnsi"/>
+          <w:b/>
+          <w:bCs/>
+          <w:color w:val="538135" w:themeColor="accent6" w:themeShade="BF"/>
+        </w:rPr>
+        <w:t xml:space="preserve">Promises &amp; </w:t>
+      </w:r>
+      <w:proofErr w:type="spellStart"/>
+      <w:r>
+        <w:rPr>
+          <w:rStyle w:val="Strong"/>
+          <w:rFonts w:asciiTheme="minorHAnsi" w:hAnsiTheme="minorHAnsi" w:cstheme="minorHAnsi"/>
+          <w:b/>
+          <w:bCs/>
+          <w:color w:val="538135" w:themeColor="accent6" w:themeShade="BF"/>
+        </w:rPr>
+        <w:t>Async</w:t>
+      </w:r>
+      <w:proofErr w:type="spellEnd"/>
+      <w:r>
+        <w:rPr>
+          <w:rStyle w:val="Strong"/>
+          <w:rFonts w:asciiTheme="minorHAnsi" w:hAnsiTheme="minorHAnsi" w:cstheme="minorHAnsi"/>
+          <w:b/>
+          <w:bCs/>
+          <w:color w:val="538135" w:themeColor="accent6" w:themeShade="BF"/>
+        </w:rPr>
+        <w:t>/Await</w:t>
+      </w:r>
+    </w:p>
+    <w:p>
+      <w:pPr>
+        <w:pStyle w:val="NormalWeb"/>
+        <w:spacing w:line="276" w:lineRule="auto"/>
+        <w:jc w:val="both"/>
+        <w:rPr>
+          <w:rFonts w:asciiTheme="minorHAnsi" w:hAnsiTheme="minorHAnsi" w:cstheme="minorHAnsi"/>
+        </w:rPr>
+      </w:pPr>
+      <w:r>
+        <w:rPr>
+          <w:rFonts w:asciiTheme="minorHAnsi" w:hAnsiTheme="minorHAnsi" w:cstheme="minorHAnsi"/>
+        </w:rPr>
+        <w:t>Used to handle asynchronous operations like fetching data.</w:t>
+      </w:r>
+    </w:p>
+    <w:p>
+      <w:pPr>
+        <w:pStyle w:val="Heading4"/>
+        <w:spacing w:line="276" w:lineRule="auto"/>
+        <w:jc w:val="both"/>
+        <w:rPr>
+          <w:rFonts w:asciiTheme="minorHAnsi" w:hAnsiTheme="minorHAnsi" w:cstheme="minorHAnsi"/>
+        </w:rPr>
+      </w:pPr>
+      <w:r>
+        <w:rPr>
+          <w:rFonts w:asciiTheme="minorHAnsi" w:hAnsiTheme="minorHAnsi" w:cstheme="minorHAnsi"/>
+        </w:rPr>
+        <w:t>Promises:</w:t>
+      </w:r>
+    </w:p>
+    <w:p>
+      <w:pPr>
+        <w:pStyle w:val="HTMLPreformatted"/>
+        <w:spacing w:line="276" w:lineRule="auto"/>
+        <w:jc w:val="both"/>
+        <w:rPr>
+          <w:rStyle w:val="HTMLCode"/>
+          <w:rFonts w:asciiTheme="minorHAnsi" w:hAnsiTheme="minorHAnsi" w:cstheme="minorHAnsi"/>
+        </w:rPr>
+      </w:pPr>
+      <w:proofErr w:type="gramStart"/>
+      <w:r>
+        <w:rPr>
+          <w:rStyle w:val="HTMLCode"/>
+          <w:rFonts w:asciiTheme="minorHAnsi" w:hAnsiTheme="minorHAnsi" w:cstheme="minorHAnsi"/>
+        </w:rPr>
+        <w:t>fetch(</w:t>
+      </w:r>
+      <w:proofErr w:type="gramEnd"/>
+      <w:r>
+        <w:rPr>
+          <w:rStyle w:val="HTMLCode"/>
+          <w:rFonts w:asciiTheme="minorHAnsi" w:hAnsiTheme="minorHAnsi" w:cstheme="minorHAnsi"/>
+        </w:rPr>
+        <w:t>'https://api.example.com/data')</w:t>
+      </w:r>
+    </w:p>
+    <w:p>
+      <w:pPr>
+        <w:pStyle w:val="HTMLPreformatted"/>
+        <w:spacing w:line="276" w:lineRule="auto"/>
+        <w:jc w:val="both"/>
+        <w:rPr>
+          <w:rStyle w:val="HTMLCode"/>
+          <w:rFonts w:asciiTheme="minorHAnsi" w:hAnsiTheme="minorHAnsi" w:cstheme="minorHAnsi"/>
+        </w:rPr>
+      </w:pPr>
+      <w:r>
+        <w:rPr>
+          <w:rStyle w:val="HTMLCode"/>
+          <w:rFonts w:asciiTheme="minorHAnsi" w:hAnsiTheme="minorHAnsi" w:cstheme="minorHAnsi"/>
+        </w:rPr>
+        <w:t xml:space="preserve">  .</w:t>
+      </w:r>
+      <w:proofErr w:type="gramStart"/>
+      <w:r>
+        <w:rPr>
+          <w:rStyle w:val="HTMLCode"/>
+          <w:rFonts w:asciiTheme="minorHAnsi" w:hAnsiTheme="minorHAnsi" w:cstheme="minorHAnsi"/>
+        </w:rPr>
+        <w:t>then(</w:t>
+      </w:r>
+      <w:proofErr w:type="gramEnd"/>
+      <w:r>
+        <w:rPr>
+          <w:rStyle w:val="HTMLCode"/>
+          <w:rFonts w:asciiTheme="minorHAnsi" w:hAnsiTheme="minorHAnsi" w:cstheme="minorHAnsi"/>
+        </w:rPr>
+        <w:t xml:space="preserve">res =&gt; </w:t>
+      </w:r>
+      <w:proofErr w:type="spellStart"/>
+      <w:r>
+        <w:rPr>
+          <w:rStyle w:val="HTMLCode"/>
+          <w:rFonts w:asciiTheme="minorHAnsi" w:hAnsiTheme="minorHAnsi" w:cstheme="minorHAnsi"/>
+        </w:rPr>
+        <w:t>res.json</w:t>
+      </w:r>
+      <w:proofErr w:type="spellEnd"/>
+      <w:r>
+        <w:rPr>
+          <w:rStyle w:val="HTMLCode"/>
+          <w:rFonts w:asciiTheme="minorHAnsi" w:hAnsiTheme="minorHAnsi" w:cstheme="minorHAnsi"/>
+        </w:rPr>
+        <w:t>())</w:t>
+      </w:r>
+    </w:p>
+    <w:p>
+      <w:pPr>
+        <w:pStyle w:val="HTMLPreformatted"/>
+        <w:spacing w:line="276" w:lineRule="auto"/>
+        <w:jc w:val="both"/>
+        <w:rPr>
+          <w:rStyle w:val="HTMLCode"/>
+          <w:rFonts w:asciiTheme="minorHAnsi" w:hAnsiTheme="minorHAnsi" w:cstheme="minorHAnsi"/>
+        </w:rPr>
+      </w:pPr>
+      <w:r>
+        <w:rPr>
+          <w:rStyle w:val="HTMLCode"/>
+          <w:rFonts w:asciiTheme="minorHAnsi" w:hAnsiTheme="minorHAnsi" w:cstheme="minorHAnsi"/>
+        </w:rPr>
+        <w:t xml:space="preserve">  .</w:t>
+      </w:r>
+      <w:proofErr w:type="gramStart"/>
+      <w:r>
+        <w:rPr>
+          <w:rStyle w:val="HTMLCode"/>
+          <w:rFonts w:asciiTheme="minorHAnsi" w:hAnsiTheme="minorHAnsi" w:cstheme="minorHAnsi"/>
+        </w:rPr>
+        <w:t>then(</w:t>
+      </w:r>
+      <w:proofErr w:type="gramEnd"/>
+      <w:r>
+        <w:rPr>
+          <w:rStyle w:val="HTMLCode"/>
+          <w:rFonts w:asciiTheme="minorHAnsi" w:hAnsiTheme="minorHAnsi" w:cstheme="minorHAnsi"/>
+        </w:rPr>
+        <w:t>data =&gt; console.log(data));</w:t>
+      </w:r>
+    </w:p>
+    <w:p>
+      <w:pPr>
+        <w:pStyle w:val="Heading4"/>
+        <w:spacing w:line="276" w:lineRule="auto"/>
+        <w:jc w:val="both"/>
+        <w:rPr>
+          <w:rFonts w:asciiTheme="minorHAnsi" w:hAnsiTheme="minorHAnsi" w:cstheme="minorHAnsi"/>
+        </w:rPr>
+      </w:pPr>
+      <w:proofErr w:type="spellStart"/>
+      <w:r>
+        <w:rPr>
+          <w:rFonts w:asciiTheme="minorHAnsi" w:hAnsiTheme="minorHAnsi" w:cstheme="minorHAnsi"/>
+        </w:rPr>
+        <w:lastRenderedPageBreak/>
+        <w:t>Async</w:t>
+      </w:r>
+      <w:proofErr w:type="spellEnd"/>
+      <w:r>
+        <w:rPr>
+          <w:rFonts w:asciiTheme="minorHAnsi" w:hAnsiTheme="minorHAnsi" w:cstheme="minorHAnsi"/>
+        </w:rPr>
+        <w:t>/Await (preferred syntax):</w:t>
+      </w:r>
+    </w:p>
+    <w:p>
+      <w:pPr>
+        <w:pStyle w:val="HTMLPreformatted"/>
+        <w:spacing w:line="276" w:lineRule="auto"/>
+        <w:jc w:val="both"/>
+        <w:rPr>
+          <w:rStyle w:val="HTMLCode"/>
+          <w:rFonts w:asciiTheme="minorHAnsi" w:hAnsiTheme="minorHAnsi" w:cstheme="minorHAnsi"/>
+        </w:rPr>
+      </w:pPr>
+      <w:proofErr w:type="spellStart"/>
+      <w:proofErr w:type="gramStart"/>
+      <w:r>
+        <w:rPr>
+          <w:rStyle w:val="HTMLCode"/>
+          <w:rFonts w:asciiTheme="minorHAnsi" w:hAnsiTheme="minorHAnsi" w:cstheme="minorHAnsi"/>
+        </w:rPr>
+        <w:t>const</w:t>
+      </w:r>
+      <w:proofErr w:type="spellEnd"/>
+      <w:proofErr w:type="gramEnd"/>
+      <w:r>
+        <w:rPr>
+          <w:rStyle w:val="HTMLCode"/>
+          <w:rFonts w:asciiTheme="minorHAnsi" w:hAnsiTheme="minorHAnsi" w:cstheme="minorHAnsi"/>
+        </w:rPr>
+        <w:t xml:space="preserve"> </w:t>
+      </w:r>
+      <w:proofErr w:type="spellStart"/>
+      <w:r>
+        <w:rPr>
+          <w:rStyle w:val="HTMLCode"/>
+          <w:rFonts w:asciiTheme="minorHAnsi" w:hAnsiTheme="minorHAnsi" w:cstheme="minorHAnsi"/>
+        </w:rPr>
+        <w:t>fetchData</w:t>
+      </w:r>
+      <w:proofErr w:type="spellEnd"/>
+      <w:r>
+        <w:rPr>
+          <w:rStyle w:val="HTMLCode"/>
+          <w:rFonts w:asciiTheme="minorHAnsi" w:hAnsiTheme="minorHAnsi" w:cstheme="minorHAnsi"/>
+        </w:rPr>
+        <w:t xml:space="preserve"> = </w:t>
+      </w:r>
+      <w:proofErr w:type="spellStart"/>
+      <w:r>
+        <w:rPr>
+          <w:rStyle w:val="HTMLCode"/>
+          <w:rFonts w:asciiTheme="minorHAnsi" w:hAnsiTheme="minorHAnsi" w:cstheme="minorHAnsi"/>
+        </w:rPr>
+        <w:t>async</w:t>
+      </w:r>
+      <w:proofErr w:type="spellEnd"/>
+      <w:r>
+        <w:rPr>
+          <w:rStyle w:val="HTMLCode"/>
+          <w:rFonts w:asciiTheme="minorHAnsi" w:hAnsiTheme="minorHAnsi" w:cstheme="minorHAnsi"/>
+        </w:rPr>
+        <w:t xml:space="preserve"> () =&gt; {</w:t>
+      </w:r>
+    </w:p>
+    <w:p>
+      <w:pPr>
+        <w:pStyle w:val="HTMLPreformatted"/>
+        <w:spacing w:line="276" w:lineRule="auto"/>
+        <w:jc w:val="both"/>
+        <w:rPr>
+          <w:rStyle w:val="HTMLCode"/>
+          <w:rFonts w:asciiTheme="minorHAnsi" w:hAnsiTheme="minorHAnsi" w:cstheme="minorHAnsi"/>
+        </w:rPr>
+      </w:pPr>
+      <w:r>
+        <w:rPr>
+          <w:rStyle w:val="HTMLCode"/>
+          <w:rFonts w:asciiTheme="minorHAnsi" w:hAnsiTheme="minorHAnsi" w:cstheme="minorHAnsi"/>
+        </w:rPr>
+        <w:t xml:space="preserve">  </w:t>
+      </w:r>
+      <w:proofErr w:type="spellStart"/>
+      <w:proofErr w:type="gramStart"/>
+      <w:r>
+        <w:rPr>
+          <w:rStyle w:val="HTMLCode"/>
+          <w:rFonts w:asciiTheme="minorHAnsi" w:hAnsiTheme="minorHAnsi" w:cstheme="minorHAnsi"/>
+        </w:rPr>
+        <w:t>const</w:t>
+      </w:r>
+      <w:proofErr w:type="spellEnd"/>
+      <w:proofErr w:type="gramEnd"/>
+      <w:r>
+        <w:rPr>
+          <w:rStyle w:val="HTMLCode"/>
+          <w:rFonts w:asciiTheme="minorHAnsi" w:hAnsiTheme="minorHAnsi" w:cstheme="minorHAnsi"/>
+        </w:rPr>
+        <w:t xml:space="preserve"> res = await fetch('https://api.example.com/data');</w:t>
+      </w:r>
+    </w:p>
+    <w:p>
+      <w:pPr>
+        <w:pStyle w:val="HTMLPreformatted"/>
+        <w:spacing w:line="276" w:lineRule="auto"/>
+        <w:jc w:val="both"/>
+        <w:rPr>
+          <w:rStyle w:val="HTMLCode"/>
+          <w:rFonts w:asciiTheme="minorHAnsi" w:hAnsiTheme="minorHAnsi" w:cstheme="minorHAnsi"/>
+        </w:rPr>
+      </w:pPr>
+      <w:r>
+        <w:rPr>
+          <w:rStyle w:val="HTMLCode"/>
+          <w:rFonts w:asciiTheme="minorHAnsi" w:hAnsiTheme="minorHAnsi" w:cstheme="minorHAnsi"/>
+        </w:rPr>
+        <w:t xml:space="preserve">  </w:t>
+      </w:r>
+      <w:proofErr w:type="spellStart"/>
+      <w:proofErr w:type="gramStart"/>
+      <w:r>
+        <w:rPr>
+          <w:rStyle w:val="HTMLCode"/>
+          <w:rFonts w:asciiTheme="minorHAnsi" w:hAnsiTheme="minorHAnsi" w:cstheme="minorHAnsi"/>
+        </w:rPr>
+        <w:t>const</w:t>
+      </w:r>
+      <w:proofErr w:type="spellEnd"/>
+      <w:proofErr w:type="gramEnd"/>
+      <w:r>
+        <w:rPr>
+          <w:rStyle w:val="HTMLCode"/>
+          <w:rFonts w:asciiTheme="minorHAnsi" w:hAnsiTheme="minorHAnsi" w:cstheme="minorHAnsi"/>
+        </w:rPr>
+        <w:t xml:space="preserve"> data = await </w:t>
+      </w:r>
+      <w:proofErr w:type="spellStart"/>
+      <w:r>
+        <w:rPr>
+          <w:rStyle w:val="HTMLCode"/>
+          <w:rFonts w:asciiTheme="minorHAnsi" w:hAnsiTheme="minorHAnsi" w:cstheme="minorHAnsi"/>
+        </w:rPr>
+        <w:t>res.json</w:t>
+      </w:r>
+      <w:proofErr w:type="spellEnd"/>
+      <w:r>
+        <w:rPr>
+          <w:rStyle w:val="HTMLCode"/>
+          <w:rFonts w:asciiTheme="minorHAnsi" w:hAnsiTheme="minorHAnsi" w:cstheme="minorHAnsi"/>
+        </w:rPr>
+        <w:t>();</w:t>
+      </w:r>
+    </w:p>
+    <w:p>
+      <w:pPr>
+        <w:pStyle w:val="HTMLPreformatted"/>
+        <w:spacing w:line="276" w:lineRule="auto"/>
+        <w:jc w:val="both"/>
+        <w:rPr>
+          <w:rStyle w:val="HTMLCode"/>
+          <w:rFonts w:asciiTheme="minorHAnsi" w:hAnsiTheme="minorHAnsi" w:cstheme="minorHAnsi"/>
+        </w:rPr>
+      </w:pPr>
+      <w:r>
+        <w:rPr>
+          <w:rStyle w:val="HTMLCode"/>
+          <w:rFonts w:asciiTheme="minorHAnsi" w:hAnsiTheme="minorHAnsi" w:cstheme="minorHAnsi"/>
+        </w:rPr>
+        <w:t xml:space="preserve">  </w:t>
+      </w:r>
+      <w:proofErr w:type="gramStart"/>
+      <w:r>
+        <w:rPr>
+          <w:rStyle w:val="HTMLCode"/>
+          <w:rFonts w:asciiTheme="minorHAnsi" w:hAnsiTheme="minorHAnsi" w:cstheme="minorHAnsi"/>
+        </w:rPr>
+        <w:t>console.log(</w:t>
+      </w:r>
+      <w:proofErr w:type="gramEnd"/>
+      <w:r>
+        <w:rPr>
+          <w:rStyle w:val="HTMLCode"/>
+          <w:rFonts w:asciiTheme="minorHAnsi" w:hAnsiTheme="minorHAnsi" w:cstheme="minorHAnsi"/>
+        </w:rPr>
+        <w:t>data);</w:t>
+      </w:r>
+    </w:p>
+    <w:p>
+      <w:pPr>
+        <w:pStyle w:val="HTMLPreformatted"/>
+        <w:spacing w:line="276" w:lineRule="auto"/>
+        <w:jc w:val="both"/>
+        <w:rPr>
+          <w:rStyle w:val="HTMLCode"/>
+          <w:rFonts w:asciiTheme="minorHAnsi" w:hAnsiTheme="minorHAnsi" w:cstheme="minorHAnsi"/>
+        </w:rPr>
+      </w:pPr>
+      <w:r>
+        <w:rPr>
+          <w:rStyle w:val="HTMLCode"/>
+          <w:rFonts w:asciiTheme="minorHAnsi" w:hAnsiTheme="minorHAnsi" w:cstheme="minorHAnsi"/>
+        </w:rPr>
+        <w:t>};</w:t>
+      </w:r>
+    </w:p>
+    <w:p>
+      <w:pPr>
+        <w:pStyle w:val="Heading3"/>
+        <w:spacing w:line="276" w:lineRule="auto"/>
+        <w:jc w:val="both"/>
+        <w:rPr>
+          <w:rFonts w:asciiTheme="minorHAnsi" w:hAnsiTheme="minorHAnsi" w:cstheme="minorHAnsi"/>
+          <w:color w:val="538135" w:themeColor="accent6" w:themeShade="BF"/>
+        </w:rPr>
+      </w:pPr>
+      <w:r>
+        <w:rPr>
+          <w:rFonts w:asciiTheme="minorHAnsi" w:hAnsiTheme="minorHAnsi" w:cstheme="minorHAnsi"/>
+          <w:color w:val="538135" w:themeColor="accent6" w:themeShade="BF"/>
+        </w:rPr>
+        <w:t xml:space="preserve">10. </w:t>
+      </w:r>
+      <w:r>
+        <w:rPr>
+          <w:rStyle w:val="Strong"/>
+          <w:rFonts w:asciiTheme="minorHAnsi" w:hAnsiTheme="minorHAnsi" w:cstheme="minorHAnsi"/>
+          <w:b/>
+          <w:bCs/>
+          <w:color w:val="538135" w:themeColor="accent6" w:themeShade="BF"/>
+        </w:rPr>
+        <w:t>Array Methods (</w:t>
+      </w:r>
+      <w:r>
+        <w:rPr>
+          <w:rStyle w:val="HTMLCode"/>
+          <w:rFonts w:asciiTheme="minorHAnsi" w:hAnsiTheme="minorHAnsi" w:cstheme="minorHAnsi"/>
+          <w:color w:val="538135" w:themeColor="accent6" w:themeShade="BF"/>
+        </w:rPr>
+        <w:t>map</w:t>
+      </w:r>
+      <w:r>
+        <w:rPr>
+          <w:rStyle w:val="Strong"/>
+          <w:rFonts w:asciiTheme="minorHAnsi" w:hAnsiTheme="minorHAnsi" w:cstheme="minorHAnsi"/>
+          <w:b/>
+          <w:bCs/>
+          <w:color w:val="538135" w:themeColor="accent6" w:themeShade="BF"/>
+        </w:rPr>
+        <w:t xml:space="preserve">, </w:t>
+      </w:r>
+      <w:r>
+        <w:rPr>
+          <w:rStyle w:val="HTMLCode"/>
+          <w:rFonts w:asciiTheme="minorHAnsi" w:hAnsiTheme="minorHAnsi" w:cstheme="minorHAnsi"/>
+          <w:color w:val="538135" w:themeColor="accent6" w:themeShade="BF"/>
+        </w:rPr>
+        <w:t>filter</w:t>
+      </w:r>
+      <w:r>
+        <w:rPr>
+          <w:rStyle w:val="Strong"/>
+          <w:rFonts w:asciiTheme="minorHAnsi" w:hAnsiTheme="minorHAnsi" w:cstheme="minorHAnsi"/>
+          <w:b/>
+          <w:bCs/>
+          <w:color w:val="538135" w:themeColor="accent6" w:themeShade="BF"/>
+        </w:rPr>
+        <w:t xml:space="preserve">, </w:t>
+      </w:r>
+      <w:r>
+        <w:rPr>
+          <w:rStyle w:val="HTMLCode"/>
+          <w:rFonts w:asciiTheme="minorHAnsi" w:hAnsiTheme="minorHAnsi" w:cstheme="minorHAnsi"/>
+          <w:color w:val="538135" w:themeColor="accent6" w:themeShade="BF"/>
+        </w:rPr>
+        <w:t>reduce</w:t>
+      </w:r>
+      <w:r>
+        <w:rPr>
+          <w:rStyle w:val="Strong"/>
+          <w:rFonts w:asciiTheme="minorHAnsi" w:hAnsiTheme="minorHAnsi" w:cstheme="minorHAnsi"/>
+          <w:b/>
+          <w:bCs/>
+          <w:color w:val="538135" w:themeColor="accent6" w:themeShade="BF"/>
+        </w:rPr>
+        <w:t>, etc.)</w:t>
+      </w:r>
+    </w:p>
+    <w:p>
+      <w:pPr>
+        <w:pStyle w:val="Heading4"/>
+        <w:spacing w:line="276" w:lineRule="auto"/>
+        <w:jc w:val="both"/>
+        <w:rPr>
+          <w:rFonts w:asciiTheme="minorHAnsi" w:hAnsiTheme="minorHAnsi" w:cstheme="minorHAnsi"/>
+        </w:rPr>
+      </w:pPr>
+      <w:r>
+        <w:rPr>
+          <w:rStyle w:val="HTMLCode"/>
+          <w:rFonts w:asciiTheme="minorHAnsi" w:hAnsiTheme="minorHAnsi" w:cstheme="minorHAnsi"/>
+        </w:rPr>
+        <w:t>.</w:t>
+      </w:r>
+      <w:proofErr w:type="gramStart"/>
+      <w:r>
+        <w:rPr>
+          <w:rStyle w:val="HTMLCode"/>
+          <w:rFonts w:asciiTheme="minorHAnsi" w:hAnsiTheme="minorHAnsi" w:cstheme="minorHAnsi"/>
+        </w:rPr>
+        <w:t>map(</w:t>
+      </w:r>
+      <w:proofErr w:type="gramEnd"/>
+      <w:r>
+        <w:rPr>
+          <w:rStyle w:val="HTMLCode"/>
+          <w:rFonts w:asciiTheme="minorHAnsi" w:hAnsiTheme="minorHAnsi" w:cstheme="minorHAnsi"/>
+        </w:rPr>
+        <w:t>)</w:t>
+      </w:r>
+      <w:r>
+        <w:rPr>
+          <w:rFonts w:asciiTheme="minorHAnsi" w:hAnsiTheme="minorHAnsi" w:cstheme="minorHAnsi"/>
+        </w:rPr>
+        <w:t xml:space="preserve"> – transform arrays (used for rendering lists):</w:t>
+      </w:r>
+    </w:p>
+    <w:p>
+      <w:pPr>
+        <w:pStyle w:val="HTMLPreformatted"/>
+        <w:spacing w:line="276" w:lineRule="auto"/>
+        <w:jc w:val="both"/>
+        <w:rPr>
+          <w:rStyle w:val="HTMLCode"/>
+          <w:rFonts w:asciiTheme="minorHAnsi" w:hAnsiTheme="minorHAnsi" w:cstheme="minorHAnsi"/>
+        </w:rPr>
+      </w:pPr>
+      <w:proofErr w:type="spellStart"/>
+      <w:proofErr w:type="gramStart"/>
+      <w:r>
+        <w:rPr>
+          <w:rStyle w:val="HTMLCode"/>
+          <w:rFonts w:asciiTheme="minorHAnsi" w:hAnsiTheme="minorHAnsi" w:cstheme="minorHAnsi"/>
+        </w:rPr>
+        <w:t>const</w:t>
+      </w:r>
+      <w:proofErr w:type="spellEnd"/>
+      <w:proofErr w:type="gramEnd"/>
+      <w:r>
+        <w:rPr>
+          <w:rStyle w:val="HTMLCode"/>
+          <w:rFonts w:asciiTheme="minorHAnsi" w:hAnsiTheme="minorHAnsi" w:cstheme="minorHAnsi"/>
+        </w:rPr>
+        <w:t xml:space="preserve"> names = ['Alice', 'Bob'];</w:t>
+      </w:r>
+    </w:p>
+    <w:p>
+      <w:pPr>
+        <w:pStyle w:val="HTMLPreformatted"/>
+        <w:spacing w:line="276" w:lineRule="auto"/>
+        <w:jc w:val="both"/>
+        <w:rPr>
+          <w:rStyle w:val="HTMLCode"/>
+          <w:rFonts w:asciiTheme="minorHAnsi" w:hAnsiTheme="minorHAnsi" w:cstheme="minorHAnsi"/>
+        </w:rPr>
+      </w:pPr>
+      <w:proofErr w:type="spellStart"/>
+      <w:proofErr w:type="gramStart"/>
+      <w:r>
+        <w:rPr>
+          <w:rStyle w:val="HTMLCode"/>
+          <w:rFonts w:asciiTheme="minorHAnsi" w:hAnsiTheme="minorHAnsi" w:cstheme="minorHAnsi"/>
+        </w:rPr>
+        <w:t>const</w:t>
+      </w:r>
+      <w:proofErr w:type="spellEnd"/>
+      <w:proofErr w:type="gramEnd"/>
+      <w:r>
+        <w:rPr>
+          <w:rStyle w:val="HTMLCode"/>
+          <w:rFonts w:asciiTheme="minorHAnsi" w:hAnsiTheme="minorHAnsi" w:cstheme="minorHAnsi"/>
+        </w:rPr>
+        <w:t xml:space="preserve"> </w:t>
+      </w:r>
+      <w:proofErr w:type="spellStart"/>
+      <w:r>
+        <w:rPr>
+          <w:rStyle w:val="HTMLCode"/>
+          <w:rFonts w:asciiTheme="minorHAnsi" w:hAnsiTheme="minorHAnsi" w:cstheme="minorHAnsi"/>
+        </w:rPr>
+        <w:t>listItems</w:t>
+      </w:r>
+      <w:proofErr w:type="spellEnd"/>
+      <w:r>
+        <w:rPr>
+          <w:rStyle w:val="HTMLCode"/>
+          <w:rFonts w:asciiTheme="minorHAnsi" w:hAnsiTheme="minorHAnsi" w:cstheme="minorHAnsi"/>
+        </w:rPr>
+        <w:t xml:space="preserve"> = </w:t>
+      </w:r>
+      <w:proofErr w:type="spellStart"/>
+      <w:r>
+        <w:rPr>
+          <w:rStyle w:val="HTMLCode"/>
+          <w:rFonts w:asciiTheme="minorHAnsi" w:hAnsiTheme="minorHAnsi" w:cstheme="minorHAnsi"/>
+        </w:rPr>
+        <w:t>names.map</w:t>
+      </w:r>
+      <w:proofErr w:type="spellEnd"/>
+      <w:r>
+        <w:rPr>
+          <w:rStyle w:val="HTMLCode"/>
+          <w:rFonts w:asciiTheme="minorHAnsi" w:hAnsiTheme="minorHAnsi" w:cstheme="minorHAnsi"/>
+        </w:rPr>
+        <w:t>(name =&gt; &lt;li key={name}&gt;{name}&lt;/li&gt;);</w:t>
+      </w:r>
+    </w:p>
+    <w:p>
+      <w:pPr>
+        <w:pStyle w:val="Heading4"/>
+        <w:spacing w:line="276" w:lineRule="auto"/>
+        <w:jc w:val="both"/>
+        <w:rPr>
+          <w:rFonts w:asciiTheme="minorHAnsi" w:hAnsiTheme="minorHAnsi" w:cstheme="minorHAnsi"/>
+        </w:rPr>
+      </w:pPr>
+      <w:r>
+        <w:rPr>
+          <w:rStyle w:val="HTMLCode"/>
+          <w:rFonts w:asciiTheme="minorHAnsi" w:hAnsiTheme="minorHAnsi" w:cstheme="minorHAnsi"/>
+        </w:rPr>
+        <w:t>.</w:t>
+      </w:r>
+      <w:proofErr w:type="gramStart"/>
+      <w:r>
+        <w:rPr>
+          <w:rStyle w:val="HTMLCode"/>
+          <w:rFonts w:asciiTheme="minorHAnsi" w:hAnsiTheme="minorHAnsi" w:cstheme="minorHAnsi"/>
+        </w:rPr>
+        <w:t>filter(</w:t>
+      </w:r>
+      <w:proofErr w:type="gramEnd"/>
+      <w:r>
+        <w:rPr>
+          <w:rStyle w:val="HTMLCode"/>
+          <w:rFonts w:asciiTheme="minorHAnsi" w:hAnsiTheme="minorHAnsi" w:cstheme="minorHAnsi"/>
+        </w:rPr>
+        <w:t>)</w:t>
+      </w:r>
+      <w:r>
+        <w:rPr>
+          <w:rFonts w:asciiTheme="minorHAnsi" w:hAnsiTheme="minorHAnsi" w:cstheme="minorHAnsi"/>
+        </w:rPr>
+        <w:t xml:space="preserve"> – remove items based on condition:</w:t>
+      </w:r>
+    </w:p>
+    <w:p>
+      <w:pPr>
+        <w:pStyle w:val="HTMLPreformatted"/>
+        <w:spacing w:line="276" w:lineRule="auto"/>
+        <w:jc w:val="both"/>
+        <w:rPr>
+          <w:rStyle w:val="HTMLCode"/>
+          <w:rFonts w:asciiTheme="minorHAnsi" w:hAnsiTheme="minorHAnsi" w:cstheme="minorHAnsi"/>
+        </w:rPr>
+      </w:pPr>
+      <w:proofErr w:type="spellStart"/>
+      <w:proofErr w:type="gramStart"/>
+      <w:r>
+        <w:rPr>
+          <w:rStyle w:val="HTMLCode"/>
+          <w:rFonts w:asciiTheme="minorHAnsi" w:hAnsiTheme="minorHAnsi" w:cstheme="minorHAnsi"/>
+        </w:rPr>
+        <w:t>const</w:t>
+      </w:r>
+      <w:proofErr w:type="spellEnd"/>
+      <w:proofErr w:type="gramEnd"/>
+      <w:r>
+        <w:rPr>
+          <w:rStyle w:val="HTMLCode"/>
+          <w:rFonts w:asciiTheme="minorHAnsi" w:hAnsiTheme="minorHAnsi" w:cstheme="minorHAnsi"/>
+        </w:rPr>
+        <w:t xml:space="preserve"> filtered = [1, 2, 3].filter(</w:t>
+      </w:r>
+      <w:proofErr w:type="spellStart"/>
+      <w:r>
+        <w:rPr>
+          <w:rStyle w:val="HTMLCode"/>
+          <w:rFonts w:asciiTheme="minorHAnsi" w:hAnsiTheme="minorHAnsi" w:cstheme="minorHAnsi"/>
+        </w:rPr>
+        <w:t>num</w:t>
+      </w:r>
+      <w:proofErr w:type="spellEnd"/>
+      <w:r>
+        <w:rPr>
+          <w:rStyle w:val="HTMLCode"/>
+          <w:rFonts w:asciiTheme="minorHAnsi" w:hAnsiTheme="minorHAnsi" w:cstheme="minorHAnsi"/>
+        </w:rPr>
+        <w:t xml:space="preserve"> =&gt; </w:t>
+      </w:r>
+      <w:proofErr w:type="spellStart"/>
+      <w:r>
+        <w:rPr>
+          <w:rStyle w:val="HTMLCode"/>
+          <w:rFonts w:asciiTheme="minorHAnsi" w:hAnsiTheme="minorHAnsi" w:cstheme="minorHAnsi"/>
+        </w:rPr>
+        <w:t>num</w:t>
+      </w:r>
+      <w:proofErr w:type="spellEnd"/>
+      <w:r>
+        <w:rPr>
+          <w:rStyle w:val="HTMLCode"/>
+          <w:rFonts w:asciiTheme="minorHAnsi" w:hAnsiTheme="minorHAnsi" w:cstheme="minorHAnsi"/>
+        </w:rPr>
+        <w:t xml:space="preserve"> &gt; 1); // [2, 3]</w:t>
+      </w:r>
+    </w:p>
+    <w:p>
+      <w:pPr>
+        <w:pStyle w:val="Heading4"/>
+        <w:spacing w:line="276" w:lineRule="auto"/>
+        <w:jc w:val="both"/>
+        <w:rPr>
+          <w:rFonts w:asciiTheme="minorHAnsi" w:hAnsiTheme="minorHAnsi" w:cstheme="minorHAnsi"/>
+        </w:rPr>
+      </w:pPr>
+      <w:r>
+        <w:rPr>
+          <w:rStyle w:val="HTMLCode"/>
+          <w:rFonts w:asciiTheme="minorHAnsi" w:hAnsiTheme="minorHAnsi" w:cstheme="minorHAnsi"/>
+        </w:rPr>
+        <w:t>.</w:t>
+      </w:r>
+      <w:proofErr w:type="gramStart"/>
+      <w:r>
+        <w:rPr>
+          <w:rStyle w:val="HTMLCode"/>
+          <w:rFonts w:asciiTheme="minorHAnsi" w:hAnsiTheme="minorHAnsi" w:cstheme="minorHAnsi"/>
+        </w:rPr>
+        <w:t>reduce(</w:t>
+      </w:r>
+      <w:proofErr w:type="gramEnd"/>
+      <w:r>
+        <w:rPr>
+          <w:rStyle w:val="HTMLCode"/>
+          <w:rFonts w:asciiTheme="minorHAnsi" w:hAnsiTheme="minorHAnsi" w:cstheme="minorHAnsi"/>
+        </w:rPr>
+        <w:t>)</w:t>
+      </w:r>
+      <w:r>
+        <w:rPr>
+          <w:rFonts w:asciiTheme="minorHAnsi" w:hAnsiTheme="minorHAnsi" w:cstheme="minorHAnsi"/>
+        </w:rPr>
+        <w:t xml:space="preserve"> – accumulate values:</w:t>
+      </w:r>
+    </w:p>
+    <w:p>
+      <w:pPr>
+        <w:pStyle w:val="HTMLPreformatted"/>
+        <w:spacing w:line="276" w:lineRule="auto"/>
+        <w:jc w:val="both"/>
+        <w:rPr>
+          <w:rStyle w:val="HTMLCode"/>
+          <w:rFonts w:asciiTheme="minorHAnsi" w:hAnsiTheme="minorHAnsi" w:cstheme="minorHAnsi"/>
+        </w:rPr>
+      </w:pPr>
+      <w:proofErr w:type="spellStart"/>
+      <w:proofErr w:type="gramStart"/>
+      <w:r>
+        <w:rPr>
+          <w:rStyle w:val="HTMLCode"/>
+          <w:rFonts w:asciiTheme="minorHAnsi" w:hAnsiTheme="minorHAnsi" w:cstheme="minorHAnsi"/>
+        </w:rPr>
+        <w:t>const</w:t>
+      </w:r>
+      <w:proofErr w:type="spellEnd"/>
+      <w:proofErr w:type="gramEnd"/>
+      <w:r>
+        <w:rPr>
+          <w:rStyle w:val="HTMLCode"/>
+          <w:rFonts w:asciiTheme="minorHAnsi" w:hAnsiTheme="minorHAnsi" w:cstheme="minorHAnsi"/>
+        </w:rPr>
+        <w:t xml:space="preserve"> sum = [1, 2, 3].reduce((</w:t>
+      </w:r>
+      <w:proofErr w:type="spellStart"/>
+      <w:r>
+        <w:rPr>
+          <w:rStyle w:val="HTMLCode"/>
+          <w:rFonts w:asciiTheme="minorHAnsi" w:hAnsiTheme="minorHAnsi" w:cstheme="minorHAnsi"/>
+        </w:rPr>
+        <w:t>acc</w:t>
+      </w:r>
+      <w:proofErr w:type="spellEnd"/>
+      <w:r>
+        <w:rPr>
+          <w:rStyle w:val="HTMLCode"/>
+          <w:rFonts w:asciiTheme="minorHAnsi" w:hAnsiTheme="minorHAnsi" w:cstheme="minorHAnsi"/>
+        </w:rPr>
+        <w:t xml:space="preserve">, </w:t>
+      </w:r>
+      <w:proofErr w:type="spellStart"/>
+      <w:r>
+        <w:rPr>
+          <w:rStyle w:val="HTMLCode"/>
+          <w:rFonts w:asciiTheme="minorHAnsi" w:hAnsiTheme="minorHAnsi" w:cstheme="minorHAnsi"/>
+        </w:rPr>
+        <w:t>num</w:t>
+      </w:r>
+      <w:proofErr w:type="spellEnd"/>
+      <w:r>
+        <w:rPr>
+          <w:rStyle w:val="HTMLCode"/>
+          <w:rFonts w:asciiTheme="minorHAnsi" w:hAnsiTheme="minorHAnsi" w:cstheme="minorHAnsi"/>
+        </w:rPr>
+        <w:t xml:space="preserve">) =&gt; </w:t>
+      </w:r>
+      <w:proofErr w:type="spellStart"/>
+      <w:r>
+        <w:rPr>
+          <w:rStyle w:val="HTMLCode"/>
+          <w:rFonts w:asciiTheme="minorHAnsi" w:hAnsiTheme="minorHAnsi" w:cstheme="minorHAnsi"/>
+        </w:rPr>
+        <w:t>acc</w:t>
+      </w:r>
+      <w:proofErr w:type="spellEnd"/>
+      <w:r>
+        <w:rPr>
+          <w:rStyle w:val="HTMLCode"/>
+          <w:rFonts w:asciiTheme="minorHAnsi" w:hAnsiTheme="minorHAnsi" w:cstheme="minorHAnsi"/>
+        </w:rPr>
+        <w:t xml:space="preserve"> + </w:t>
+      </w:r>
+      <w:proofErr w:type="spellStart"/>
+      <w:r>
+        <w:rPr>
+          <w:rStyle w:val="HTMLCode"/>
+          <w:rFonts w:asciiTheme="minorHAnsi" w:hAnsiTheme="minorHAnsi" w:cstheme="minorHAnsi"/>
+        </w:rPr>
+        <w:t>num</w:t>
+      </w:r>
+      <w:proofErr w:type="spellEnd"/>
+      <w:r>
+        <w:rPr>
+          <w:rStyle w:val="HTMLCode"/>
+          <w:rFonts w:asciiTheme="minorHAnsi" w:hAnsiTheme="minorHAnsi" w:cstheme="minorHAnsi"/>
+        </w:rPr>
+        <w:t>, 0); // 6</w:t>
+      </w:r>
+    </w:p>
+    <w:p>
+      <w:pPr>
+        <w:pStyle w:val="Heading2"/>
+        <w:spacing w:line="276" w:lineRule="auto"/>
+        <w:jc w:val="both"/>
+        <w:rPr>
+          <w:rFonts w:asciiTheme="minorHAnsi" w:hAnsiTheme="minorHAnsi" w:cstheme="minorHAnsi"/>
+          <w:color w:val="538135" w:themeColor="accent6" w:themeShade="BF"/>
+        </w:rPr>
+      </w:pPr>
+      <w:r>
+        <w:rPr>
+          <w:rFonts w:ascii="Segoe UI Symbol" w:hAnsi="Segoe UI Symbol" w:cs="Segoe UI Symbol"/>
+          <w:color w:val="538135" w:themeColor="accent6" w:themeShade="BF"/>
+        </w:rPr>
+        <w:t>✅</w:t>
+      </w:r>
+      <w:r>
+        <w:rPr>
+          <w:rFonts w:asciiTheme="minorHAnsi" w:hAnsiTheme="minorHAnsi" w:cstheme="minorHAnsi"/>
+          <w:color w:val="538135" w:themeColor="accent6" w:themeShade="BF"/>
+        </w:rPr>
+        <w:t xml:space="preserve"> Summary Table</w:t>
+      </w:r>
+    </w:p>
+    <w:tbl>
+      <w:tblPr>
+        <w:tblStyle w:val="PlainTable3"/>
+        <w:tblW w:w="10222" w:type="dxa"/>
+        <w:tblLook w:val="04A0" w:firstRow="1" w:lastRow="0" w:firstColumn="1" w:lastColumn="0" w:noHBand="0" w:noVBand="1"/>
+      </w:tblPr>
+      <w:tblGrid>
+        <w:gridCol w:w="2901"/>
+        <w:gridCol w:w="3847"/>
+        <w:gridCol w:w="3474"/>
+      </w:tblGrid>
+      <w:tr>
+        <w:trPr>
+          <w:cnfStyle w:val="100000000000" w:firstRow="1" w:lastRow="0" w:firstColumn="0" w:lastColumn="0" w:oddVBand="0" w:evenVBand="0" w:oddHBand="0" w:evenHBand="0" w:firstRowFirstColumn="0" w:firstRowLastColumn="0" w:lastRowFirstColumn="0" w:lastRowLastColumn="0"/>
+          <w:trHeight w:val="476"/>
+        </w:trPr>
+        <w:tc>
+          <w:tcPr>
+            <w:cnfStyle w:val="001000000100" w:firstRow="0" w:lastRow="0" w:firstColumn="1" w:lastColumn="0" w:oddVBand="0" w:evenVBand="0" w:oddHBand="0" w:evenHBand="0" w:firstRowFirstColumn="1" w:firstRowLastColumn="0" w:lastRowFirstColumn="0" w:lastRowLastColumn="0"/>
+            <w:tcW w:w="0" w:type="auto"/>
+            <w:hideMark/>
+          </w:tcPr>
+          <w:p>
+            <w:pPr>
+              <w:spacing w:line="276" w:lineRule="auto"/>
+              <w:jc w:val="both"/>
+              <w:rPr>
+                <w:rFonts w:cstheme="minorHAnsi"/>
+                <w:color w:val="2E74B5" w:themeColor="accent1" w:themeShade="BF"/>
+              </w:rPr>
+            </w:pPr>
+            <w:r>
+              <w:rPr>
+                <w:rFonts w:cstheme="minorHAnsi"/>
+                <w:bCs w:val="0"/>
+                <w:color w:val="2E74B5" w:themeColor="accent1" w:themeShade="BF"/>
+              </w:rPr>
+              <w:t>Feature</w:t>
+            </w:r>
+          </w:p>
+        </w:tc>
+        <w:tc>
+          <w:tcPr>
+            <w:tcW w:w="0" w:type="auto"/>
+            <w:hideMark/>
+          </w:tcPr>
+          <w:p>
+            <w:pPr>
+              <w:spacing w:line="276" w:lineRule="auto"/>
+              <w:jc w:val="both"/>
+              <w:cnfStyle w:val="100000000000" w:firstRow="1" w:lastRow="0" w:firstColumn="0" w:lastColumn="0" w:oddVBand="0" w:evenVBand="0" w:oddHBand="0" w:evenHBand="0" w:firstRowFirstColumn="0" w:firstRowLastColumn="0" w:lastRowFirstColumn="0" w:lastRowLastColumn="0"/>
+              <w:rPr>
+                <w:rFonts w:cstheme="minorHAnsi"/>
+                <w:bCs w:val="0"/>
+                <w:color w:val="2E74B5" w:themeColor="accent1" w:themeShade="BF"/>
+              </w:rPr>
+            </w:pPr>
+            <w:r>
+              <w:rPr>
+                <w:rFonts w:cstheme="minorHAnsi"/>
+                <w:bCs w:val="0"/>
+                <w:color w:val="2E74B5" w:themeColor="accent1" w:themeShade="BF"/>
+              </w:rPr>
+              <w:t>Used For</w:t>
+            </w:r>
+          </w:p>
+        </w:tc>
+        <w:tc>
+          <w:tcPr>
+            <w:tcW w:w="0" w:type="auto"/>
+            <w:hideMark/>
+          </w:tcPr>
+          <w:p>
+            <w:pPr>
+              <w:spacing w:line="276" w:lineRule="auto"/>
+              <w:jc w:val="both"/>
+              <w:cnfStyle w:val="100000000000" w:firstRow="1" w:lastRow="0" w:firstColumn="0" w:lastColumn="0" w:oddVBand="0" w:evenVBand="0" w:oddHBand="0" w:evenHBand="0" w:firstRowFirstColumn="0" w:firstRowLastColumn="0" w:lastRowFirstColumn="0" w:lastRowLastColumn="0"/>
+              <w:rPr>
+                <w:rFonts w:cstheme="minorHAnsi"/>
+                <w:bCs w:val="0"/>
+                <w:color w:val="2E74B5" w:themeColor="accent1" w:themeShade="BF"/>
+              </w:rPr>
+            </w:pPr>
+            <w:r>
+              <w:rPr>
+                <w:rFonts w:cstheme="minorHAnsi"/>
+                <w:bCs w:val="0"/>
+                <w:color w:val="2E74B5" w:themeColor="accent1" w:themeShade="BF"/>
+              </w:rPr>
+              <w:t>Example in React</w:t>
+            </w:r>
+          </w:p>
+        </w:tc>
+      </w:tr>
+      <w:tr>
+        <w:trPr>
+          <w:cnfStyle w:val="000000100000" w:firstRow="0" w:lastRow="0" w:firstColumn="0" w:lastColumn="0" w:oddVBand="0" w:evenVBand="0" w:oddHBand="1" w:evenHBand="0" w:firstRowFirstColumn="0" w:firstRowLastColumn="0" w:lastRowFirstColumn="0" w:lastRowLastColumn="0"/>
+          <w:trHeight w:val="490"/>
+        </w:trPr>
+        <w:tc>
+          <w:tcPr>
+            <w:cnfStyle w:val="001000000000" w:firstRow="0" w:lastRow="0" w:firstColumn="1" w:lastColumn="0" w:oddVBand="0" w:evenVBand="0" w:oddHBand="0" w:evenHBand="0" w:firstRowFirstColumn="0" w:firstRowLastColumn="0" w:lastRowFirstColumn="0" w:lastRowLastColumn="0"/>
+            <w:tcW w:w="0" w:type="auto"/>
+            <w:hideMark/>
+          </w:tcPr>
+          <w:p>
+            <w:pPr>
+              <w:spacing w:line="276" w:lineRule="auto"/>
+              <w:jc w:val="both"/>
+              <w:rPr>
+                <w:rFonts w:cstheme="minorHAnsi"/>
+                <w:b w:val="0"/>
+                <w:bCs w:val="0"/>
+              </w:rPr>
+            </w:pPr>
+            <w:r>
+              <w:rPr>
+                <w:rFonts w:cstheme="minorHAnsi"/>
+              </w:rPr>
+              <w:t>Arrow Functions</w:t>
+            </w:r>
+          </w:p>
+        </w:tc>
+        <w:tc>
+          <w:tcPr>
+            <w:tcW w:w="0" w:type="auto"/>
+            <w:hideMark/>
+          </w:tcPr>
+          <w:p>
+            <w:pPr>
+              <w:spacing w:line="276" w:lineRule="auto"/>
+              <w:jc w:val="both"/>
+              <w:cnfStyle w:val="000000100000" w:firstRow="0" w:lastRow="0" w:firstColumn="0" w:lastColumn="0" w:oddVBand="0" w:evenVBand="0" w:oddHBand="1" w:evenHBand="0" w:firstRowFirstColumn="0" w:firstRowLastColumn="0" w:lastRowFirstColumn="0" w:lastRowLastColumn="0"/>
+              <w:rPr>
+                <w:rFonts w:cstheme="minorHAnsi"/>
+              </w:rPr>
+            </w:pPr>
+            <w:r>
+              <w:rPr>
+                <w:rFonts w:cstheme="minorHAnsi"/>
+              </w:rPr>
+              <w:t xml:space="preserve">Short syntax, auto-bind </w:t>
+            </w:r>
+            <w:r>
+              <w:rPr>
+                <w:rStyle w:val="HTMLCode"/>
+                <w:rFonts w:asciiTheme="minorHAnsi" w:eastAsiaTheme="minorHAnsi" w:hAnsiTheme="minorHAnsi" w:cstheme="minorHAnsi"/>
+              </w:rPr>
+              <w:t>this</w:t>
+            </w:r>
+          </w:p>
+        </w:tc>
+        <w:tc>
+          <w:tcPr>
+            <w:tcW w:w="0" w:type="auto"/>
+            <w:hideMark/>
+          </w:tcPr>
+          <w:p>
+            <w:pPr>
+              <w:spacing w:line="276" w:lineRule="auto"/>
+              <w:jc w:val="both"/>
+              <w:cnfStyle w:val="000000100000" w:firstRow="0" w:lastRow="0" w:firstColumn="0" w:lastColumn="0" w:oddVBand="0" w:evenVBand="0" w:oddHBand="1" w:evenHBand="0" w:firstRowFirstColumn="0" w:firstRowLastColumn="0" w:lastRowFirstColumn="0" w:lastRowLastColumn="0"/>
+              <w:rPr>
+                <w:rFonts w:cstheme="minorHAnsi"/>
+              </w:rPr>
+            </w:pPr>
+            <w:proofErr w:type="spellStart"/>
+            <w:r>
+              <w:rPr>
+                <w:rStyle w:val="HTMLCode"/>
+                <w:rFonts w:asciiTheme="minorHAnsi" w:eastAsiaTheme="minorHAnsi" w:hAnsiTheme="minorHAnsi" w:cstheme="minorHAnsi"/>
+              </w:rPr>
+              <w:t>onClick</w:t>
+            </w:r>
+            <w:proofErr w:type="spellEnd"/>
+            <w:r>
+              <w:rPr>
+                <w:rStyle w:val="HTMLCode"/>
+                <w:rFonts w:asciiTheme="minorHAnsi" w:eastAsiaTheme="minorHAnsi" w:hAnsiTheme="minorHAnsi" w:cstheme="minorHAnsi"/>
+              </w:rPr>
+              <w:t xml:space="preserve">={() =&gt; </w:t>
+            </w:r>
+            <w:proofErr w:type="spellStart"/>
+            <w:r>
+              <w:rPr>
+                <w:rStyle w:val="HTMLCode"/>
+                <w:rFonts w:asciiTheme="minorHAnsi" w:eastAsiaTheme="minorHAnsi" w:hAnsiTheme="minorHAnsi" w:cstheme="minorHAnsi"/>
+              </w:rPr>
+              <w:t>doSomething</w:t>
+            </w:r>
+            <w:proofErr w:type="spellEnd"/>
+            <w:r>
+              <w:rPr>
+                <w:rStyle w:val="HTMLCode"/>
+                <w:rFonts w:asciiTheme="minorHAnsi" w:eastAsiaTheme="minorHAnsi" w:hAnsiTheme="minorHAnsi" w:cstheme="minorHAnsi"/>
+              </w:rPr>
+              <w:t>()}</w:t>
+            </w:r>
+          </w:p>
+        </w:tc>
+      </w:tr>
+      <w:tr>
+        <w:trPr>
+          <w:trHeight w:val="476"/>
+        </w:trPr>
+        <w:tc>
+          <w:tcPr>
+            <w:cnfStyle w:val="001000000000" w:firstRow="0" w:lastRow="0" w:firstColumn="1" w:lastColumn="0" w:oddVBand="0" w:evenVBand="0" w:oddHBand="0" w:evenHBand="0" w:firstRowFirstColumn="0" w:firstRowLastColumn="0" w:lastRowFirstColumn="0" w:lastRowLastColumn="0"/>
+            <w:tcW w:w="0" w:type="auto"/>
+            <w:hideMark/>
+          </w:tcPr>
+          <w:p>
+            <w:pPr>
+              <w:spacing w:line="276" w:lineRule="auto"/>
+              <w:jc w:val="both"/>
+              <w:rPr>
+                <w:rFonts w:cstheme="minorHAnsi"/>
+              </w:rPr>
+            </w:pPr>
+            <w:r>
+              <w:rPr>
+                <w:rStyle w:val="HTMLCode"/>
+                <w:rFonts w:asciiTheme="minorHAnsi" w:eastAsiaTheme="minorHAnsi" w:hAnsiTheme="minorHAnsi" w:cstheme="minorHAnsi"/>
+              </w:rPr>
+              <w:t>let</w:t>
+            </w:r>
+            <w:r>
+              <w:rPr>
+                <w:rFonts w:cstheme="minorHAnsi"/>
+              </w:rPr>
+              <w:t xml:space="preserve"> &amp; </w:t>
+            </w:r>
+            <w:r>
+              <w:rPr>
+                <w:rStyle w:val="HTMLCode"/>
+                <w:rFonts w:asciiTheme="minorHAnsi" w:eastAsiaTheme="minorHAnsi" w:hAnsiTheme="minorHAnsi" w:cstheme="minorHAnsi"/>
+              </w:rPr>
+              <w:t>const</w:t>
+            </w:r>
+          </w:p>
+        </w:tc>
+        <w:tc>
+          <w:tcPr>
+            <w:tcW w:w="0" w:type="auto"/>
+            <w:hideMark/>
+          </w:tcPr>
+          <w:p>
+            <w:pPr>
+              <w:spacing w:line="276" w:lineRule="auto"/>
+              <w:jc w:val="both"/>
+              <w:cnfStyle w:val="000000000000" w:firstRow="0" w:lastRow="0" w:firstColumn="0" w:lastColumn="0" w:oddVBand="0" w:evenVBand="0" w:oddHBand="0" w:evenHBand="0" w:firstRowFirstColumn="0" w:firstRowLastColumn="0" w:lastRowFirstColumn="0" w:lastRowLastColumn="0"/>
+              <w:rPr>
+                <w:rFonts w:cstheme="minorHAnsi"/>
+              </w:rPr>
+            </w:pPr>
+            <w:r>
+              <w:rPr>
+                <w:rFonts w:cstheme="minorHAnsi"/>
+              </w:rPr>
+              <w:t>Variable declaration</w:t>
+            </w:r>
+          </w:p>
+        </w:tc>
+        <w:tc>
+          <w:tcPr>
+            <w:tcW w:w="0" w:type="auto"/>
+            <w:hideMark/>
+          </w:tcPr>
+          <w:p>
+            <w:pPr>
+              <w:spacing w:line="276" w:lineRule="auto"/>
+              <w:jc w:val="both"/>
+              <w:cnfStyle w:val="000000000000" w:firstRow="0" w:lastRow="0" w:firstColumn="0" w:lastColumn="0" w:oddVBand="0" w:evenVBand="0" w:oddHBand="0" w:evenHBand="0" w:firstRowFirstColumn="0" w:firstRowLastColumn="0" w:lastRowFirstColumn="0" w:lastRowLastColumn="0"/>
+              <w:rPr>
+                <w:rFonts w:cstheme="minorHAnsi"/>
+              </w:rPr>
+            </w:pPr>
+            <w:proofErr w:type="spellStart"/>
+            <w:r>
+              <w:rPr>
+                <w:rStyle w:val="HTMLCode"/>
+                <w:rFonts w:asciiTheme="minorHAnsi" w:eastAsiaTheme="minorHAnsi" w:hAnsiTheme="minorHAnsi" w:cstheme="minorHAnsi"/>
+              </w:rPr>
+              <w:t>const</w:t>
+            </w:r>
+            <w:proofErr w:type="spellEnd"/>
+            <w:r>
+              <w:rPr>
+                <w:rStyle w:val="HTMLCode"/>
+                <w:rFonts w:asciiTheme="minorHAnsi" w:eastAsiaTheme="minorHAnsi" w:hAnsiTheme="minorHAnsi" w:cstheme="minorHAnsi"/>
+              </w:rPr>
+              <w:t xml:space="preserve"> </w:t>
+            </w:r>
+            <w:proofErr w:type="spellStart"/>
+            <w:r>
+              <w:rPr>
+                <w:rStyle w:val="HTMLCode"/>
+                <w:rFonts w:asciiTheme="minorHAnsi" w:eastAsiaTheme="minorHAnsi" w:hAnsiTheme="minorHAnsi" w:cstheme="minorHAnsi"/>
+              </w:rPr>
+              <w:t>MyComponent</w:t>
+            </w:r>
+            <w:proofErr w:type="spellEnd"/>
+            <w:r>
+              <w:rPr>
+                <w:rStyle w:val="HTMLCode"/>
+                <w:rFonts w:asciiTheme="minorHAnsi" w:eastAsiaTheme="minorHAnsi" w:hAnsiTheme="minorHAnsi" w:cstheme="minorHAnsi"/>
+              </w:rPr>
+              <w:t xml:space="preserve"> = () =&gt; {}</w:t>
+            </w:r>
+          </w:p>
+        </w:tc>
+      </w:tr>
+      <w:tr>
+        <w:trPr>
+          <w:cnfStyle w:val="000000100000" w:firstRow="0" w:lastRow="0" w:firstColumn="0" w:lastColumn="0" w:oddVBand="0" w:evenVBand="0" w:oddHBand="1" w:evenHBand="0" w:firstRowFirstColumn="0" w:firstRowLastColumn="0" w:lastRowFirstColumn="0" w:lastRowLastColumn="0"/>
+          <w:trHeight w:val="490"/>
+        </w:trPr>
+        <w:tc>
+          <w:tcPr>
+            <w:cnfStyle w:val="001000000000" w:firstRow="0" w:lastRow="0" w:firstColumn="1" w:lastColumn="0" w:oddVBand="0" w:evenVBand="0" w:oddHBand="0" w:evenHBand="0" w:firstRowFirstColumn="0" w:firstRowLastColumn="0" w:lastRowFirstColumn="0" w:lastRowLastColumn="0"/>
+            <w:tcW w:w="0" w:type="auto"/>
+            <w:hideMark/>
+          </w:tcPr>
+          <w:p>
+            <w:pPr>
+              <w:spacing w:line="276" w:lineRule="auto"/>
+              <w:jc w:val="both"/>
+              <w:rPr>
+                <w:rFonts w:cstheme="minorHAnsi"/>
+              </w:rPr>
+            </w:pPr>
+            <w:r>
+              <w:rPr>
+                <w:rFonts w:cstheme="minorHAnsi"/>
+              </w:rPr>
+              <w:t>Template Literals</w:t>
+            </w:r>
+          </w:p>
+        </w:tc>
+        <w:tc>
+          <w:tcPr>
+            <w:tcW w:w="0" w:type="auto"/>
+            <w:hideMark/>
+          </w:tcPr>
+          <w:p>
+            <w:pPr>
+              <w:spacing w:line="276" w:lineRule="auto"/>
+              <w:jc w:val="both"/>
+              <w:cnfStyle w:val="000000100000" w:firstRow="0" w:lastRow="0" w:firstColumn="0" w:lastColumn="0" w:oddVBand="0" w:evenVBand="0" w:oddHBand="1" w:evenHBand="0" w:firstRowFirstColumn="0" w:firstRowLastColumn="0" w:lastRowFirstColumn="0" w:lastRowLastColumn="0"/>
+              <w:rPr>
+                <w:rFonts w:cstheme="minorHAnsi"/>
+              </w:rPr>
+            </w:pPr>
+            <w:r>
+              <w:rPr>
+                <w:rFonts w:cstheme="minorHAnsi"/>
+              </w:rPr>
+              <w:t>Interpolated strings</w:t>
+            </w:r>
+          </w:p>
+        </w:tc>
+        <w:tc>
+          <w:tcPr>
+            <w:tcW w:w="0" w:type="auto"/>
+            <w:hideMark/>
+          </w:tcPr>
+          <w:p>
+            <w:pPr>
+              <w:spacing w:line="276" w:lineRule="auto"/>
+              <w:jc w:val="both"/>
+              <w:cnfStyle w:val="000000100000" w:firstRow="0" w:lastRow="0" w:firstColumn="0" w:lastColumn="0" w:oddVBand="0" w:evenVBand="0" w:oddHBand="1" w:evenHBand="0" w:firstRowFirstColumn="0" w:firstRowLastColumn="0" w:lastRowFirstColumn="0" w:lastRowLastColumn="0"/>
+              <w:rPr>
+                <w:rFonts w:cstheme="minorHAnsi"/>
+              </w:rPr>
+            </w:pPr>
+            <w:r>
+              <w:rPr>
+                <w:rStyle w:val="HTMLCode"/>
+                <w:rFonts w:asciiTheme="minorHAnsi" w:eastAsiaTheme="minorHAnsi" w:hAnsiTheme="minorHAnsi" w:cstheme="minorHAnsi"/>
+              </w:rPr>
+              <w:t>Hello, ${user}</w:t>
+            </w:r>
+          </w:p>
+        </w:tc>
+      </w:tr>
+      <w:tr>
+        <w:trPr>
+          <w:trHeight w:val="476"/>
+        </w:trPr>
+        <w:tc>
+          <w:tcPr>
+            <w:cnfStyle w:val="001000000000" w:firstRow="0" w:lastRow="0" w:firstColumn="1" w:lastColumn="0" w:oddVBand="0" w:evenVBand="0" w:oddHBand="0" w:evenHBand="0" w:firstRowFirstColumn="0" w:firstRowLastColumn="0" w:lastRowFirstColumn="0" w:lastRowLastColumn="0"/>
+            <w:tcW w:w="0" w:type="auto"/>
+            <w:hideMark/>
+          </w:tcPr>
+          <w:p>
+            <w:pPr>
+              <w:spacing w:line="276" w:lineRule="auto"/>
+              <w:jc w:val="both"/>
+              <w:rPr>
+                <w:rFonts w:cstheme="minorHAnsi"/>
+              </w:rPr>
+            </w:pPr>
+            <w:r>
+              <w:rPr>
+                <w:rFonts w:cstheme="minorHAnsi"/>
+              </w:rPr>
+              <w:t>Destructuring</w:t>
+            </w:r>
+          </w:p>
+        </w:tc>
+        <w:tc>
+          <w:tcPr>
+            <w:tcW w:w="0" w:type="auto"/>
+            <w:hideMark/>
+          </w:tcPr>
+          <w:p>
+            <w:pPr>
+              <w:spacing w:line="276" w:lineRule="auto"/>
+              <w:jc w:val="both"/>
+              <w:cnfStyle w:val="000000000000" w:firstRow="0" w:lastRow="0" w:firstColumn="0" w:lastColumn="0" w:oddVBand="0" w:evenVBand="0" w:oddHBand="0" w:evenHBand="0" w:firstRowFirstColumn="0" w:firstRowLastColumn="0" w:lastRowFirstColumn="0" w:lastRowLastColumn="0"/>
+              <w:rPr>
+                <w:rFonts w:cstheme="minorHAnsi"/>
+              </w:rPr>
+            </w:pPr>
+            <w:r>
+              <w:rPr>
+                <w:rFonts w:cstheme="minorHAnsi"/>
+              </w:rPr>
+              <w:t>Extract values from arrays/objects</w:t>
+            </w:r>
+          </w:p>
+        </w:tc>
+        <w:tc>
+          <w:tcPr>
+            <w:tcW w:w="0" w:type="auto"/>
+            <w:hideMark/>
+          </w:tcPr>
+          <w:p>
+            <w:pPr>
+              <w:spacing w:line="276" w:lineRule="auto"/>
+              <w:jc w:val="both"/>
+              <w:cnfStyle w:val="000000000000" w:firstRow="0" w:lastRow="0" w:firstColumn="0" w:lastColumn="0" w:oddVBand="0" w:evenVBand="0" w:oddHBand="0" w:evenHBand="0" w:firstRowFirstColumn="0" w:firstRowLastColumn="0" w:lastRowFirstColumn="0" w:lastRowLastColumn="0"/>
+              <w:rPr>
+                <w:rFonts w:cstheme="minorHAnsi"/>
+              </w:rPr>
+            </w:pPr>
+            <w:proofErr w:type="spellStart"/>
+            <w:r>
+              <w:rPr>
+                <w:rStyle w:val="HTMLCode"/>
+                <w:rFonts w:asciiTheme="minorHAnsi" w:eastAsiaTheme="minorHAnsi" w:hAnsiTheme="minorHAnsi" w:cstheme="minorHAnsi"/>
+              </w:rPr>
+              <w:t>const</w:t>
+            </w:r>
+            <w:proofErr w:type="spellEnd"/>
+            <w:r>
+              <w:rPr>
+                <w:rStyle w:val="HTMLCode"/>
+                <w:rFonts w:asciiTheme="minorHAnsi" w:eastAsiaTheme="minorHAnsi" w:hAnsiTheme="minorHAnsi" w:cstheme="minorHAnsi"/>
+              </w:rPr>
+              <w:t xml:space="preserve"> { name } = props;</w:t>
+            </w:r>
+          </w:p>
+        </w:tc>
+      </w:tr>
+      <w:tr>
+        <w:trPr>
+          <w:cnfStyle w:val="000000100000" w:firstRow="0" w:lastRow="0" w:firstColumn="0" w:lastColumn="0" w:oddVBand="0" w:evenVBand="0" w:oddHBand="1" w:evenHBand="0" w:firstRowFirstColumn="0" w:firstRowLastColumn="0" w:lastRowFirstColumn="0" w:lastRowLastColumn="0"/>
+          <w:trHeight w:val="490"/>
+        </w:trPr>
+        <w:tc>
+          <w:tcPr>
+            <w:cnfStyle w:val="001000000000" w:firstRow="0" w:lastRow="0" w:firstColumn="1" w:lastColumn="0" w:oddVBand="0" w:evenVBand="0" w:oddHBand="0" w:evenHBand="0" w:firstRowFirstColumn="0" w:firstRowLastColumn="0" w:lastRowFirstColumn="0" w:lastRowLastColumn="0"/>
+            <w:tcW w:w="0" w:type="auto"/>
+            <w:hideMark/>
+          </w:tcPr>
+          <w:p>
+            <w:pPr>
+              <w:spacing w:line="276" w:lineRule="auto"/>
+              <w:jc w:val="both"/>
+              <w:rPr>
+                <w:rFonts w:cstheme="minorHAnsi"/>
+              </w:rPr>
+            </w:pPr>
+            <w:r>
+              <w:rPr>
+                <w:rFonts w:cstheme="minorHAnsi"/>
+              </w:rPr>
+              <w:t>Spread/Rest Operators</w:t>
+            </w:r>
+          </w:p>
+        </w:tc>
+        <w:tc>
+          <w:tcPr>
+            <w:tcW w:w="0" w:type="auto"/>
+            <w:hideMark/>
+          </w:tcPr>
+          <w:p>
+            <w:pPr>
+              <w:spacing w:line="276" w:lineRule="auto"/>
+              <w:jc w:val="both"/>
+              <w:cnfStyle w:val="000000100000" w:firstRow="0" w:lastRow="0" w:firstColumn="0" w:lastColumn="0" w:oddVBand="0" w:evenVBand="0" w:oddHBand="1" w:evenHBand="0" w:firstRowFirstColumn="0" w:firstRowLastColumn="0" w:lastRowFirstColumn="0" w:lastRowLastColumn="0"/>
+              <w:rPr>
+                <w:rFonts w:cstheme="minorHAnsi"/>
+              </w:rPr>
+            </w:pPr>
+            <w:r>
+              <w:rPr>
+                <w:rFonts w:cstheme="minorHAnsi"/>
+              </w:rPr>
+              <w:t xml:space="preserve">Copy/merge or gather </w:t>
+            </w:r>
+            <w:proofErr w:type="spellStart"/>
+            <w:r>
+              <w:rPr>
+                <w:rFonts w:cstheme="minorHAnsi"/>
+              </w:rPr>
+              <w:t>args</w:t>
+            </w:r>
+            <w:proofErr w:type="spellEnd"/>
+          </w:p>
+        </w:tc>
+        <w:tc>
+          <w:tcPr>
+            <w:tcW w:w="0" w:type="auto"/>
+            <w:hideMark/>
+          </w:tcPr>
+          <w:p>
+            <w:pPr>
+              <w:spacing w:line="276" w:lineRule="auto"/>
+              <w:jc w:val="both"/>
+              <w:cnfStyle w:val="000000100000" w:firstRow="0" w:lastRow="0" w:firstColumn="0" w:lastColumn="0" w:oddVBand="0" w:evenVBand="0" w:oddHBand="1" w:evenHBand="0" w:firstRowFirstColumn="0" w:firstRowLastColumn="0" w:lastRowFirstColumn="0" w:lastRowLastColumn="0"/>
+              <w:rPr>
+                <w:rFonts w:cstheme="minorHAnsi"/>
+              </w:rPr>
+            </w:pPr>
+            <w:r>
+              <w:rPr>
+                <w:rStyle w:val="HTMLCode"/>
+                <w:rFonts w:asciiTheme="minorHAnsi" w:eastAsiaTheme="minorHAnsi" w:hAnsiTheme="minorHAnsi" w:cstheme="minorHAnsi"/>
+              </w:rPr>
+              <w:t>&lt;Component {...props} /&gt;</w:t>
+            </w:r>
+          </w:p>
+        </w:tc>
+      </w:tr>
+      <w:tr>
+        <w:trPr>
+          <w:trHeight w:val="476"/>
+        </w:trPr>
+        <w:tc>
+          <w:tcPr>
+            <w:cnfStyle w:val="001000000000" w:firstRow="0" w:lastRow="0" w:firstColumn="1" w:lastColumn="0" w:oddVBand="0" w:evenVBand="0" w:oddHBand="0" w:evenHBand="0" w:firstRowFirstColumn="0" w:firstRowLastColumn="0" w:lastRowFirstColumn="0" w:lastRowLastColumn="0"/>
+            <w:tcW w:w="0" w:type="auto"/>
+            <w:hideMark/>
+          </w:tcPr>
+          <w:p>
+            <w:pPr>
+              <w:spacing w:line="276" w:lineRule="auto"/>
+              <w:jc w:val="both"/>
+              <w:rPr>
+                <w:rFonts w:cstheme="minorHAnsi"/>
+              </w:rPr>
+            </w:pPr>
+            <w:r>
+              <w:rPr>
+                <w:rFonts w:cstheme="minorHAnsi"/>
+              </w:rPr>
+              <w:t>Default Parameters</w:t>
+            </w:r>
+          </w:p>
+        </w:tc>
+        <w:tc>
+          <w:tcPr>
+            <w:tcW w:w="0" w:type="auto"/>
+            <w:hideMark/>
+          </w:tcPr>
+          <w:p>
+            <w:pPr>
+              <w:spacing w:line="276" w:lineRule="auto"/>
+              <w:jc w:val="both"/>
+              <w:cnfStyle w:val="000000000000" w:firstRow="0" w:lastRow="0" w:firstColumn="0" w:lastColumn="0" w:oddVBand="0" w:evenVBand="0" w:oddHBand="0" w:evenHBand="0" w:firstRowFirstColumn="0" w:firstRowLastColumn="0" w:lastRowFirstColumn="0" w:lastRowLastColumn="0"/>
+              <w:rPr>
+                <w:rFonts w:cstheme="minorHAnsi"/>
+              </w:rPr>
+            </w:pPr>
+            <w:r>
+              <w:rPr>
+                <w:rFonts w:cstheme="minorHAnsi"/>
+              </w:rPr>
+              <w:t>Provide default prop/function values</w:t>
+            </w:r>
+          </w:p>
+        </w:tc>
+        <w:tc>
+          <w:tcPr>
+            <w:tcW w:w="0" w:type="auto"/>
+            <w:hideMark/>
+          </w:tcPr>
+          <w:p>
+            <w:pPr>
+              <w:spacing w:line="276" w:lineRule="auto"/>
+              <w:jc w:val="both"/>
+              <w:cnfStyle w:val="000000000000" w:firstRow="0" w:lastRow="0" w:firstColumn="0" w:lastColumn="0" w:oddVBand="0" w:evenVBand="0" w:oddHBand="0" w:evenHBand="0" w:firstRowFirstColumn="0" w:firstRowLastColumn="0" w:lastRowFirstColumn="0" w:lastRowLastColumn="0"/>
+              <w:rPr>
+                <w:rFonts w:cstheme="minorHAnsi"/>
+              </w:rPr>
+            </w:pPr>
+            <w:r>
+              <w:rPr>
+                <w:rStyle w:val="HTMLCode"/>
+                <w:rFonts w:asciiTheme="minorHAnsi" w:eastAsiaTheme="minorHAnsi" w:hAnsiTheme="minorHAnsi" w:cstheme="minorHAnsi"/>
+              </w:rPr>
+              <w:t>function greet(name = 'Guest')</w:t>
+            </w:r>
+          </w:p>
+        </w:tc>
+      </w:tr>
+      <w:tr>
+        <w:trPr>
+          <w:cnfStyle w:val="000000100000" w:firstRow="0" w:lastRow="0" w:firstColumn="0" w:lastColumn="0" w:oddVBand="0" w:evenVBand="0" w:oddHBand="1" w:evenHBand="0" w:firstRowFirstColumn="0" w:firstRowLastColumn="0" w:lastRowFirstColumn="0" w:lastRowLastColumn="0"/>
+          <w:trHeight w:val="490"/>
+        </w:trPr>
+        <w:tc>
+          <w:tcPr>
+            <w:cnfStyle w:val="001000000000" w:firstRow="0" w:lastRow="0" w:firstColumn="1" w:lastColumn="0" w:oddVBand="0" w:evenVBand="0" w:oddHBand="0" w:evenHBand="0" w:firstRowFirstColumn="0" w:firstRowLastColumn="0" w:lastRowFirstColumn="0" w:lastRowLastColumn="0"/>
+            <w:tcW w:w="0" w:type="auto"/>
+            <w:hideMark/>
+          </w:tcPr>
+          <w:p>
+            <w:pPr>
+              <w:spacing w:line="276" w:lineRule="auto"/>
+              <w:jc w:val="both"/>
+              <w:rPr>
+                <w:rFonts w:cstheme="minorHAnsi"/>
+              </w:rPr>
+            </w:pPr>
+            <w:r>
+              <w:rPr>
+                <w:rFonts w:cstheme="minorHAnsi"/>
+              </w:rPr>
+              <w:t xml:space="preserve">Classes &amp; </w:t>
+            </w:r>
+            <w:r>
+              <w:rPr>
+                <w:rStyle w:val="HTMLCode"/>
+                <w:rFonts w:asciiTheme="minorHAnsi" w:eastAsiaTheme="minorHAnsi" w:hAnsiTheme="minorHAnsi" w:cstheme="minorHAnsi"/>
+              </w:rPr>
+              <w:t>this</w:t>
+            </w:r>
+          </w:p>
+        </w:tc>
+        <w:tc>
+          <w:tcPr>
+            <w:tcW w:w="0" w:type="auto"/>
+            <w:hideMark/>
+          </w:tcPr>
+          <w:p>
+            <w:pPr>
+              <w:spacing w:line="276" w:lineRule="auto"/>
+              <w:jc w:val="both"/>
+              <w:cnfStyle w:val="000000100000" w:firstRow="0" w:lastRow="0" w:firstColumn="0" w:lastColumn="0" w:oddVBand="0" w:evenVBand="0" w:oddHBand="1" w:evenHBand="0" w:firstRowFirstColumn="0" w:firstRowLastColumn="0" w:lastRowFirstColumn="0" w:lastRowLastColumn="0"/>
+              <w:rPr>
+                <w:rFonts w:cstheme="minorHAnsi"/>
+              </w:rPr>
+            </w:pPr>
+            <w:r>
+              <w:rPr>
+                <w:rFonts w:cstheme="minorHAnsi"/>
+              </w:rPr>
+              <w:t>Class components, OOP</w:t>
+            </w:r>
+          </w:p>
+        </w:tc>
+        <w:tc>
+          <w:tcPr>
+            <w:tcW w:w="0" w:type="auto"/>
+            <w:hideMark/>
+          </w:tcPr>
+          <w:p>
+            <w:pPr>
+              <w:spacing w:line="276" w:lineRule="auto"/>
+              <w:jc w:val="both"/>
+              <w:cnfStyle w:val="000000100000" w:firstRow="0" w:lastRow="0" w:firstColumn="0" w:lastColumn="0" w:oddVBand="0" w:evenVBand="0" w:oddHBand="1" w:evenHBand="0" w:firstRowFirstColumn="0" w:firstRowLastColumn="0" w:lastRowFirstColumn="0" w:lastRowLastColumn="0"/>
+              <w:rPr>
+                <w:rFonts w:cstheme="minorHAnsi"/>
+              </w:rPr>
+            </w:pPr>
+            <w:r>
+              <w:rPr>
+                <w:rStyle w:val="HTMLCode"/>
+                <w:rFonts w:asciiTheme="minorHAnsi" w:eastAsiaTheme="minorHAnsi" w:hAnsiTheme="minorHAnsi" w:cstheme="minorHAnsi"/>
+              </w:rPr>
+              <w:t xml:space="preserve">class App extends </w:t>
+            </w:r>
+            <w:proofErr w:type="spellStart"/>
+            <w:r>
+              <w:rPr>
+                <w:rStyle w:val="HTMLCode"/>
+                <w:rFonts w:asciiTheme="minorHAnsi" w:eastAsiaTheme="minorHAnsi" w:hAnsiTheme="minorHAnsi" w:cstheme="minorHAnsi"/>
+              </w:rPr>
+              <w:t>React.Component</w:t>
+            </w:r>
+            <w:proofErr w:type="spellEnd"/>
+          </w:p>
+        </w:tc>
+      </w:tr>
+      <w:tr>
+        <w:trPr>
+          <w:trHeight w:val="476"/>
+        </w:trPr>
+        <w:tc>
+          <w:tcPr>
+            <w:cnfStyle w:val="001000000000" w:firstRow="0" w:lastRow="0" w:firstColumn="1" w:lastColumn="0" w:oddVBand="0" w:evenVBand="0" w:oddHBand="0" w:evenHBand="0" w:firstRowFirstColumn="0" w:firstRowLastColumn="0" w:lastRowFirstColumn="0" w:lastRowLastColumn="0"/>
+            <w:tcW w:w="0" w:type="auto"/>
+            <w:hideMark/>
+          </w:tcPr>
+          <w:p>
+            <w:pPr>
+              <w:spacing w:line="276" w:lineRule="auto"/>
+              <w:jc w:val="both"/>
+              <w:rPr>
+                <w:rFonts w:cstheme="minorHAnsi"/>
+              </w:rPr>
+            </w:pPr>
+            <w:r>
+              <w:rPr>
+                <w:rFonts w:cstheme="minorHAnsi"/>
+              </w:rPr>
+              <w:t>Modules</w:t>
+            </w:r>
+          </w:p>
+        </w:tc>
+        <w:tc>
+          <w:tcPr>
+            <w:tcW w:w="0" w:type="auto"/>
+            <w:hideMark/>
+          </w:tcPr>
+          <w:p>
+            <w:pPr>
+              <w:spacing w:line="276" w:lineRule="auto"/>
+              <w:jc w:val="both"/>
+              <w:cnfStyle w:val="000000000000" w:firstRow="0" w:lastRow="0" w:firstColumn="0" w:lastColumn="0" w:oddVBand="0" w:evenVBand="0" w:oddHBand="0" w:evenHBand="0" w:firstRowFirstColumn="0" w:firstRowLastColumn="0" w:lastRowFirstColumn="0" w:lastRowLastColumn="0"/>
+              <w:rPr>
+                <w:rFonts w:cstheme="minorHAnsi"/>
+              </w:rPr>
+            </w:pPr>
+            <w:r>
+              <w:rPr>
+                <w:rFonts w:cstheme="minorHAnsi"/>
+              </w:rPr>
+              <w:t>Reusable code</w:t>
+            </w:r>
+          </w:p>
+        </w:tc>
+        <w:tc>
+          <w:tcPr>
+            <w:tcW w:w="0" w:type="auto"/>
+            <w:hideMark/>
+          </w:tcPr>
+          <w:p>
+            <w:pPr>
+              <w:spacing w:line="276" w:lineRule="auto"/>
+              <w:jc w:val="both"/>
+              <w:cnfStyle w:val="000000000000" w:firstRow="0" w:lastRow="0" w:firstColumn="0" w:lastColumn="0" w:oddVBand="0" w:evenVBand="0" w:oddHBand="0" w:evenHBand="0" w:firstRowFirstColumn="0" w:firstRowLastColumn="0" w:lastRowFirstColumn="0" w:lastRowLastColumn="0"/>
+              <w:rPr>
+                <w:rFonts w:cstheme="minorHAnsi"/>
+              </w:rPr>
+            </w:pPr>
+            <w:r>
+              <w:rPr>
+                <w:rStyle w:val="HTMLCode"/>
+                <w:rFonts w:asciiTheme="minorHAnsi" w:eastAsiaTheme="minorHAnsi" w:hAnsiTheme="minorHAnsi" w:cstheme="minorHAnsi"/>
+              </w:rPr>
+              <w:t>import Header from './Header'</w:t>
+            </w:r>
+          </w:p>
+        </w:tc>
+      </w:tr>
+      <w:tr>
+        <w:trPr>
+          <w:cnfStyle w:val="000000100000" w:firstRow="0" w:lastRow="0" w:firstColumn="0" w:lastColumn="0" w:oddVBand="0" w:evenVBand="0" w:oddHBand="1" w:evenHBand="0" w:firstRowFirstColumn="0" w:firstRowLastColumn="0" w:lastRowFirstColumn="0" w:lastRowLastColumn="0"/>
+          <w:trHeight w:val="490"/>
+        </w:trPr>
+        <w:tc>
+          <w:tcPr>
+            <w:cnfStyle w:val="001000000000" w:firstRow="0" w:lastRow="0" w:firstColumn="1" w:lastColumn="0" w:oddVBand="0" w:evenVBand="0" w:oddHBand="0" w:evenHBand="0" w:firstRowFirstColumn="0" w:firstRowLastColumn="0" w:lastRowFirstColumn="0" w:lastRowLastColumn="0"/>
+            <w:tcW w:w="0" w:type="auto"/>
+            <w:hideMark/>
+          </w:tcPr>
+          <w:p>
+            <w:pPr>
+              <w:spacing w:line="276" w:lineRule="auto"/>
+              <w:jc w:val="both"/>
+              <w:rPr>
+                <w:rFonts w:cstheme="minorHAnsi"/>
+              </w:rPr>
+            </w:pPr>
+            <w:r>
+              <w:rPr>
+                <w:rFonts w:cstheme="minorHAnsi"/>
+              </w:rPr>
+              <w:t>Promises/Async-Await</w:t>
+            </w:r>
+          </w:p>
+        </w:tc>
+        <w:tc>
+          <w:tcPr>
+            <w:tcW w:w="0" w:type="auto"/>
+            <w:hideMark/>
+          </w:tcPr>
+          <w:p>
+            <w:pPr>
+              <w:spacing w:line="276" w:lineRule="auto"/>
+              <w:jc w:val="both"/>
+              <w:cnfStyle w:val="000000100000" w:firstRow="0" w:lastRow="0" w:firstColumn="0" w:lastColumn="0" w:oddVBand="0" w:evenVBand="0" w:oddHBand="1" w:evenHBand="0" w:firstRowFirstColumn="0" w:firstRowLastColumn="0" w:lastRowFirstColumn="0" w:lastRowLastColumn="0"/>
+              <w:rPr>
+                <w:rFonts w:cstheme="minorHAnsi"/>
+              </w:rPr>
+            </w:pPr>
+            <w:r>
+              <w:rPr>
+                <w:rFonts w:cstheme="minorHAnsi"/>
+              </w:rPr>
+              <w:t xml:space="preserve">API calls, </w:t>
+            </w:r>
+            <w:proofErr w:type="spellStart"/>
+            <w:r>
+              <w:rPr>
+                <w:rFonts w:cstheme="minorHAnsi"/>
+              </w:rPr>
+              <w:t>async</w:t>
+            </w:r>
+            <w:proofErr w:type="spellEnd"/>
+            <w:r>
+              <w:rPr>
+                <w:rFonts w:cstheme="minorHAnsi"/>
+              </w:rPr>
+              <w:t xml:space="preserve"> code</w:t>
+            </w:r>
+          </w:p>
+        </w:tc>
+        <w:tc>
+          <w:tcPr>
+            <w:tcW w:w="0" w:type="auto"/>
+            <w:hideMark/>
+          </w:tcPr>
+          <w:p>
+            <w:pPr>
+              <w:spacing w:line="276" w:lineRule="auto"/>
+              <w:jc w:val="both"/>
+              <w:cnfStyle w:val="000000100000" w:firstRow="0" w:lastRow="0" w:firstColumn="0" w:lastColumn="0" w:oddVBand="0" w:evenVBand="0" w:oddHBand="1" w:evenHBand="0" w:firstRowFirstColumn="0" w:firstRowLastColumn="0" w:lastRowFirstColumn="0" w:lastRowLastColumn="0"/>
+              <w:rPr>
+                <w:rFonts w:cstheme="minorHAnsi"/>
+              </w:rPr>
+            </w:pPr>
+            <w:proofErr w:type="spellStart"/>
+            <w:proofErr w:type="gramStart"/>
+            <w:r>
+              <w:rPr>
+                <w:rStyle w:val="HTMLCode"/>
+                <w:rFonts w:asciiTheme="minorHAnsi" w:eastAsiaTheme="minorHAnsi" w:hAnsiTheme="minorHAnsi" w:cstheme="minorHAnsi"/>
+              </w:rPr>
+              <w:t>useEffect</w:t>
+            </w:r>
+            <w:proofErr w:type="spellEnd"/>
+            <w:r>
+              <w:rPr>
+                <w:rStyle w:val="HTMLCode"/>
+                <w:rFonts w:asciiTheme="minorHAnsi" w:eastAsiaTheme="minorHAnsi" w:hAnsiTheme="minorHAnsi" w:cstheme="minorHAnsi"/>
+              </w:rPr>
+              <w:t>(</w:t>
+            </w:r>
+            <w:proofErr w:type="gramEnd"/>
+            <w:r>
+              <w:rPr>
+                <w:rStyle w:val="HTMLCode"/>
+                <w:rFonts w:asciiTheme="minorHAnsi" w:eastAsiaTheme="minorHAnsi" w:hAnsiTheme="minorHAnsi" w:cstheme="minorHAnsi"/>
+              </w:rPr>
+              <w:t>() =&gt; { fetch... })</w:t>
+            </w:r>
+          </w:p>
+        </w:tc>
+      </w:tr>
+      <w:tr>
+        <w:trPr>
+          <w:trHeight w:val="476"/>
+        </w:trPr>
+        <w:tc>
+          <w:tcPr>
+            <w:cnfStyle w:val="001000000000" w:firstRow="0" w:lastRow="0" w:firstColumn="1" w:lastColumn="0" w:oddVBand="0" w:evenVBand="0" w:oddHBand="0" w:evenHBand="0" w:firstRowFirstColumn="0" w:firstRowLastColumn="0" w:lastRowFirstColumn="0" w:lastRowLastColumn="0"/>
+            <w:tcW w:w="0" w:type="auto"/>
+            <w:hideMark/>
+          </w:tcPr>
+          <w:p>
+            <w:pPr>
+              <w:spacing w:line="276" w:lineRule="auto"/>
+              <w:jc w:val="both"/>
+              <w:rPr>
+                <w:rFonts w:cstheme="minorHAnsi"/>
+              </w:rPr>
+            </w:pPr>
+            <w:r>
+              <w:rPr>
+                <w:rFonts w:cstheme="minorHAnsi"/>
+              </w:rPr>
+              <w:t>Array Methods</w:t>
+            </w:r>
+          </w:p>
+        </w:tc>
+        <w:tc>
+          <w:tcPr>
+            <w:tcW w:w="0" w:type="auto"/>
+            <w:hideMark/>
+          </w:tcPr>
+          <w:p>
+            <w:pPr>
+              <w:spacing w:line="276" w:lineRule="auto"/>
+              <w:jc w:val="both"/>
+              <w:cnfStyle w:val="000000000000" w:firstRow="0" w:lastRow="0" w:firstColumn="0" w:lastColumn="0" w:oddVBand="0" w:evenVBand="0" w:oddHBand="0" w:evenHBand="0" w:firstRowFirstColumn="0" w:firstRowLastColumn="0" w:lastRowFirstColumn="0" w:lastRowLastColumn="0"/>
+              <w:rPr>
+                <w:rFonts w:cstheme="minorHAnsi"/>
+              </w:rPr>
+            </w:pPr>
+            <w:r>
+              <w:rPr>
+                <w:rFonts w:cstheme="minorHAnsi"/>
+              </w:rPr>
+              <w:t>Render, transform lists</w:t>
+            </w:r>
+          </w:p>
+        </w:tc>
+        <w:tc>
+          <w:tcPr>
+            <w:tcW w:w="0" w:type="auto"/>
+            <w:hideMark/>
+          </w:tcPr>
+          <w:p>
+            <w:pPr>
+              <w:spacing w:line="276" w:lineRule="auto"/>
+              <w:jc w:val="both"/>
+              <w:cnfStyle w:val="000000000000" w:firstRow="0" w:lastRow="0" w:firstColumn="0" w:lastColumn="0" w:oddVBand="0" w:evenVBand="0" w:oddHBand="0" w:evenHBand="0" w:firstRowFirstColumn="0" w:firstRowLastColumn="0" w:lastRowFirstColumn="0" w:lastRowLastColumn="0"/>
+              <w:rPr>
+                <w:rFonts w:cstheme="minorHAnsi"/>
+              </w:rPr>
+            </w:pPr>
+            <w:r>
+              <w:rPr>
+                <w:rStyle w:val="HTMLCode"/>
+                <w:rFonts w:asciiTheme="minorHAnsi" w:eastAsiaTheme="minorHAnsi" w:hAnsiTheme="minorHAnsi" w:cstheme="minorHAnsi"/>
+              </w:rPr>
+              <w:t>.map()</w:t>
+            </w:r>
+            <w:r>
+              <w:rPr>
+                <w:rFonts w:cstheme="minorHAnsi"/>
+              </w:rPr>
+              <w:t xml:space="preserve">, </w:t>
+            </w:r>
+            <w:r>
+              <w:rPr>
+                <w:rStyle w:val="HTMLCode"/>
+                <w:rFonts w:asciiTheme="minorHAnsi" w:eastAsiaTheme="minorHAnsi" w:hAnsiTheme="minorHAnsi" w:cstheme="minorHAnsi"/>
+              </w:rPr>
+              <w:t>.filter()</w:t>
+            </w:r>
+          </w:p>
+        </w:tc>
+      </w:tr>
+    </w:tbl>
+    <w:p>
+      <w:pPr>
         <w:spacing w:before="100" w:beforeAutospacing="1" w:after="100" w:afterAutospacing="1" w:line="276" w:lineRule="auto"/>
         <w:jc w:val="both"/>
         <w:outlineLvl w:val="1"/>
@@ -2184,8 +6759,19 @@
           <w:szCs w:val="36"/>
           <w:lang w:eastAsia="en-IN"/>
         </w:rPr>
-      </w:pPr>
-      <w:r>
+        <w:sectPr>
+          <w:pgSz w:w="11906" w:h="16838"/>
+          <w:pgMar w:top="720" w:right="720" w:bottom="720" w:left="720" w:header="708" w:footer="708" w:gutter="0"/>
+          <w:cols w:space="708"/>
+          <w:docGrid w:linePitch="360"/>
+        </w:sectPr>
+      </w:pPr>
+    </w:p>
+    <w:p>
+      <w:pPr>
+        <w:spacing w:before="100" w:beforeAutospacing="1" w:after="100" w:afterAutospacing="1" w:line="276" w:lineRule="auto"/>
+        <w:jc w:val="both"/>
+        <w:outlineLvl w:val="1"/>
         <w:rPr>
           <w:rFonts w:ascii="Calibri" w:eastAsia="Times New Roman" w:hAnsi="Calibri" w:cs="Calibri"/>
           <w:b/>
@@ -2195,6 +6781,18 @@
           <w:szCs w:val="36"/>
           <w:lang w:eastAsia="en-IN"/>
         </w:rPr>
+      </w:pPr>
+      <w:r>
+        <w:rPr>
+          <w:rFonts w:ascii="Calibri" w:eastAsia="Times New Roman" w:hAnsi="Calibri" w:cs="Calibri"/>
+          <w:b/>
+          <w:bCs/>
+          <w:color w:val="2F5496" w:themeColor="accent5" w:themeShade="BF"/>
+          <w:sz w:val="36"/>
+          <w:szCs w:val="36"/>
+          <w:lang w:eastAsia="en-IN"/>
+        </w:rPr>
+        <w:lastRenderedPageBreak/>
         <w:t>🧠 Library vs Framework vs API – Key Differences</w:t>
       </w:r>
     </w:p>
@@ -2647,27 +7245,6 @@
     <w:p>
       <w:pPr>
         <w:spacing w:before="100" w:beforeAutospacing="1" w:after="100" w:afterAutospacing="1" w:line="276" w:lineRule="auto"/>
-        <w:jc w:val="both"/>
-        <w:outlineLvl w:val="3"/>
-        <w:rPr>
-          <w:rFonts w:ascii="Segoe UI Symbol" w:eastAsia="Times New Roman" w:hAnsi="Segoe UI Symbol" w:cs="Segoe UI Symbol"/>
-          <w:b/>
-          <w:bCs/>
-          <w:sz w:val="24"/>
-          <w:szCs w:val="24"/>
-          <w:lang w:eastAsia="en-IN"/>
-        </w:rPr>
-        <w:sectPr>
-          <w:pgSz w:w="11906" w:h="16838"/>
-          <w:pgMar w:top="720" w:right="720" w:bottom="720" w:left="720" w:header="708" w:footer="708" w:gutter="0"/>
-          <w:cols w:space="708"/>
-          <w:docGrid w:linePitch="360"/>
-        </w:sectPr>
-      </w:pPr>
-    </w:p>
-    <w:p>
-      <w:pPr>
-        <w:spacing w:before="100" w:beforeAutospacing="1" w:after="100" w:afterAutospacing="1" w:line="276" w:lineRule="auto"/>
         <w:outlineLvl w:val="3"/>
         <w:rPr>
           <w:rFonts w:ascii="Calibri" w:eastAsia="Times New Roman" w:hAnsi="Calibri" w:cs="Calibri"/>
@@ -2679,6 +7256,8 @@
           <w:lang w:eastAsia="en-IN"/>
         </w:rPr>
       </w:pPr>
+      <w:bookmarkStart w:id="0" w:name="_GoBack"/>
+      <w:bookmarkEnd w:id="0"/>
       <w:r>
         <w:rPr>
           <w:rFonts w:ascii="Segoe UI Symbol" w:eastAsia="Times New Roman" w:hAnsi="Segoe UI Symbol" w:cs="Segoe UI Symbol"/>
@@ -2689,7 +7268,6 @@
           <w:szCs w:val="24"/>
           <w:lang w:eastAsia="en-IN"/>
         </w:rPr>
-        <w:lastRenderedPageBreak/>
         <w:t>📌</w:t>
       </w:r>
       <w:r>
@@ -5674,8 +10252,6 @@
         </w:rPr>
         <w:t xml:space="preserve"> for debugging</w:t>
       </w:r>
-      <w:bookmarkStart w:id="0" w:name="_GoBack"/>
-      <w:bookmarkEnd w:id="0"/>
     </w:p>
     <w:sectPr>
       <w:pgSz w:w="11906" w:h="16838"/>
@@ -6435,9 +11011,9 @@
     </w:lvl>
   </w:abstractNum>
   <w:abstractNum w:abstractNumId="5" w15:restartNumberingAfterBreak="0">
-    <w:nsid w:val="5C613AAD"/>
+    <w:nsid w:val="514165E3"/>
     <w:multiLevelType w:val="multilevel"/>
-    <w:tmpl w:val="77E2B364"/>
+    <w:tmpl w:val="F64C7140"/>
     <w:lvl w:ilvl="0">
       <w:start w:val="1"/>
       <w:numFmt w:val="bullet"/>
@@ -6584,9 +11160,9 @@
     </w:lvl>
   </w:abstractNum>
   <w:abstractNum w:abstractNumId="6" w15:restartNumberingAfterBreak="0">
-    <w:nsid w:val="629830E2"/>
+    <w:nsid w:val="5C613AAD"/>
     <w:multiLevelType w:val="multilevel"/>
-    <w:tmpl w:val="2578EA80"/>
+    <w:tmpl w:val="77E2B364"/>
     <w:lvl w:ilvl="0">
       <w:start w:val="1"/>
       <w:numFmt w:val="bullet"/>
@@ -6733,9 +11309,9 @@
     </w:lvl>
   </w:abstractNum>
   <w:abstractNum w:abstractNumId="7" w15:restartNumberingAfterBreak="0">
-    <w:nsid w:val="6DE2547A"/>
+    <w:nsid w:val="629830E2"/>
     <w:multiLevelType w:val="multilevel"/>
-    <w:tmpl w:val="38684EF8"/>
+    <w:tmpl w:val="2578EA80"/>
     <w:lvl w:ilvl="0">
       <w:start w:val="1"/>
       <w:numFmt w:val="bullet"/>
@@ -6882,6 +11458,155 @@
     </w:lvl>
   </w:abstractNum>
   <w:abstractNum w:abstractNumId="8" w15:restartNumberingAfterBreak="0">
+    <w:nsid w:val="6DE2547A"/>
+    <w:multiLevelType w:val="multilevel"/>
+    <w:tmpl w:val="38684EF8"/>
+    <w:lvl w:ilvl="0">
+      <w:start w:val="1"/>
+      <w:numFmt w:val="bullet"/>
+      <w:lvlText w:val=""/>
+      <w:lvlJc w:val="left"/>
+      <w:pPr>
+        <w:tabs>
+          <w:tab w:val="num" w:pos="720"/>
+        </w:tabs>
+        <w:ind w:left="720" w:hanging="360"/>
+      </w:pPr>
+      <w:rPr>
+        <w:rFonts w:ascii="Symbol" w:hAnsi="Symbol" w:hint="default"/>
+        <w:sz w:val="20"/>
+      </w:rPr>
+    </w:lvl>
+    <w:lvl w:ilvl="1" w:tentative="1">
+      <w:start w:val="1"/>
+      <w:numFmt w:val="bullet"/>
+      <w:lvlText w:val="o"/>
+      <w:lvlJc w:val="left"/>
+      <w:pPr>
+        <w:tabs>
+          <w:tab w:val="num" w:pos="1440"/>
+        </w:tabs>
+        <w:ind w:left="1440" w:hanging="360"/>
+      </w:pPr>
+      <w:rPr>
+        <w:rFonts w:ascii="Courier New" w:hAnsi="Courier New" w:hint="default"/>
+        <w:sz w:val="20"/>
+      </w:rPr>
+    </w:lvl>
+    <w:lvl w:ilvl="2" w:tentative="1">
+      <w:start w:val="1"/>
+      <w:numFmt w:val="bullet"/>
+      <w:lvlText w:val=""/>
+      <w:lvlJc w:val="left"/>
+      <w:pPr>
+        <w:tabs>
+          <w:tab w:val="num" w:pos="2160"/>
+        </w:tabs>
+        <w:ind w:left="2160" w:hanging="360"/>
+      </w:pPr>
+      <w:rPr>
+        <w:rFonts w:ascii="Wingdings" w:hAnsi="Wingdings" w:hint="default"/>
+        <w:sz w:val="20"/>
+      </w:rPr>
+    </w:lvl>
+    <w:lvl w:ilvl="3" w:tentative="1">
+      <w:start w:val="1"/>
+      <w:numFmt w:val="bullet"/>
+      <w:lvlText w:val=""/>
+      <w:lvlJc w:val="left"/>
+      <w:pPr>
+        <w:tabs>
+          <w:tab w:val="num" w:pos="2880"/>
+        </w:tabs>
+        <w:ind w:left="2880" w:hanging="360"/>
+      </w:pPr>
+      <w:rPr>
+        <w:rFonts w:ascii="Wingdings" w:hAnsi="Wingdings" w:hint="default"/>
+        <w:sz w:val="20"/>
+      </w:rPr>
+    </w:lvl>
+    <w:lvl w:ilvl="4" w:tentative="1">
+      <w:start w:val="1"/>
+      <w:numFmt w:val="bullet"/>
+      <w:lvlText w:val=""/>
+      <w:lvlJc w:val="left"/>
+      <w:pPr>
+        <w:tabs>
+          <w:tab w:val="num" w:pos="3600"/>
+        </w:tabs>
+        <w:ind w:left="3600" w:hanging="360"/>
+      </w:pPr>
+      <w:rPr>
+        <w:rFonts w:ascii="Wingdings" w:hAnsi="Wingdings" w:hint="default"/>
+        <w:sz w:val="20"/>
+      </w:rPr>
+    </w:lvl>
+    <w:lvl w:ilvl="5" w:tentative="1">
+      <w:start w:val="1"/>
+      <w:numFmt w:val="bullet"/>
+      <w:lvlText w:val=""/>
+      <w:lvlJc w:val="left"/>
+      <w:pPr>
+        <w:tabs>
+          <w:tab w:val="num" w:pos="4320"/>
+        </w:tabs>
+        <w:ind w:left="4320" w:hanging="360"/>
+      </w:pPr>
+      <w:rPr>
+        <w:rFonts w:ascii="Wingdings" w:hAnsi="Wingdings" w:hint="default"/>
+        <w:sz w:val="20"/>
+      </w:rPr>
+    </w:lvl>
+    <w:lvl w:ilvl="6" w:tentative="1">
+      <w:start w:val="1"/>
+      <w:numFmt w:val="bullet"/>
+      <w:lvlText w:val=""/>
+      <w:lvlJc w:val="left"/>
+      <w:pPr>
+        <w:tabs>
+          <w:tab w:val="num" w:pos="5040"/>
+        </w:tabs>
+        <w:ind w:left="5040" w:hanging="360"/>
+      </w:pPr>
+      <w:rPr>
+        <w:rFonts w:ascii="Wingdings" w:hAnsi="Wingdings" w:hint="default"/>
+        <w:sz w:val="20"/>
+      </w:rPr>
+    </w:lvl>
+    <w:lvl w:ilvl="7" w:tentative="1">
+      <w:start w:val="1"/>
+      <w:numFmt w:val="bullet"/>
+      <w:lvlText w:val=""/>
+      <w:lvlJc w:val="left"/>
+      <w:pPr>
+        <w:tabs>
+          <w:tab w:val="num" w:pos="5760"/>
+        </w:tabs>
+        <w:ind w:left="5760" w:hanging="360"/>
+      </w:pPr>
+      <w:rPr>
+        <w:rFonts w:ascii="Wingdings" w:hAnsi="Wingdings" w:hint="default"/>
+        <w:sz w:val="20"/>
+      </w:rPr>
+    </w:lvl>
+    <w:lvl w:ilvl="8" w:tentative="1">
+      <w:start w:val="1"/>
+      <w:numFmt w:val="bullet"/>
+      <w:lvlText w:val=""/>
+      <w:lvlJc w:val="left"/>
+      <w:pPr>
+        <w:tabs>
+          <w:tab w:val="num" w:pos="6480"/>
+        </w:tabs>
+        <w:ind w:left="6480" w:hanging="360"/>
+      </w:pPr>
+      <w:rPr>
+        <w:rFonts w:ascii="Wingdings" w:hAnsi="Wingdings" w:hint="default"/>
+        <w:sz w:val="20"/>
+      </w:rPr>
+    </w:lvl>
+  </w:abstractNum>
+  <w:abstractNum w:abstractNumId="9" w15:restartNumberingAfterBreak="0">
     <w:nsid w:val="79CE1D42"/>
     <w:multiLevelType w:val="multilevel"/>
     <w:tmpl w:val="5D18F506"/>
@@ -7037,7 +11762,7 @@
     <w:abstractNumId w:val="1"/>
   </w:num>
   <w:num w:numId="3">
-    <w:abstractNumId w:val="8"/>
+    <w:abstractNumId w:val="9"/>
   </w:num>
   <w:num w:numId="4">
     <w:abstractNumId w:val="3"/>
@@ -7046,16 +11771,19 @@
     <w:abstractNumId w:val="4"/>
   </w:num>
   <w:num w:numId="6">
-    <w:abstractNumId w:val="5"/>
+    <w:abstractNumId w:val="6"/>
   </w:num>
   <w:num w:numId="7">
-    <w:abstractNumId w:val="6"/>
+    <w:abstractNumId w:val="7"/>
   </w:num>
   <w:num w:numId="8">
-    <w:abstractNumId w:val="7"/>
+    <w:abstractNumId w:val="8"/>
   </w:num>
   <w:num w:numId="9">
     <w:abstractNumId w:val="0"/>
+  </w:num>
+  <w:num w:numId="10">
+    <w:abstractNumId w:val="5"/>
   </w:num>
 </w:numbering>
 </file>

</xml_diff>